<commit_message>
Start working on a quantity Box suc66 but with bugs
</commit_message>
<xml_diff>
--- a/Klikspel/Ideëen.docx
+++ b/Klikspel/Ideëen.docx
@@ -35,8 +35,54 @@
       </w:r>
     </w:p>
     <w:p>
-      <w:r>
+      <w:pPr>
+        <w:rPr>
+          <w:lang w:val="en-GB"/>
+        </w:rPr>
+      </w:pPr>
+      <w:r>
+        <w:rPr>
+          <w:lang w:val="en-GB"/>
+        </w:rPr>
         <w:t>{more Explore of the ship}</w:t>
+      </w:r>
+    </w:p>
+    <w:p>
+      <w:pPr>
+        <w:rPr>
+          <w:lang w:val="en-GB"/>
+        </w:rPr>
+      </w:pPr>
+      <w:r>
+        <w:rPr>
+          <w:lang w:val="en-GB"/>
+        </w:rPr>
+        <w:t>.Quanity box for the shops</w:t>
+      </w:r>
+    </w:p>
+    <w:p>
+      <w:pPr>
+        <w:rPr>
+          <w:lang w:val="en-GB"/>
+        </w:rPr>
+      </w:pPr>
+      <w:r>
+        <w:rPr>
+          <w:lang w:val="en-GB"/>
+        </w:rPr>
+        <w:t xml:space="preserve">.Let the Carrier ride to a abonded {Marine base </w:t>
+      </w:r>
+      <w:r>
+        <w:rPr>
+          <w:lang w:val="en-GB"/>
+        </w:rPr>
+        <w:sym w:font="Wingdings" w:char="F0E0"/>
+      </w:r>
+      <w:r>
+        <w:rPr>
+          <w:lang w:val="en-GB"/>
+        </w:rPr>
+        <w:t xml:space="preserve"> sub or something like abdonded}</w:t>
       </w:r>
       <w:bookmarkStart w:id="0" w:name="_GoBack"/>
       <w:bookmarkEnd w:id="0"/>
@@ -174,6 +220,7 @@
     <w:lsdException w:name="HTML Sample" w:semiHidden="1" w:unhideWhenUsed="1"/>
     <w:lsdException w:name="HTML Typewriter" w:semiHidden="1" w:unhideWhenUsed="1"/>
     <w:lsdException w:name="HTML Variable" w:semiHidden="1" w:unhideWhenUsed="1"/>
+    <w:lsdException w:name="Normal Table" w:semiHidden="1" w:unhideWhenUsed="1"/>
     <w:lsdException w:name="annotation subject" w:semiHidden="1" w:unhideWhenUsed="1"/>
     <w:lsdException w:name="No List" w:semiHidden="1" w:unhideWhenUsed="1"/>
     <w:lsdException w:name="Outline List 1" w:semiHidden="1" w:unhideWhenUsed="1"/>
@@ -220,8 +267,10 @@
     <w:lsdException w:name="Table Subtle 2" w:semiHidden="1" w:unhideWhenUsed="1"/>
     <w:lsdException w:name="Table Web 1" w:semiHidden="1" w:unhideWhenUsed="1"/>
     <w:lsdException w:name="Table Web 2" w:semiHidden="1" w:unhideWhenUsed="1"/>
+    <w:lsdException w:name="Table Web 3" w:semiHidden="1" w:unhideWhenUsed="1"/>
     <w:lsdException w:name="Balloon Text" w:semiHidden="1" w:unhideWhenUsed="1"/>
     <w:lsdException w:name="Table Grid" w:uiPriority="39"/>
+    <w:lsdException w:name="Table Theme" w:semiHidden="1" w:unhideWhenUsed="1"/>
     <w:lsdException w:name="Placeholder Text" w:semiHidden="1"/>
     <w:lsdException w:name="No Spacing" w:uiPriority="1" w:qFormat="1"/>
     <w:lsdException w:name="Light Shading" w:uiPriority="60"/>

</xml_diff>

<commit_message>
New Cave system en Monsters
</commit_message>
<xml_diff>
--- a/Klikspel/Ideëen.docx
+++ b/Klikspel/Ideëen.docx
@@ -9,29 +9,58 @@
     </w:p>
     <w:p/>
     <w:p>
-      <w:r>
-        <w:t xml:space="preserve">.Uitbreiding van ondergrondse tunnel Vault </w:t>
-      </w:r>
-      <w:r>
-        <w:sym w:font="Wingdings" w:char="F0E0"/>
-      </w:r>
-      <w:r>
-        <w:t xml:space="preserve"> Graveyard {New end}</w:t>
-      </w:r>
-    </w:p>
-    <w:p>
-      <w:r>
-        <w:t>Monsters {Special item om het canon te gebruiken}, One way tunnel</w:t>
-      </w:r>
-    </w:p>
-    <w:p>
-      <w:r>
-        <w:t xml:space="preserve">.{Special item om canon op schip te gebruiken} </w:t>
-      </w:r>
-    </w:p>
-    <w:p>
-      <w:r>
-        <w:t>.{Plek in de staat die er dan kapot uitziet door schip cannon}</w:t>
+      <w:pPr>
+        <w:rPr>
+          <w:lang w:val="en-GB"/>
+        </w:rPr>
+      </w:pPr>
+      <w:proofErr w:type="gramStart"/>
+      <w:r>
+        <w:rPr>
+          <w:lang w:val="en-GB"/>
+        </w:rPr>
+        <w:t>.{</w:t>
+      </w:r>
+      <w:proofErr w:type="gramEnd"/>
+      <w:r>
+        <w:rPr>
+          <w:lang w:val="en-GB"/>
+        </w:rPr>
+        <w:t xml:space="preserve">Blown up </w:t>
+      </w:r>
+      <w:proofErr w:type="spellStart"/>
+      <w:r>
+        <w:rPr>
+          <w:lang w:val="en-GB"/>
+        </w:rPr>
+        <w:t>housse</w:t>
+      </w:r>
+      <w:proofErr w:type="spellEnd"/>
+      <w:r>
+        <w:rPr>
+          <w:lang w:val="en-GB"/>
+        </w:rPr>
+        <w:t xml:space="preserve"> -&gt; End 5 </w:t>
+      </w:r>
+      <w:proofErr w:type="spellStart"/>
+      <w:r>
+        <w:rPr>
+          <w:lang w:val="en-GB"/>
+        </w:rPr>
+        <w:t>serect</w:t>
+      </w:r>
+      <w:proofErr w:type="spellEnd"/>
+      <w:r>
+        <w:rPr>
+          <w:lang w:val="en-GB"/>
+        </w:rPr>
+        <w:t xml:space="preserve"> tunnel</w:t>
+      </w:r>
+      <w:r>
+        <w:rPr>
+          <w:lang w:val="en-GB"/>
+        </w:rPr>
+        <w:t>}</w:t>
       </w:r>
     </w:p>
     <w:p>
@@ -53,11 +82,59 @@
           <w:lang w:val="en-GB"/>
         </w:rPr>
       </w:pPr>
-      <w:r>
-        <w:rPr>
-          <w:lang w:val="en-GB"/>
-        </w:rPr>
-        <w:t>.Quanity box for the shops</w:t>
+      <w:proofErr w:type="gramStart"/>
+      <w:r>
+        <w:rPr>
+          <w:lang w:val="en-GB"/>
+        </w:rPr>
+        <w:t>.Let</w:t>
+      </w:r>
+      <w:proofErr w:type="gramEnd"/>
+      <w:r>
+        <w:rPr>
+          <w:lang w:val="en-GB"/>
+        </w:rPr>
+        <w:t xml:space="preserve"> the Carrier ride to a </w:t>
+      </w:r>
+      <w:proofErr w:type="spellStart"/>
+      <w:r>
+        <w:rPr>
+          <w:lang w:val="en-GB"/>
+        </w:rPr>
+        <w:t>abonded</w:t>
+      </w:r>
+      <w:proofErr w:type="spellEnd"/>
+      <w:r>
+        <w:rPr>
+          <w:lang w:val="en-GB"/>
+        </w:rPr>
+        <w:t xml:space="preserve"> {Marine base </w:t>
+      </w:r>
+      <w:r>
+        <w:rPr>
+          <w:lang w:val="en-GB"/>
+        </w:rPr>
+        <w:sym w:font="Wingdings" w:char="F0E0"/>
+      </w:r>
+      <w:r>
+        <w:rPr>
+          <w:lang w:val="en-GB"/>
+        </w:rPr>
+        <w:t xml:space="preserve"> sub or something like </w:t>
+      </w:r>
+      <w:proofErr w:type="spellStart"/>
+      <w:r>
+        <w:rPr>
+          <w:lang w:val="en-GB"/>
+        </w:rPr>
+        <w:t>abdonded</w:t>
+      </w:r>
+      <w:proofErr w:type="spellEnd"/>
+      <w:r>
+        <w:rPr>
+          <w:lang w:val="en-GB"/>
+        </w:rPr>
+        <w:t>}</w:t>
       </w:r>
     </w:p>
     <w:p>
@@ -70,19 +147,13 @@
         <w:rPr>
           <w:lang w:val="en-GB"/>
         </w:rPr>
-        <w:t xml:space="preserve">.Let the Carrier ride to a abonded {Marine base </w:t>
-      </w:r>
-      <w:r>
-        <w:rPr>
-          <w:lang w:val="en-GB"/>
-        </w:rPr>
-        <w:sym w:font="Wingdings" w:char="F0E0"/>
-      </w:r>
-      <w:r>
-        <w:rPr>
-          <w:lang w:val="en-GB"/>
-        </w:rPr>
-        <w:t xml:space="preserve"> sub or something like abdonded}</w:t>
+        <w:t xml:space="preserve">.NPC </w:t>
+      </w:r>
+      <w:r>
+        <w:rPr>
+          <w:lang w:val="en-GB"/>
+        </w:rPr>
+        <w:t>Interact systeem</w:t>
       </w:r>
       <w:bookmarkStart w:id="0" w:name="_GoBack"/>
       <w:bookmarkEnd w:id="0"/>

</xml_diff>

<commit_message>
Huge update on both game and database
</commit_message>
<xml_diff>
--- a/Klikspel/Ideëen.docx
+++ b/Klikspel/Ideëen.docx
@@ -14,42 +14,36 @@
           <w:lang w:val="en-GB"/>
         </w:rPr>
       </w:pPr>
-      <w:proofErr w:type="gramStart"/>
       <w:r>
         <w:rPr>
           <w:lang w:val="en-GB"/>
         </w:rPr>
         <w:t>.{</w:t>
       </w:r>
-      <w:proofErr w:type="gramEnd"/>
       <w:r>
         <w:rPr>
           <w:lang w:val="en-GB"/>
         </w:rPr>
         <w:t xml:space="preserve">Blown up </w:t>
       </w:r>
-      <w:proofErr w:type="spellStart"/>
-      <w:r>
-        <w:rPr>
-          <w:lang w:val="en-GB"/>
-        </w:rPr>
-        <w:t>housse</w:t>
-      </w:r>
-      <w:proofErr w:type="spellEnd"/>
+      <w:r>
+        <w:rPr>
+          <w:lang w:val="en-GB"/>
+        </w:rPr>
+        <w:t>house</w:t>
+      </w:r>
       <w:r>
         <w:rPr>
           <w:lang w:val="en-GB"/>
         </w:rPr>
         <w:t xml:space="preserve"> -&gt; End 5 </w:t>
       </w:r>
-      <w:proofErr w:type="spellStart"/>
-      <w:r>
-        <w:rPr>
-          <w:lang w:val="en-GB"/>
-        </w:rPr>
-        <w:t>serect</w:t>
-      </w:r>
-      <w:proofErr w:type="spellEnd"/>
+      <w:r>
+        <w:rPr>
+          <w:lang w:val="en-GB"/>
+        </w:rPr>
+        <w:t>Serect</w:t>
+      </w:r>
       <w:r>
         <w:rPr>
           <w:lang w:val="en-GB"/>
@@ -82,81 +76,413 @@
           <w:lang w:val="en-GB"/>
         </w:rPr>
       </w:pPr>
-      <w:proofErr w:type="gramStart"/>
-      <w:r>
-        <w:rPr>
-          <w:lang w:val="en-GB"/>
-        </w:rPr>
-        <w:t>.Let</w:t>
-      </w:r>
-      <w:proofErr w:type="gramEnd"/>
-      <w:r>
-        <w:rPr>
-          <w:lang w:val="en-GB"/>
-        </w:rPr>
-        <w:t xml:space="preserve"> the Carrier ride to a </w:t>
-      </w:r>
-      <w:proofErr w:type="spellStart"/>
-      <w:r>
-        <w:rPr>
-          <w:lang w:val="en-GB"/>
-        </w:rPr>
-        <w:t>abonded</w:t>
-      </w:r>
-      <w:proofErr w:type="spellEnd"/>
-      <w:r>
-        <w:rPr>
-          <w:lang w:val="en-GB"/>
-        </w:rPr>
-        <w:t xml:space="preserve"> {Marine base </w:t>
-      </w:r>
-      <w:r>
-        <w:rPr>
-          <w:lang w:val="en-GB"/>
-        </w:rPr>
-        <w:sym w:font="Wingdings" w:char="F0E0"/>
-      </w:r>
-      <w:r>
-        <w:rPr>
-          <w:lang w:val="en-GB"/>
-        </w:rPr>
-        <w:t xml:space="preserve"> sub or something like </w:t>
-      </w:r>
-      <w:proofErr w:type="spellStart"/>
-      <w:r>
-        <w:rPr>
-          <w:lang w:val="en-GB"/>
-        </w:rPr>
-        <w:t>abdonded</w:t>
-      </w:r>
-      <w:proofErr w:type="spellEnd"/>
-      <w:r>
-        <w:rPr>
-          <w:lang w:val="en-GB"/>
-        </w:rPr>
-        <w:t>}</w:t>
-      </w:r>
-    </w:p>
-    <w:p>
-      <w:pPr>
-        <w:rPr>
-          <w:lang w:val="en-GB"/>
-        </w:rPr>
-      </w:pPr>
-      <w:r>
-        <w:rPr>
-          <w:lang w:val="en-GB"/>
-        </w:rPr>
-        <w:t xml:space="preserve">.NPC </w:t>
-      </w:r>
-      <w:r>
-        <w:rPr>
-          <w:lang w:val="en-GB"/>
-        </w:rPr>
-        <w:t>Interact systeem</w:t>
+      <w:r>
+        <w:rPr>
+          <w:lang w:val="en-GB"/>
+        </w:rPr>
+        <w:t>{Add SubSchool.php and SubPlayYard.php }</w:t>
+      </w:r>
+    </w:p>
+    <w:p>
+      <w:pPr>
+        <w:rPr>
+          <w:lang w:val="en-GB"/>
+        </w:rPr>
+      </w:pPr>
+      <w:r>
+        <w:rPr>
+          <w:lang w:val="en-GB"/>
+        </w:rPr>
+        <w:t xml:space="preserve">{Add </w:t>
+      </w:r>
+      <w:r>
+        <w:rPr>
+          <w:lang w:val="en-GB"/>
+        </w:rPr>
+        <w:t>NPC’s</w:t>
+      </w:r>
+      <w:r>
+        <w:rPr>
+          <w:lang w:val="en-GB"/>
+        </w:rPr>
+        <w:t xml:space="preserve"> to the city}</w:t>
+      </w:r>
+    </w:p>
+    <w:p>
+      <w:pPr>
+        <w:rPr>
+          <w:lang w:val="en-GB"/>
+        </w:rPr>
+      </w:pPr>
+      <w:r>
+        <w:rPr>
+          <w:lang w:val="en-GB"/>
+        </w:rPr>
+        <w:t>{Add school to the city}</w:t>
       </w:r>
       <w:bookmarkStart w:id="0" w:name="_GoBack"/>
       <w:bookmarkEnd w:id="0"/>
+    </w:p>
+    <w:p>
+      <w:pPr>
+        <w:rPr>
+          <w:lang w:val="en-GB"/>
+        </w:rPr>
+      </w:pPr>
+      <w:r>
+        <w:rPr>
+          <w:lang w:val="en-GB"/>
+        </w:rPr>
+        <w:t xml:space="preserve">{Add a Gorsy store and a liquor store} </w:t>
+      </w:r>
+    </w:p>
+    <w:p>
+      <w:pPr>
+        <w:rPr>
+          <w:lang w:val="en-GB"/>
+        </w:rPr>
+      </w:pPr>
+      <w:r>
+        <w:rPr>
+          <w:lang w:val="en-GB"/>
+        </w:rPr>
+        <w:t xml:space="preserve">Quest Npc 7 </w:t>
+      </w:r>
+      <w:r>
+        <w:rPr>
+          <w:lang w:val="en-GB"/>
+        </w:rPr>
+        <w:sym w:font="Wingdings" w:char="F0E0"/>
+      </w:r>
+      <w:r>
+        <w:rPr>
+          <w:lang w:val="en-GB"/>
+        </w:rPr>
+        <w:t xml:space="preserve"> If you can find some wine and some make-up </w:t>
+      </w:r>
+    </w:p>
+    <w:p>
+      <w:pPr>
+        <w:rPr>
+          <w:lang w:val="en-GB"/>
+        </w:rPr>
+      </w:pPr>
+      <w:r>
+        <w:rPr>
+          <w:lang w:val="en-GB"/>
+        </w:rPr>
+        <w:t xml:space="preserve">Quest Npc 7 </w:t>
+      </w:r>
+      <w:r>
+        <w:rPr>
+          <w:lang w:val="en-GB"/>
+        </w:rPr>
+        <w:sym w:font="Wingdings" w:char="F0E0"/>
+      </w:r>
+      <w:r>
+        <w:rPr>
+          <w:lang w:val="en-GB"/>
+        </w:rPr>
+        <w:t xml:space="preserve"> Find a </w:t>
+      </w:r>
+      <w:r>
+        <w:rPr>
+          <w:lang w:val="en-GB"/>
+        </w:rPr>
+        <w:t>recorder</w:t>
+      </w:r>
+      <w:r>
+        <w:rPr>
+          <w:lang w:val="en-GB"/>
+        </w:rPr>
+        <w:t xml:space="preserve"> for her </w:t>
+      </w:r>
+      <w:r>
+        <w:rPr>
+          <w:lang w:val="en-GB"/>
+        </w:rPr>
+        <w:t>YouTube</w:t>
+      </w:r>
+      <w:r>
+        <w:rPr>
+          <w:lang w:val="en-GB"/>
+        </w:rPr>
+        <w:t xml:space="preserve"> Channel</w:t>
+      </w:r>
+    </w:p>
+    <w:p>
+      <w:pPr>
+        <w:rPr>
+          <w:lang w:val="en-GB"/>
+        </w:rPr>
+      </w:pPr>
+      <w:r>
+        <w:rPr>
+          <w:lang w:val="en-GB"/>
+        </w:rPr>
+        <w:t xml:space="preserve">Quest Npc 8 </w:t>
+      </w:r>
+      <w:r>
+        <w:rPr>
+          <w:lang w:val="en-GB"/>
+        </w:rPr>
+        <w:sym w:font="Wingdings" w:char="F0E0"/>
+      </w:r>
+      <w:r>
+        <w:rPr>
+          <w:lang w:val="en-GB"/>
+        </w:rPr>
+        <w:t xml:space="preserve"> Find a Camera for his work</w:t>
+      </w:r>
+    </w:p>
+    <w:p>
+      <w:pPr>
+        <w:rPr>
+          <w:lang w:val="en-GB"/>
+        </w:rPr>
+      </w:pPr>
+      <w:r>
+        <w:rPr>
+          <w:lang w:val="en-GB"/>
+        </w:rPr>
+        <w:t xml:space="preserve">Quest Npc 8 </w:t>
+      </w:r>
+      <w:r>
+        <w:rPr>
+          <w:lang w:val="en-GB"/>
+        </w:rPr>
+        <w:sym w:font="Wingdings" w:char="F0E0"/>
+      </w:r>
+      <w:r>
+        <w:rPr>
+          <w:lang w:val="en-GB"/>
+        </w:rPr>
+        <w:t xml:space="preserve"> See if you can find a scorpion for a picture </w:t>
+      </w:r>
+    </w:p>
+    <w:p>
+      <w:pPr>
+        <w:rPr>
+          <w:lang w:val="en-GB"/>
+        </w:rPr>
+      </w:pPr>
+      <w:r>
+        <w:rPr>
+          <w:lang w:val="en-GB"/>
+        </w:rPr>
+        <w:t xml:space="preserve">Quest Npc 12 </w:t>
+      </w:r>
+      <w:r>
+        <w:rPr>
+          <w:lang w:val="en-GB"/>
+        </w:rPr>
+        <w:sym w:font="Wingdings" w:char="F0E0"/>
+      </w:r>
+      <w:r>
+        <w:rPr>
+          <w:lang w:val="en-GB"/>
+        </w:rPr>
+        <w:t xml:space="preserve"> Something to drink for her kids</w:t>
+      </w:r>
+    </w:p>
+    <w:p>
+      <w:pPr>
+        <w:rPr>
+          <w:lang w:val="en-GB"/>
+        </w:rPr>
+      </w:pPr>
+      <w:r>
+        <w:rPr>
+          <w:lang w:val="en-GB"/>
+        </w:rPr>
+        <w:t xml:space="preserve">Quest Npc 17 </w:t>
+      </w:r>
+      <w:r>
+        <w:rPr>
+          <w:lang w:val="en-GB"/>
+        </w:rPr>
+        <w:sym w:font="Wingdings" w:char="F0E0"/>
+      </w:r>
+      <w:r>
+        <w:rPr>
+          <w:lang w:val="en-GB"/>
+        </w:rPr>
+        <w:t xml:space="preserve"> A treat for the kids </w:t>
+      </w:r>
+      <w:r>
+        <w:rPr>
+          <w:lang w:val="en-GB"/>
+        </w:rPr>
+        <w:t xml:space="preserve">while </w:t>
+      </w:r>
+      <w:r>
+        <w:rPr>
+          <w:lang w:val="en-GB"/>
+        </w:rPr>
+        <w:t xml:space="preserve">she is </w:t>
+      </w:r>
+      <w:r>
+        <w:rPr>
+          <w:lang w:val="en-GB"/>
+        </w:rPr>
+        <w:t>watching</w:t>
+      </w:r>
+    </w:p>
+    <w:p>
+      <w:pPr>
+        <w:rPr>
+          <w:lang w:val="en-GB"/>
+        </w:rPr>
+      </w:pPr>
+      <w:r>
+        <w:rPr>
+          <w:lang w:val="en-GB"/>
+        </w:rPr>
+        <w:t xml:space="preserve">Quest Npc 18 </w:t>
+      </w:r>
+      <w:r>
+        <w:rPr>
+          <w:lang w:val="en-GB"/>
+        </w:rPr>
+        <w:sym w:font="Wingdings" w:char="F0E0"/>
+      </w:r>
+      <w:r>
+        <w:rPr>
+          <w:lang w:val="en-GB"/>
+        </w:rPr>
+        <w:t xml:space="preserve"> Get the next items (ADDED !!) (</w:t>
+      </w:r>
+      <w:r>
+        <w:rPr>
+          <w:lang w:val="en-GB"/>
+        </w:rPr>
+        <w:t>Calculator</w:t>
+      </w:r>
+      <w:r>
+        <w:rPr>
+          <w:lang w:val="en-GB"/>
+        </w:rPr>
+        <w:t>, Pen, Notebook,)</w:t>
+      </w:r>
+    </w:p>
+    <w:p>
+      <w:pPr>
+        <w:rPr>
+          <w:lang w:val="en-GB"/>
+        </w:rPr>
+      </w:pPr>
+      <w:r>
+        <w:rPr>
+          <w:lang w:val="en-GB"/>
+        </w:rPr>
+        <w:t xml:space="preserve">Quest Npc 19 </w:t>
+      </w:r>
+      <w:r>
+        <w:rPr>
+          <w:lang w:val="en-GB"/>
+        </w:rPr>
+        <w:sym w:font="Wingdings" w:char="F0E0"/>
+      </w:r>
+      <w:r>
+        <w:rPr>
+          <w:lang w:val="en-GB"/>
+        </w:rPr>
+        <w:t xml:space="preserve"> Get some </w:t>
+      </w:r>
+      <w:r>
+        <w:rPr>
+          <w:lang w:val="en-GB"/>
+        </w:rPr>
+        <w:t>Liquor</w:t>
+      </w:r>
+    </w:p>
+    <w:p>
+      <w:pPr>
+        <w:rPr>
+          <w:lang w:val="en-GB"/>
+        </w:rPr>
+      </w:pPr>
+      <w:r>
+        <w:rPr>
+          <w:lang w:val="en-GB"/>
+        </w:rPr>
+        <w:t xml:space="preserve">Quest Npc 2 </w:t>
+      </w:r>
+      <w:r>
+        <w:rPr>
+          <w:lang w:val="en-GB"/>
+        </w:rPr>
+        <w:sym w:font="Wingdings" w:char="F0E0"/>
+      </w:r>
+      <w:r>
+        <w:rPr>
+          <w:lang w:val="en-GB"/>
+        </w:rPr>
+        <w:t xml:space="preserve"> Bring the next weapons (M4a4, M4a1-s, Rpg)</w:t>
+      </w:r>
+    </w:p>
+    <w:p>
+      <w:pPr>
+        <w:rPr>
+          <w:lang w:val="en-GB"/>
+        </w:rPr>
+      </w:pPr>
+      <w:r>
+        <w:rPr>
+          <w:lang w:val="en-GB"/>
+        </w:rPr>
+        <w:t xml:space="preserve">Quest Npc 14 </w:t>
+      </w:r>
+      <w:r>
+        <w:rPr>
+          <w:lang w:val="en-GB"/>
+        </w:rPr>
+        <w:sym w:font="Wingdings" w:char="F0E0"/>
+      </w:r>
+      <w:r>
+        <w:rPr>
+          <w:lang w:val="en-GB"/>
+        </w:rPr>
+        <w:t xml:space="preserve"> Look for the Bakfiest Group and ask them about breda!!! </w:t>
+      </w:r>
+    </w:p>
+    <w:p>
+      <w:pPr>
+        <w:rPr>
+          <w:lang w:val="en-GB"/>
+        </w:rPr>
+      </w:pPr>
+      <w:r>
+        <w:rPr>
+          <w:lang w:val="en-GB"/>
+        </w:rPr>
+        <w:t xml:space="preserve">Quest Npc 10 </w:t>
+      </w:r>
+      <w:r>
+        <w:rPr>
+          <w:lang w:val="en-GB"/>
+        </w:rPr>
+        <w:sym w:font="Wingdings" w:char="F0E0"/>
+      </w:r>
+      <w:r>
+        <w:rPr>
+          <w:lang w:val="en-GB"/>
+        </w:rPr>
+        <w:t xml:space="preserve"> Bring him to the school in the city </w:t>
+      </w:r>
+    </w:p>
+    <w:p>
+      <w:pPr>
+        <w:rPr>
+          <w:lang w:val="en-GB"/>
+        </w:rPr>
+      </w:pPr>
+      <w:r>
+        <w:rPr>
+          <w:lang w:val="en-GB"/>
+        </w:rPr>
+        <w:t xml:space="preserve"> </w:t>
+      </w:r>
     </w:p>
     <w:sectPr>
       <w:pgSz w:w="11906" w:h="16838"/>

</xml_diff>

<commit_message>
New Npc stats + Quest and files + New locations behind the mall
</commit_message>
<xml_diff>
--- a/Klikspel/Ideëen.docx
+++ b/Klikspel/Ideëen.docx
@@ -311,7 +311,13 @@
         <w:rPr>
           <w:lang w:val="en-GB"/>
         </w:rPr>
-        <w:t xml:space="preserve">{Add a Gorsy store and a liquor store} </w:t>
+        <w:t>{Add a hotel}</w:t>
+      </w:r>
+      <w:r>
+        <w:rPr>
+          <w:lang w:val="en-GB"/>
+        </w:rPr>
+        <w:t xml:space="preserve"> </w:t>
       </w:r>
     </w:p>
     <w:p>
@@ -391,7 +397,7 @@
         <w:rPr>
           <w:lang w:val="en-GB"/>
         </w:rPr>
-        <w:t xml:space="preserve"> 11 </w:t>
+        <w:t xml:space="preserve"> 17 </w:t>
       </w:r>
       <w:r>
         <w:rPr>
@@ -403,7 +409,25 @@
         <w:rPr>
           <w:lang w:val="en-GB"/>
         </w:rPr>
-        <w:t xml:space="preserve"> Helping other people around</w:t>
+        <w:t xml:space="preserve"> A treat for the kids </w:t>
+      </w:r>
+      <w:r>
+        <w:rPr>
+          <w:lang w:val="en-GB"/>
+        </w:rPr>
+        <w:t xml:space="preserve">while </w:t>
+      </w:r>
+      <w:r>
+        <w:rPr>
+          <w:lang w:val="en-GB"/>
+        </w:rPr>
+        <w:t xml:space="preserve">she is </w:t>
+      </w:r>
+      <w:r>
+        <w:rPr>
+          <w:lang w:val="en-GB"/>
+        </w:rPr>
+        <w:t>watching</w:t>
       </w:r>
     </w:p>
     <w:p>
@@ -430,7 +454,7 @@
         <w:rPr>
           <w:lang w:val="en-GB"/>
         </w:rPr>
-        <w:t xml:space="preserve"> 10 </w:t>
+        <w:t xml:space="preserve"> 18 </w:t>
       </w:r>
       <w:r>
         <w:rPr>
@@ -442,7 +466,19 @@
         <w:rPr>
           <w:lang w:val="en-GB"/>
         </w:rPr>
-        <w:t xml:space="preserve"> find some learning books for him</w:t>
+        <w:t xml:space="preserve"> Get the next items (ADDED !!) (</w:t>
+      </w:r>
+      <w:r>
+        <w:rPr>
+          <w:lang w:val="en-GB"/>
+        </w:rPr>
+        <w:t>Calculator</w:t>
+      </w:r>
+      <w:r>
+        <w:rPr>
+          <w:lang w:val="en-GB"/>
+        </w:rPr>
+        <w:t>, Pen, Notebook,)</w:t>
       </w:r>
     </w:p>
     <w:p>
@@ -469,7 +505,7 @@
         <w:rPr>
           <w:lang w:val="en-GB"/>
         </w:rPr>
-        <w:t xml:space="preserve"> 13 </w:t>
+        <w:t xml:space="preserve"> 19 </w:t>
       </w:r>
       <w:r>
         <w:rPr>
@@ -481,21 +517,13 @@
         <w:rPr>
           <w:lang w:val="en-GB"/>
         </w:rPr>
-        <w:t xml:space="preserve"> Find a </w:t>
-      </w:r>
-      <w:proofErr w:type="spellStart"/>
-      <w:r>
-        <w:rPr>
-          <w:lang w:val="en-GB"/>
-        </w:rPr>
-        <w:t>wifi</w:t>
-      </w:r>
-      <w:proofErr w:type="spellEnd"/>
-      <w:r>
-        <w:rPr>
-          <w:lang w:val="en-GB"/>
-        </w:rPr>
-        <w:t xml:space="preserve"> stronger and some laptops </w:t>
+        <w:t xml:space="preserve"> Get some </w:t>
+      </w:r>
+      <w:r>
+        <w:rPr>
+          <w:lang w:val="en-GB"/>
+        </w:rPr>
+        <w:t>Liquor</w:t>
       </w:r>
       <w:bookmarkStart w:id="0" w:name="_GoBack"/>
       <w:bookmarkEnd w:id="0"/>
@@ -524,7 +552,7 @@
         <w:rPr>
           <w:lang w:val="en-GB"/>
         </w:rPr>
-        <w:t xml:space="preserve"> 7 </w:t>
+        <w:t xml:space="preserve"> 14 </w:t>
       </w:r>
       <w:r>
         <w:rPr>
@@ -536,378 +564,6 @@
         <w:rPr>
           <w:lang w:val="en-GB"/>
         </w:rPr>
-        <w:t xml:space="preserve"> If you can find some wine and some make-up </w:t>
-      </w:r>
-    </w:p>
-    <w:p>
-      <w:pPr>
-        <w:rPr>
-          <w:lang w:val="en-GB"/>
-        </w:rPr>
-      </w:pPr>
-      <w:r>
-        <w:rPr>
-          <w:lang w:val="en-GB"/>
-        </w:rPr>
-        <w:t xml:space="preserve">Quest </w:t>
-      </w:r>
-      <w:proofErr w:type="spellStart"/>
-      <w:r>
-        <w:rPr>
-          <w:lang w:val="en-GB"/>
-        </w:rPr>
-        <w:t>Npc</w:t>
-      </w:r>
-      <w:proofErr w:type="spellEnd"/>
-      <w:r>
-        <w:rPr>
-          <w:lang w:val="en-GB"/>
-        </w:rPr>
-        <w:t xml:space="preserve"> 7 </w:t>
-      </w:r>
-      <w:r>
-        <w:rPr>
-          <w:lang w:val="en-GB"/>
-        </w:rPr>
-        <w:sym w:font="Wingdings" w:char="F0E0"/>
-      </w:r>
-      <w:r>
-        <w:rPr>
-          <w:lang w:val="en-GB"/>
-        </w:rPr>
-        <w:t xml:space="preserve"> Find a </w:t>
-      </w:r>
-      <w:r>
-        <w:rPr>
-          <w:lang w:val="en-GB"/>
-        </w:rPr>
-        <w:t>recorder</w:t>
-      </w:r>
-      <w:r>
-        <w:rPr>
-          <w:lang w:val="en-GB"/>
-        </w:rPr>
-        <w:t xml:space="preserve"> for her </w:t>
-      </w:r>
-      <w:r>
-        <w:rPr>
-          <w:lang w:val="en-GB"/>
-        </w:rPr>
-        <w:t>YouTube</w:t>
-      </w:r>
-      <w:r>
-        <w:rPr>
-          <w:lang w:val="en-GB"/>
-        </w:rPr>
-        <w:t xml:space="preserve"> Channel</w:t>
-      </w:r>
-    </w:p>
-    <w:p>
-      <w:pPr>
-        <w:rPr>
-          <w:lang w:val="en-GB"/>
-        </w:rPr>
-      </w:pPr>
-      <w:r>
-        <w:rPr>
-          <w:lang w:val="en-GB"/>
-        </w:rPr>
-        <w:t xml:space="preserve">Quest </w:t>
-      </w:r>
-      <w:proofErr w:type="spellStart"/>
-      <w:r>
-        <w:rPr>
-          <w:lang w:val="en-GB"/>
-        </w:rPr>
-        <w:t>Npc</w:t>
-      </w:r>
-      <w:proofErr w:type="spellEnd"/>
-      <w:r>
-        <w:rPr>
-          <w:lang w:val="en-GB"/>
-        </w:rPr>
-        <w:t xml:space="preserve"> 8 </w:t>
-      </w:r>
-      <w:r>
-        <w:rPr>
-          <w:lang w:val="en-GB"/>
-        </w:rPr>
-        <w:sym w:font="Wingdings" w:char="F0E0"/>
-      </w:r>
-      <w:r>
-        <w:rPr>
-          <w:lang w:val="en-GB"/>
-        </w:rPr>
-        <w:t xml:space="preserve"> Find a Camera for his work</w:t>
-      </w:r>
-    </w:p>
-    <w:p>
-      <w:pPr>
-        <w:rPr>
-          <w:lang w:val="en-GB"/>
-        </w:rPr>
-      </w:pPr>
-      <w:r>
-        <w:rPr>
-          <w:lang w:val="en-GB"/>
-        </w:rPr>
-        <w:t xml:space="preserve">Quest </w:t>
-      </w:r>
-      <w:proofErr w:type="spellStart"/>
-      <w:r>
-        <w:rPr>
-          <w:lang w:val="en-GB"/>
-        </w:rPr>
-        <w:t>Npc</w:t>
-      </w:r>
-      <w:proofErr w:type="spellEnd"/>
-      <w:r>
-        <w:rPr>
-          <w:lang w:val="en-GB"/>
-        </w:rPr>
-        <w:t xml:space="preserve"> 8 </w:t>
-      </w:r>
-      <w:r>
-        <w:rPr>
-          <w:lang w:val="en-GB"/>
-        </w:rPr>
-        <w:sym w:font="Wingdings" w:char="F0E0"/>
-      </w:r>
-      <w:r>
-        <w:rPr>
-          <w:lang w:val="en-GB"/>
-        </w:rPr>
-        <w:t xml:space="preserve"> See if you can find a scorpion for a picture </w:t>
-      </w:r>
-    </w:p>
-    <w:p>
-      <w:pPr>
-        <w:rPr>
-          <w:lang w:val="en-GB"/>
-        </w:rPr>
-      </w:pPr>
-      <w:r>
-        <w:rPr>
-          <w:lang w:val="en-GB"/>
-        </w:rPr>
-        <w:t xml:space="preserve">Quest </w:t>
-      </w:r>
-      <w:proofErr w:type="spellStart"/>
-      <w:r>
-        <w:rPr>
-          <w:lang w:val="en-GB"/>
-        </w:rPr>
-        <w:t>Npc</w:t>
-      </w:r>
-      <w:proofErr w:type="spellEnd"/>
-      <w:r>
-        <w:rPr>
-          <w:lang w:val="en-GB"/>
-        </w:rPr>
-        <w:t xml:space="preserve"> 12 </w:t>
-      </w:r>
-      <w:r>
-        <w:rPr>
-          <w:lang w:val="en-GB"/>
-        </w:rPr>
-        <w:sym w:font="Wingdings" w:char="F0E0"/>
-      </w:r>
-      <w:r>
-        <w:rPr>
-          <w:lang w:val="en-GB"/>
-        </w:rPr>
-        <w:t xml:space="preserve"> Something to drink for her kids</w:t>
-      </w:r>
-    </w:p>
-    <w:p>
-      <w:pPr>
-        <w:rPr>
-          <w:lang w:val="en-GB"/>
-        </w:rPr>
-      </w:pPr>
-      <w:r>
-        <w:rPr>
-          <w:lang w:val="en-GB"/>
-        </w:rPr>
-        <w:t xml:space="preserve">Quest </w:t>
-      </w:r>
-      <w:proofErr w:type="spellStart"/>
-      <w:r>
-        <w:rPr>
-          <w:lang w:val="en-GB"/>
-        </w:rPr>
-        <w:t>Npc</w:t>
-      </w:r>
-      <w:proofErr w:type="spellEnd"/>
-      <w:r>
-        <w:rPr>
-          <w:lang w:val="en-GB"/>
-        </w:rPr>
-        <w:t xml:space="preserve"> 17 </w:t>
-      </w:r>
-      <w:r>
-        <w:rPr>
-          <w:lang w:val="en-GB"/>
-        </w:rPr>
-        <w:sym w:font="Wingdings" w:char="F0E0"/>
-      </w:r>
-      <w:r>
-        <w:rPr>
-          <w:lang w:val="en-GB"/>
-        </w:rPr>
-        <w:t xml:space="preserve"> A treat for the kids </w:t>
-      </w:r>
-      <w:r>
-        <w:rPr>
-          <w:lang w:val="en-GB"/>
-        </w:rPr>
-        <w:t xml:space="preserve">while </w:t>
-      </w:r>
-      <w:r>
-        <w:rPr>
-          <w:lang w:val="en-GB"/>
-        </w:rPr>
-        <w:t xml:space="preserve">she is </w:t>
-      </w:r>
-      <w:r>
-        <w:rPr>
-          <w:lang w:val="en-GB"/>
-        </w:rPr>
-        <w:t>watching</w:t>
-      </w:r>
-    </w:p>
-    <w:p>
-      <w:pPr>
-        <w:rPr>
-          <w:lang w:val="en-GB"/>
-        </w:rPr>
-      </w:pPr>
-      <w:r>
-        <w:rPr>
-          <w:lang w:val="en-GB"/>
-        </w:rPr>
-        <w:t xml:space="preserve">Quest </w:t>
-      </w:r>
-      <w:proofErr w:type="spellStart"/>
-      <w:r>
-        <w:rPr>
-          <w:lang w:val="en-GB"/>
-        </w:rPr>
-        <w:t>Npc</w:t>
-      </w:r>
-      <w:proofErr w:type="spellEnd"/>
-      <w:r>
-        <w:rPr>
-          <w:lang w:val="en-GB"/>
-        </w:rPr>
-        <w:t xml:space="preserve"> 18 </w:t>
-      </w:r>
-      <w:r>
-        <w:rPr>
-          <w:lang w:val="en-GB"/>
-        </w:rPr>
-        <w:sym w:font="Wingdings" w:char="F0E0"/>
-      </w:r>
-      <w:r>
-        <w:rPr>
-          <w:lang w:val="en-GB"/>
-        </w:rPr>
-        <w:t xml:space="preserve"> Get the next items (ADDED !!) (</w:t>
-      </w:r>
-      <w:r>
-        <w:rPr>
-          <w:lang w:val="en-GB"/>
-        </w:rPr>
-        <w:t>Calculator</w:t>
-      </w:r>
-      <w:r>
-        <w:rPr>
-          <w:lang w:val="en-GB"/>
-        </w:rPr>
-        <w:t>, Pen, Notebook,)</w:t>
-      </w:r>
-    </w:p>
-    <w:p>
-      <w:pPr>
-        <w:rPr>
-          <w:lang w:val="en-GB"/>
-        </w:rPr>
-      </w:pPr>
-      <w:r>
-        <w:rPr>
-          <w:lang w:val="en-GB"/>
-        </w:rPr>
-        <w:t xml:space="preserve">Quest </w:t>
-      </w:r>
-      <w:proofErr w:type="spellStart"/>
-      <w:r>
-        <w:rPr>
-          <w:lang w:val="en-GB"/>
-        </w:rPr>
-        <w:t>Npc</w:t>
-      </w:r>
-      <w:proofErr w:type="spellEnd"/>
-      <w:r>
-        <w:rPr>
-          <w:lang w:val="en-GB"/>
-        </w:rPr>
-        <w:t xml:space="preserve"> 19 </w:t>
-      </w:r>
-      <w:r>
-        <w:rPr>
-          <w:lang w:val="en-GB"/>
-        </w:rPr>
-        <w:sym w:font="Wingdings" w:char="F0E0"/>
-      </w:r>
-      <w:r>
-        <w:rPr>
-          <w:lang w:val="en-GB"/>
-        </w:rPr>
-        <w:t xml:space="preserve"> Get some </w:t>
-      </w:r>
-      <w:r>
-        <w:rPr>
-          <w:lang w:val="en-GB"/>
-        </w:rPr>
-        <w:t>Liquor</w:t>
-      </w:r>
-    </w:p>
-    <w:p>
-      <w:pPr>
-        <w:rPr>
-          <w:lang w:val="en-GB"/>
-        </w:rPr>
-      </w:pPr>
-      <w:r>
-        <w:rPr>
-          <w:lang w:val="en-GB"/>
-        </w:rPr>
-        <w:t xml:space="preserve">Quest </w:t>
-      </w:r>
-      <w:proofErr w:type="spellStart"/>
-      <w:r>
-        <w:rPr>
-          <w:lang w:val="en-GB"/>
-        </w:rPr>
-        <w:t>Npc</w:t>
-      </w:r>
-      <w:proofErr w:type="spellEnd"/>
-      <w:r>
-        <w:rPr>
-          <w:lang w:val="en-GB"/>
-        </w:rPr>
-        <w:t xml:space="preserve"> 14 </w:t>
-      </w:r>
-      <w:r>
-        <w:rPr>
-          <w:lang w:val="en-GB"/>
-        </w:rPr>
-        <w:sym w:font="Wingdings" w:char="F0E0"/>
-      </w:r>
-      <w:r>
-        <w:rPr>
-          <w:lang w:val="en-GB"/>
-        </w:rPr>
         <w:t xml:space="preserve"> Look for the </w:t>
       </w:r>
       <w:proofErr w:type="spellStart"/>
@@ -937,51 +593,6 @@
           <w:lang w:val="en-GB"/>
         </w:rPr>
         <w:t xml:space="preserve">!!! </w:t>
-      </w:r>
-    </w:p>
-    <w:p>
-      <w:pPr>
-        <w:rPr>
-          <w:lang w:val="en-GB"/>
-        </w:rPr>
-      </w:pPr>
-      <w:r>
-        <w:rPr>
-          <w:lang w:val="en-GB"/>
-        </w:rPr>
-        <w:t xml:space="preserve">Quest </w:t>
-      </w:r>
-      <w:proofErr w:type="spellStart"/>
-      <w:r>
-        <w:rPr>
-          <w:lang w:val="en-GB"/>
-        </w:rPr>
-        <w:t>Npc</w:t>
-      </w:r>
-      <w:proofErr w:type="spellEnd"/>
-      <w:r>
-        <w:rPr>
-          <w:lang w:val="en-GB"/>
-        </w:rPr>
-        <w:t xml:space="preserve"> 10 </w:t>
-      </w:r>
-      <w:r>
-        <w:rPr>
-          <w:lang w:val="en-GB"/>
-        </w:rPr>
-        <w:sym w:font="Wingdings" w:char="F0E0"/>
-      </w:r>
-      <w:r>
-        <w:rPr>
-          <w:lang w:val="en-GB"/>
-        </w:rPr>
-        <w:t xml:space="preserve"> Bring him to the school in the city </w:t>
-      </w:r>
-      <w:r>
-        <w:rPr>
-          <w:lang w:val="en-GB"/>
-        </w:rPr>
-        <w:t>(To see if someone is there)</w:t>
       </w:r>
     </w:p>
     <w:p>

</xml_diff>

<commit_message>
More locations and Npcs enjoy
</commit_message>
<xml_diff>
--- a/Klikspel/Ideëen.docx
+++ b/Klikspel/Ideëen.docx
@@ -271,7 +271,13 @@
         <w:rPr>
           <w:lang w:val="en-GB"/>
         </w:rPr>
-        <w:t xml:space="preserve"> 17 and NPC 21 And NPC 12 Talk different with </w:t>
+        <w:t xml:space="preserve"> 17 and NPC 21 And NPC 12 </w:t>
+      </w:r>
+      <w:r>
+        <w:rPr>
+          <w:lang w:val="en-GB"/>
+        </w:rPr>
+        <w:t xml:space="preserve">And </w:t>
       </w:r>
       <w:proofErr w:type="spellStart"/>
       <w:r>
@@ -285,248 +291,268 @@
         <w:rPr>
           <w:lang w:val="en-GB"/>
         </w:rPr>
-        <w:t xml:space="preserve"> 11 with me}</w:t>
-      </w:r>
-    </w:p>
-    <w:p>
-      <w:pPr>
-        <w:rPr>
-          <w:lang w:val="en-GB"/>
-        </w:rPr>
-      </w:pPr>
-      <w:r>
-        <w:rPr>
-          <w:lang w:val="en-GB"/>
-        </w:rPr>
-        <w:t>{Add school to the city}</w:t>
-      </w:r>
-    </w:p>
-    <w:p>
-      <w:pPr>
-        <w:rPr>
-          <w:lang w:val="en-GB"/>
-        </w:rPr>
-      </w:pPr>
-      <w:r>
-        <w:rPr>
-          <w:lang w:val="en-GB"/>
-        </w:rPr>
-        <w:t>{Add a hotel}</w:t>
-      </w:r>
-      <w:r>
-        <w:rPr>
-          <w:lang w:val="en-GB"/>
-        </w:rPr>
-        <w:t xml:space="preserve"> </w:t>
-      </w:r>
-    </w:p>
-    <w:p>
-      <w:pPr>
-        <w:rPr>
-          <w:lang w:val="en-GB"/>
-        </w:rPr>
-      </w:pPr>
-      <w:r>
-        <w:rPr>
-          <w:lang w:val="en-GB"/>
-        </w:rPr>
-        <w:t xml:space="preserve">Quest </w:t>
-      </w:r>
-      <w:proofErr w:type="spellStart"/>
-      <w:r>
-        <w:rPr>
-          <w:lang w:val="en-GB"/>
-        </w:rPr>
-        <w:t>Npc</w:t>
-      </w:r>
-      <w:proofErr w:type="spellEnd"/>
-      <w:r>
-        <w:rPr>
-          <w:lang w:val="en-GB"/>
-        </w:rPr>
-        <w:t xml:space="preserve"> 17 </w:t>
-      </w:r>
-      <w:r>
-        <w:rPr>
-          <w:lang w:val="en-GB"/>
-        </w:rPr>
-        <w:sym w:font="Wingdings" w:char="F0E0"/>
-      </w:r>
-      <w:r>
-        <w:rPr>
-          <w:lang w:val="en-GB"/>
-        </w:rPr>
-        <w:t xml:space="preserve"> </w:t>
-      </w:r>
-      <w:proofErr w:type="spellStart"/>
-      <w:r>
-        <w:rPr>
-          <w:lang w:val="en-GB"/>
-        </w:rPr>
-        <w:t>Wacht</w:t>
-      </w:r>
-      <w:proofErr w:type="spellEnd"/>
-      <w:r>
-        <w:rPr>
-          <w:lang w:val="en-GB"/>
-        </w:rPr>
-        <w:t xml:space="preserve"> the kids for 2 mins</w:t>
-      </w:r>
-    </w:p>
-    <w:p>
-      <w:pPr>
-        <w:rPr>
-          <w:lang w:val="en-GB"/>
-        </w:rPr>
-      </w:pPr>
-      <w:r>
-        <w:rPr>
-          <w:lang w:val="en-GB"/>
-        </w:rPr>
-        <w:t xml:space="preserve">Quest </w:t>
-      </w:r>
-      <w:proofErr w:type="spellStart"/>
-      <w:r>
-        <w:rPr>
-          <w:lang w:val="en-GB"/>
-        </w:rPr>
-        <w:t>Npc</w:t>
-      </w:r>
-      <w:proofErr w:type="spellEnd"/>
-      <w:r>
-        <w:rPr>
-          <w:lang w:val="en-GB"/>
-        </w:rPr>
-        <w:t xml:space="preserve"> 17 </w:t>
-      </w:r>
-      <w:r>
-        <w:rPr>
-          <w:lang w:val="en-GB"/>
-        </w:rPr>
-        <w:sym w:font="Wingdings" w:char="F0E0"/>
-      </w:r>
-      <w:r>
-        <w:rPr>
-          <w:lang w:val="en-GB"/>
-        </w:rPr>
-        <w:t xml:space="preserve"> A treat for the kids </w:t>
-      </w:r>
-      <w:r>
-        <w:rPr>
-          <w:lang w:val="en-GB"/>
-        </w:rPr>
-        <w:t xml:space="preserve">while </w:t>
-      </w:r>
-      <w:r>
-        <w:rPr>
-          <w:lang w:val="en-GB"/>
-        </w:rPr>
-        <w:t xml:space="preserve">she is </w:t>
-      </w:r>
-      <w:r>
-        <w:rPr>
-          <w:lang w:val="en-GB"/>
-        </w:rPr>
-        <w:t>watching</w:t>
-      </w:r>
-    </w:p>
-    <w:p>
-      <w:pPr>
-        <w:rPr>
-          <w:lang w:val="en-GB"/>
-        </w:rPr>
-      </w:pPr>
-      <w:r>
-        <w:rPr>
-          <w:lang w:val="en-GB"/>
-        </w:rPr>
-        <w:t xml:space="preserve">Quest </w:t>
-      </w:r>
-      <w:proofErr w:type="spellStart"/>
-      <w:r>
-        <w:rPr>
-          <w:lang w:val="en-GB"/>
-        </w:rPr>
-        <w:t>Npc</w:t>
-      </w:r>
-      <w:proofErr w:type="spellEnd"/>
-      <w:r>
-        <w:rPr>
-          <w:lang w:val="en-GB"/>
-        </w:rPr>
-        <w:t xml:space="preserve"> 18 </w:t>
-      </w:r>
-      <w:r>
-        <w:rPr>
-          <w:lang w:val="en-GB"/>
-        </w:rPr>
-        <w:sym w:font="Wingdings" w:char="F0E0"/>
-      </w:r>
-      <w:r>
-        <w:rPr>
-          <w:lang w:val="en-GB"/>
-        </w:rPr>
-        <w:t xml:space="preserve"> Get the next items (ADDED !!) (</w:t>
-      </w:r>
-      <w:r>
-        <w:rPr>
-          <w:lang w:val="en-GB"/>
-        </w:rPr>
-        <w:t>Calculator</w:t>
-      </w:r>
-      <w:r>
-        <w:rPr>
-          <w:lang w:val="en-GB"/>
-        </w:rPr>
-        <w:t>, Pen, Notebook,)</w:t>
-      </w:r>
-    </w:p>
-    <w:p>
-      <w:pPr>
-        <w:rPr>
-          <w:lang w:val="en-GB"/>
-        </w:rPr>
-      </w:pPr>
-      <w:r>
-        <w:rPr>
-          <w:lang w:val="en-GB"/>
-        </w:rPr>
-        <w:t xml:space="preserve">Quest </w:t>
-      </w:r>
-      <w:proofErr w:type="spellStart"/>
-      <w:r>
-        <w:rPr>
-          <w:lang w:val="en-GB"/>
-        </w:rPr>
-        <w:t>Npc</w:t>
-      </w:r>
-      <w:proofErr w:type="spellEnd"/>
-      <w:r>
-        <w:rPr>
-          <w:lang w:val="en-GB"/>
-        </w:rPr>
-        <w:t xml:space="preserve"> 19 </w:t>
-      </w:r>
-      <w:r>
-        <w:rPr>
-          <w:lang w:val="en-GB"/>
-        </w:rPr>
-        <w:sym w:font="Wingdings" w:char="F0E0"/>
-      </w:r>
-      <w:r>
-        <w:rPr>
-          <w:lang w:val="en-GB"/>
-        </w:rPr>
-        <w:t xml:space="preserve"> Get some </w:t>
-      </w:r>
-      <w:r>
-        <w:rPr>
-          <w:lang w:val="en-GB"/>
-        </w:rPr>
-        <w:t>Liquor</w:t>
+        <w:t xml:space="preserve"> 32 </w:t>
       </w:r>
       <w:bookmarkStart w:id="0" w:name="_GoBack"/>
       <w:bookmarkEnd w:id="0"/>
+      <w:r>
+        <w:rPr>
+          <w:lang w:val="en-GB"/>
+        </w:rPr>
+        <w:t xml:space="preserve">Talk different with </w:t>
+      </w:r>
+      <w:proofErr w:type="spellStart"/>
+      <w:r>
+        <w:rPr>
+          <w:lang w:val="en-GB"/>
+        </w:rPr>
+        <w:t>Npc</w:t>
+      </w:r>
+      <w:proofErr w:type="spellEnd"/>
+      <w:r>
+        <w:rPr>
+          <w:lang w:val="en-GB"/>
+        </w:rPr>
+        <w:t xml:space="preserve"> 11 with me}</w:t>
+      </w:r>
+    </w:p>
+    <w:p>
+      <w:pPr>
+        <w:rPr>
+          <w:lang w:val="en-GB"/>
+        </w:rPr>
+      </w:pPr>
+      <w:r>
+        <w:rPr>
+          <w:lang w:val="en-GB"/>
+        </w:rPr>
+        <w:t>{Add school to the city}</w:t>
+      </w:r>
+    </w:p>
+    <w:p>
+      <w:pPr>
+        <w:rPr>
+          <w:lang w:val="en-GB"/>
+        </w:rPr>
+      </w:pPr>
+      <w:r>
+        <w:rPr>
+          <w:lang w:val="en-GB"/>
+        </w:rPr>
+        <w:t>{Add a hotel}</w:t>
+      </w:r>
+      <w:r>
+        <w:rPr>
+          <w:lang w:val="en-GB"/>
+        </w:rPr>
+        <w:t xml:space="preserve"> </w:t>
+      </w:r>
+    </w:p>
+    <w:p>
+      <w:pPr>
+        <w:rPr>
+          <w:lang w:val="en-GB"/>
+        </w:rPr>
+      </w:pPr>
+      <w:r>
+        <w:rPr>
+          <w:lang w:val="en-GB"/>
+        </w:rPr>
+        <w:t xml:space="preserve">Quest </w:t>
+      </w:r>
+      <w:proofErr w:type="spellStart"/>
+      <w:r>
+        <w:rPr>
+          <w:lang w:val="en-GB"/>
+        </w:rPr>
+        <w:t>Npc</w:t>
+      </w:r>
+      <w:proofErr w:type="spellEnd"/>
+      <w:r>
+        <w:rPr>
+          <w:lang w:val="en-GB"/>
+        </w:rPr>
+        <w:t xml:space="preserve"> 17 </w:t>
+      </w:r>
+      <w:r>
+        <w:rPr>
+          <w:lang w:val="en-GB"/>
+        </w:rPr>
+        <w:sym w:font="Wingdings" w:char="F0E0"/>
+      </w:r>
+      <w:r>
+        <w:rPr>
+          <w:lang w:val="en-GB"/>
+        </w:rPr>
+        <w:t xml:space="preserve"> </w:t>
+      </w:r>
+      <w:proofErr w:type="spellStart"/>
+      <w:r>
+        <w:rPr>
+          <w:lang w:val="en-GB"/>
+        </w:rPr>
+        <w:t>Wacht</w:t>
+      </w:r>
+      <w:proofErr w:type="spellEnd"/>
+      <w:r>
+        <w:rPr>
+          <w:lang w:val="en-GB"/>
+        </w:rPr>
+        <w:t xml:space="preserve"> the kids for 2 mins</w:t>
+      </w:r>
+    </w:p>
+    <w:p>
+      <w:pPr>
+        <w:rPr>
+          <w:lang w:val="en-GB"/>
+        </w:rPr>
+      </w:pPr>
+      <w:r>
+        <w:rPr>
+          <w:lang w:val="en-GB"/>
+        </w:rPr>
+        <w:t xml:space="preserve">Quest </w:t>
+      </w:r>
+      <w:proofErr w:type="spellStart"/>
+      <w:r>
+        <w:rPr>
+          <w:lang w:val="en-GB"/>
+        </w:rPr>
+        <w:t>Npc</w:t>
+      </w:r>
+      <w:proofErr w:type="spellEnd"/>
+      <w:r>
+        <w:rPr>
+          <w:lang w:val="en-GB"/>
+        </w:rPr>
+        <w:t xml:space="preserve"> 17 </w:t>
+      </w:r>
+      <w:r>
+        <w:rPr>
+          <w:lang w:val="en-GB"/>
+        </w:rPr>
+        <w:sym w:font="Wingdings" w:char="F0E0"/>
+      </w:r>
+      <w:r>
+        <w:rPr>
+          <w:lang w:val="en-GB"/>
+        </w:rPr>
+        <w:t xml:space="preserve"> A treat for the kids </w:t>
+      </w:r>
+      <w:r>
+        <w:rPr>
+          <w:lang w:val="en-GB"/>
+        </w:rPr>
+        <w:t xml:space="preserve">while </w:t>
+      </w:r>
+      <w:r>
+        <w:rPr>
+          <w:lang w:val="en-GB"/>
+        </w:rPr>
+        <w:t xml:space="preserve">she is </w:t>
+      </w:r>
+      <w:r>
+        <w:rPr>
+          <w:lang w:val="en-GB"/>
+        </w:rPr>
+        <w:t>watching</w:t>
+      </w:r>
+    </w:p>
+    <w:p>
+      <w:pPr>
+        <w:rPr>
+          <w:lang w:val="en-GB"/>
+        </w:rPr>
+      </w:pPr>
+      <w:r>
+        <w:rPr>
+          <w:lang w:val="en-GB"/>
+        </w:rPr>
+        <w:t xml:space="preserve">Quest </w:t>
+      </w:r>
+      <w:proofErr w:type="spellStart"/>
+      <w:r>
+        <w:rPr>
+          <w:lang w:val="en-GB"/>
+        </w:rPr>
+        <w:t>Npc</w:t>
+      </w:r>
+      <w:proofErr w:type="spellEnd"/>
+      <w:r>
+        <w:rPr>
+          <w:lang w:val="en-GB"/>
+        </w:rPr>
+        <w:t xml:space="preserve"> 18 </w:t>
+      </w:r>
+      <w:r>
+        <w:rPr>
+          <w:lang w:val="en-GB"/>
+        </w:rPr>
+        <w:sym w:font="Wingdings" w:char="F0E0"/>
+      </w:r>
+      <w:r>
+        <w:rPr>
+          <w:lang w:val="en-GB"/>
+        </w:rPr>
+        <w:t xml:space="preserve"> Get the next items (ADDED !!) (</w:t>
+      </w:r>
+      <w:r>
+        <w:rPr>
+          <w:lang w:val="en-GB"/>
+        </w:rPr>
+        <w:t>Calculator</w:t>
+      </w:r>
+      <w:r>
+        <w:rPr>
+          <w:lang w:val="en-GB"/>
+        </w:rPr>
+        <w:t>, Pen, Notebook,)</w:t>
+      </w:r>
+    </w:p>
+    <w:p>
+      <w:pPr>
+        <w:rPr>
+          <w:lang w:val="en-GB"/>
+        </w:rPr>
+      </w:pPr>
+      <w:r>
+        <w:rPr>
+          <w:lang w:val="en-GB"/>
+        </w:rPr>
+        <w:t xml:space="preserve">Quest </w:t>
+      </w:r>
+      <w:proofErr w:type="spellStart"/>
+      <w:r>
+        <w:rPr>
+          <w:lang w:val="en-GB"/>
+        </w:rPr>
+        <w:t>Npc</w:t>
+      </w:r>
+      <w:proofErr w:type="spellEnd"/>
+      <w:r>
+        <w:rPr>
+          <w:lang w:val="en-GB"/>
+        </w:rPr>
+        <w:t xml:space="preserve"> 19 </w:t>
+      </w:r>
+      <w:r>
+        <w:rPr>
+          <w:lang w:val="en-GB"/>
+        </w:rPr>
+        <w:sym w:font="Wingdings" w:char="F0E0"/>
+      </w:r>
+      <w:r>
+        <w:rPr>
+          <w:lang w:val="en-GB"/>
+        </w:rPr>
+        <w:t xml:space="preserve"> Get some </w:t>
+      </w:r>
+      <w:r>
+        <w:rPr>
+          <w:lang w:val="en-GB"/>
+        </w:rPr>
+        <w:t>Liquor</w:t>
+      </w:r>
     </w:p>
     <w:p>
       <w:pPr>

</xml_diff>

<commit_message>
Update For more Npcs And a few adjustment here and there
</commit_message>
<xml_diff>
--- a/Klikspel/Ideëen.docx
+++ b/Klikspel/Ideëen.docx
@@ -12,44 +12,8 @@
         <w:rPr>
           <w:lang w:val="en-GB"/>
         </w:rPr>
-        <w:t>-</w:t>
-      </w:r>
-      <w:proofErr w:type="spellStart"/>
-      <w:r>
-        <w:rPr>
-          <w:lang w:val="en-GB"/>
-        </w:rPr>
-        <w:t>ideeën</w:t>
-      </w:r>
-      <w:proofErr w:type="spellEnd"/>
-      <w:r>
-        <w:rPr>
-          <w:lang w:val="en-GB"/>
-        </w:rPr>
-        <w:t xml:space="preserve"> </w:t>
-      </w:r>
-      <w:proofErr w:type="spellStart"/>
-      <w:r>
-        <w:rPr>
-          <w:lang w:val="en-GB"/>
-        </w:rPr>
-        <w:t>voor</w:t>
-      </w:r>
-      <w:proofErr w:type="spellEnd"/>
-      <w:r>
-        <w:rPr>
-          <w:lang w:val="en-GB"/>
-        </w:rPr>
-        <w:t xml:space="preserve"> het </w:t>
-      </w:r>
-      <w:proofErr w:type="spellStart"/>
-      <w:r>
-        <w:rPr>
-          <w:lang w:val="en-GB"/>
-        </w:rPr>
-        <w:t>spel</w:t>
-      </w:r>
-      <w:proofErr w:type="spellEnd"/>
+        <w:t>-ideeën voor het spel</w:t>
+      </w:r>
     </w:p>
     <w:p>
       <w:pPr>
@@ -81,97 +45,140 @@
         <w:rPr>
           <w:lang w:val="en-GB"/>
         </w:rPr>
-        <w:t xml:space="preserve">{Add </w:t>
-      </w:r>
-      <w:proofErr w:type="spellStart"/>
-      <w:r>
-        <w:rPr>
-          <w:lang w:val="en-GB"/>
-        </w:rPr>
-        <w:t>SubSchool.php</w:t>
-      </w:r>
-      <w:proofErr w:type="spellEnd"/>
-      <w:r>
-        <w:rPr>
-          <w:lang w:val="en-GB"/>
-        </w:rPr>
-        <w:t xml:space="preserve"> and </w:t>
-      </w:r>
-      <w:proofErr w:type="spellStart"/>
-      <w:proofErr w:type="gramStart"/>
-      <w:r>
-        <w:rPr>
-          <w:lang w:val="en-GB"/>
-        </w:rPr>
-        <w:t>SubPlayYard.php</w:t>
-      </w:r>
-      <w:proofErr w:type="spellEnd"/>
-      <w:r>
-        <w:rPr>
-          <w:lang w:val="en-GB"/>
-        </w:rPr>
-        <w:t xml:space="preserve"> }</w:t>
-      </w:r>
-      <w:proofErr w:type="gramEnd"/>
-    </w:p>
-    <w:p>
-      <w:pPr>
-        <w:rPr>
-          <w:lang w:val="en-GB"/>
-        </w:rPr>
-      </w:pPr>
-      <w:r>
-        <w:rPr>
-          <w:lang w:val="en-GB"/>
-        </w:rPr>
-        <w:t xml:space="preserve">{Add </w:t>
-      </w:r>
-      <w:r>
-        <w:rPr>
-          <w:lang w:val="en-GB"/>
-        </w:rPr>
-        <w:t>NPC’s</w:t>
-      </w:r>
-      <w:r>
-        <w:rPr>
-          <w:lang w:val="en-GB"/>
-        </w:rPr>
-        <w:t xml:space="preserve"> to the city}</w:t>
+        <w:t xml:space="preserve">{Prison island behind the hotel </w:t>
+      </w:r>
+      <w:r>
+        <w:rPr>
+          <w:lang w:val="en-GB"/>
+        </w:rPr>
+        <w:sym w:font="Wingdings" w:char="F0E0"/>
+      </w:r>
+      <w:r>
+        <w:rPr>
+          <w:lang w:val="en-GB"/>
+        </w:rPr>
+        <w:t xml:space="preserve"> docks boat towards the prison}</w:t>
+      </w:r>
+    </w:p>
+    <w:p>
+      <w:pPr>
+        <w:rPr>
+          <w:lang w:val="en-GB"/>
+        </w:rPr>
+      </w:pPr>
+      <w:r>
+        <w:rPr>
+          <w:lang w:val="en-GB"/>
+        </w:rPr>
+        <w:t xml:space="preserve">{Prison island surond with Mine field 15% you fail </w:t>
+      </w:r>
+    </w:p>
+    <w:p>
+      <w:pPr>
+        <w:rPr>
+          <w:lang w:val="en-GB"/>
+        </w:rPr>
+      </w:pPr>
+      <w:r>
+        <w:rPr>
+          <w:lang w:val="en-GB"/>
+        </w:rPr>
+        <w:t xml:space="preserve">.2 tpls </w:t>
+      </w:r>
+      <w:r>
+        <w:rPr>
+          <w:lang w:val="en-GB"/>
+        </w:rPr>
+        <w:sym w:font="Wingdings" w:char="F0E0"/>
+      </w:r>
+      <w:r>
+        <w:rPr>
+          <w:lang w:val="en-GB"/>
+        </w:rPr>
+        <w:t xml:space="preserve"> 1 Victory , 1lost</w:t>
+      </w:r>
+    </w:p>
+    <w:p>
+      <w:pPr>
+        <w:rPr>
+          <w:lang w:val="en-GB"/>
+        </w:rPr>
+      </w:pPr>
+      <w:r>
+        <w:rPr>
+          <w:lang w:val="en-GB"/>
+        </w:rPr>
+        <w:t>.Rand system for Mine hit chane $VB = rand(1, 100);</w:t>
+      </w:r>
+    </w:p>
+    <w:p>
+      <w:pPr>
+        <w:rPr>
+          <w:lang w:val="en-GB"/>
+        </w:rPr>
+      </w:pPr>
+      <w:r>
+        <w:rPr>
+          <w:lang w:val="en-GB"/>
+        </w:rPr>
+        <w:t>.Insta dead or so much damge on hit}</w:t>
+      </w:r>
+    </w:p>
+    <w:p>
+      <w:pPr>
+        <w:rPr>
+          <w:lang w:val="en-GB"/>
+        </w:rPr>
+      </w:pPr>
+      <w:r>
+        <w:rPr>
+          <w:lang w:val="en-GB"/>
+        </w:rPr>
+        <w:t>{ More in the subbase</w:t>
+      </w:r>
+      <w:r>
+        <w:rPr>
+          <w:lang w:val="en-GB"/>
+        </w:rPr>
+        <w:t xml:space="preserve"> to explore </w:t>
+      </w:r>
+      <w:r>
+        <w:rPr>
+          <w:lang w:val="en-GB"/>
+        </w:rPr>
+        <w:sym w:font="Wingdings" w:char="F0E0"/>
+      </w:r>
+      <w:r>
+        <w:rPr>
+          <w:lang w:val="en-GB"/>
+        </w:rPr>
+        <w:t xml:space="preserve"> Leads to a part of a new abonded city</w:t>
+      </w:r>
+      <w:r>
+        <w:rPr>
+          <w:lang w:val="en-GB"/>
+        </w:rPr>
+        <w:t>}</w:t>
+      </w:r>
+    </w:p>
+    <w:p>
+      <w:pPr>
+        <w:rPr>
+          <w:lang w:val="en-GB"/>
+        </w:rPr>
+      </w:pPr>
+      <w:r>
+        <w:rPr>
+          <w:lang w:val="en-GB"/>
+        </w:rPr>
+        <w:t>{Candy store Behind the subbase}</w:t>
       </w:r>
       <w:r>
         <w:rPr>
           <w:lang w:val="en-GB"/>
         </w:rPr>
         <w:br/>
-        <w:t xml:space="preserve">{Keep track that NPC 11 is with you </w:t>
-      </w:r>
-      <w:proofErr w:type="gramStart"/>
-      <w:r>
-        <w:rPr>
-          <w:lang w:val="en-GB"/>
-        </w:rPr>
-        <w:t>And</w:t>
-      </w:r>
-      <w:proofErr w:type="gramEnd"/>
-      <w:r>
-        <w:rPr>
-          <w:lang w:val="en-GB"/>
-        </w:rPr>
-        <w:t xml:space="preserve"> </w:t>
-      </w:r>
-      <w:proofErr w:type="spellStart"/>
-      <w:r>
-        <w:rPr>
-          <w:lang w:val="en-GB"/>
-        </w:rPr>
-        <w:t>Npc</w:t>
-      </w:r>
-      <w:proofErr w:type="spellEnd"/>
-      <w:r>
-        <w:rPr>
-          <w:lang w:val="en-GB"/>
-        </w:rPr>
-        <w:t xml:space="preserve"> 3 only wants to talk to you with NPC 11}</w:t>
+        <w:t>{Keep track that NPC 11 is with you And Npc 3 only wants to talk to you with NPC 11}</w:t>
       </w:r>
     </w:p>
     <w:p>
@@ -198,148 +205,102 @@
           <w:lang w:val="en-GB"/>
         </w:rPr>
         <w:t>// Load Npc3_11.js</w:t>
-      </w:r>
-    </w:p>
-    <w:p>
-      <w:pPr>
-        <w:rPr>
-          <w:lang w:val="en-GB"/>
-        </w:rPr>
-      </w:pPr>
-      <w:r>
-        <w:rPr>
-          <w:lang w:val="en-GB"/>
-        </w:rPr>
-        <w:t>}</w:t>
-      </w:r>
-    </w:p>
-    <w:p>
-      <w:pPr>
-        <w:rPr>
-          <w:lang w:val="en-GB"/>
-        </w:rPr>
-      </w:pPr>
-      <w:r>
-        <w:rPr>
-          <w:lang w:val="en-GB"/>
-        </w:rPr>
-        <w:t>Else {</w:t>
-      </w:r>
-    </w:p>
-    <w:p>
-      <w:pPr>
-        <w:rPr>
-          <w:lang w:val="en-GB"/>
-        </w:rPr>
-      </w:pPr>
-      <w:r>
-        <w:rPr>
-          <w:lang w:val="en-GB"/>
-        </w:rPr>
-        <w:t xml:space="preserve">// Load </w:t>
-      </w:r>
-      <w:proofErr w:type="gramStart"/>
-      <w:r>
-        <w:rPr>
-          <w:lang w:val="en-GB"/>
-        </w:rPr>
-        <w:t>Npc3.js }</w:t>
-      </w:r>
-      <w:proofErr w:type="gramEnd"/>
-    </w:p>
-    <w:p>
-      <w:pPr>
-        <w:rPr>
-          <w:lang w:val="en-GB"/>
-        </w:rPr>
-      </w:pPr>
-      <w:r>
-        <w:rPr>
-          <w:lang w:val="en-GB"/>
-        </w:rPr>
-        <w:t>{</w:t>
-      </w:r>
-      <w:proofErr w:type="spellStart"/>
-      <w:r>
-        <w:rPr>
-          <w:lang w:val="en-GB"/>
-        </w:rPr>
-        <w:t>Npc</w:t>
-      </w:r>
-      <w:proofErr w:type="spellEnd"/>
-      <w:r>
-        <w:rPr>
-          <w:lang w:val="en-GB"/>
-        </w:rPr>
-        <w:t xml:space="preserve"> 17 and NPC 21 And NPC 12 </w:t>
-      </w:r>
-      <w:r>
-        <w:rPr>
-          <w:lang w:val="en-GB"/>
-        </w:rPr>
-        <w:t xml:space="preserve">And </w:t>
-      </w:r>
-      <w:proofErr w:type="spellStart"/>
-      <w:r>
-        <w:rPr>
-          <w:lang w:val="en-GB"/>
-        </w:rPr>
-        <w:t>Npc</w:t>
-      </w:r>
-      <w:proofErr w:type="spellEnd"/>
-      <w:r>
-        <w:rPr>
-          <w:lang w:val="en-GB"/>
-        </w:rPr>
-        <w:t xml:space="preserve"> 32 </w:t>
       </w:r>
       <w:bookmarkStart w:id="0" w:name="_GoBack"/>
       <w:bookmarkEnd w:id="0"/>
-      <w:r>
-        <w:rPr>
-          <w:lang w:val="en-GB"/>
-        </w:rPr>
-        <w:t xml:space="preserve">Talk different with </w:t>
-      </w:r>
-      <w:proofErr w:type="spellStart"/>
-      <w:r>
-        <w:rPr>
-          <w:lang w:val="en-GB"/>
-        </w:rPr>
-        <w:t>Npc</w:t>
-      </w:r>
-      <w:proofErr w:type="spellEnd"/>
-      <w:r>
-        <w:rPr>
-          <w:lang w:val="en-GB"/>
-        </w:rPr>
-        <w:t xml:space="preserve"> 11 with me}</w:t>
-      </w:r>
-    </w:p>
-    <w:p>
-      <w:pPr>
-        <w:rPr>
-          <w:lang w:val="en-GB"/>
-        </w:rPr>
-      </w:pPr>
-      <w:r>
-        <w:rPr>
-          <w:lang w:val="en-GB"/>
-        </w:rPr>
-        <w:t>{Add school to the city}</w:t>
-      </w:r>
-    </w:p>
-    <w:p>
-      <w:pPr>
-        <w:rPr>
-          <w:lang w:val="en-GB"/>
-        </w:rPr>
-      </w:pPr>
-      <w:r>
-        <w:rPr>
-          <w:lang w:val="en-GB"/>
-        </w:rPr>
-        <w:t>{Add a hotel}</w:t>
+    </w:p>
+    <w:p>
+      <w:pPr>
+        <w:rPr>
+          <w:lang w:val="en-GB"/>
+        </w:rPr>
+      </w:pPr>
+      <w:r>
+        <w:rPr>
+          <w:lang w:val="en-GB"/>
+        </w:rPr>
+        <w:t>}</w:t>
+      </w:r>
+    </w:p>
+    <w:p>
+      <w:pPr>
+        <w:rPr>
+          <w:lang w:val="en-GB"/>
+        </w:rPr>
+      </w:pPr>
+      <w:r>
+        <w:rPr>
+          <w:lang w:val="en-GB"/>
+        </w:rPr>
+        <w:t>Else {</w:t>
+      </w:r>
+    </w:p>
+    <w:p>
+      <w:pPr>
+        <w:rPr>
+          <w:lang w:val="en-GB"/>
+        </w:rPr>
+      </w:pPr>
+      <w:r>
+        <w:rPr>
+          <w:lang w:val="en-GB"/>
+        </w:rPr>
+        <w:t>// Load Npc3.js }</w:t>
+      </w:r>
+    </w:p>
+    <w:p>
+      <w:r>
+        <w:t>{https://www.google.nl/webhp?sourceid=chrome-instant&amp;ion=1&amp;espv=2&amp;ie=UTF-8#q=use+javascript+if+statement+to+load+external+javascript+file as voorbeeld}</w:t>
+      </w:r>
+    </w:p>
+    <w:p>
+      <w:pPr>
+        <w:rPr>
+          <w:lang w:val="en-GB"/>
+        </w:rPr>
+      </w:pPr>
+      <w:r>
+        <w:rPr>
+          <w:lang w:val="en-GB"/>
+        </w:rPr>
+        <w:t>{Restrooms in SUBBASE, SCHOOL,  MALL</w:t>
+      </w:r>
+      <w:r>
+        <w:rPr>
+          <w:lang w:val="en-GB"/>
+        </w:rPr>
+        <w:t>l, Prison</w:t>
+      </w:r>
+      <w:r>
+        <w:rPr>
+          <w:lang w:val="en-GB"/>
+        </w:rPr>
+        <w:t>}</w:t>
+      </w:r>
+    </w:p>
+    <w:p>
+      <w:pPr>
+        <w:rPr>
+          <w:lang w:val="en-GB"/>
+        </w:rPr>
+      </w:pPr>
+      <w:r>
+        <w:rPr>
+          <w:lang w:val="en-GB"/>
+        </w:rPr>
+        <w:t xml:space="preserve">{Npc 17 and NPC 21 And NPC 12 </w:t>
+      </w:r>
+      <w:r>
+        <w:rPr>
+          <w:lang w:val="en-GB"/>
+        </w:rPr>
+        <w:t xml:space="preserve">And Npc 32 </w:t>
+      </w:r>
+      <w:r>
+        <w:rPr>
+          <w:lang w:val="en-GB"/>
+        </w:rPr>
+        <w:t>Talk different with Npc 11 with me}</w:t>
       </w:r>
       <w:r>
         <w:rPr>
@@ -358,21 +319,7 @@
         <w:rPr>
           <w:lang w:val="en-GB"/>
         </w:rPr>
-        <w:t xml:space="preserve">Quest </w:t>
-      </w:r>
-      <w:proofErr w:type="spellStart"/>
-      <w:r>
-        <w:rPr>
-          <w:lang w:val="en-GB"/>
-        </w:rPr>
-        <w:t>Npc</w:t>
-      </w:r>
-      <w:proofErr w:type="spellEnd"/>
-      <w:r>
-        <w:rPr>
-          <w:lang w:val="en-GB"/>
-        </w:rPr>
-        <w:t xml:space="preserve"> 17 </w:t>
+        <w:t xml:space="preserve">Quest Npc 17 </w:t>
       </w:r>
       <w:r>
         <w:rPr>
@@ -384,48 +331,26 @@
         <w:rPr>
           <w:lang w:val="en-GB"/>
         </w:rPr>
-        <w:t xml:space="preserve"> </w:t>
-      </w:r>
-      <w:proofErr w:type="spellStart"/>
-      <w:r>
-        <w:rPr>
-          <w:lang w:val="en-GB"/>
-        </w:rPr>
-        <w:t>Wacht</w:t>
-      </w:r>
-      <w:proofErr w:type="spellEnd"/>
-      <w:r>
-        <w:rPr>
-          <w:lang w:val="en-GB"/>
-        </w:rPr>
-        <w:t xml:space="preserve"> the kids for 2 mins</w:t>
-      </w:r>
-    </w:p>
-    <w:p>
-      <w:pPr>
-        <w:rPr>
-          <w:lang w:val="en-GB"/>
-        </w:rPr>
-      </w:pPr>
-      <w:r>
-        <w:rPr>
-          <w:lang w:val="en-GB"/>
-        </w:rPr>
-        <w:t xml:space="preserve">Quest </w:t>
-      </w:r>
-      <w:proofErr w:type="spellStart"/>
-      <w:r>
-        <w:rPr>
-          <w:lang w:val="en-GB"/>
-        </w:rPr>
-        <w:t>Npc</w:t>
-      </w:r>
-      <w:proofErr w:type="spellEnd"/>
-      <w:r>
-        <w:rPr>
-          <w:lang w:val="en-GB"/>
-        </w:rPr>
-        <w:t xml:space="preserve"> 17 </w:t>
+        <w:t xml:space="preserve"> Wacht the kids for 2 mins</w:t>
+      </w:r>
+      <w:r>
+        <w:rPr>
+          <w:lang w:val="en-GB"/>
+        </w:rPr>
+        <w:t xml:space="preserve"> {Javascript or Jquery timer}</w:t>
+      </w:r>
+    </w:p>
+    <w:p>
+      <w:pPr>
+        <w:rPr>
+          <w:lang w:val="en-GB"/>
+        </w:rPr>
+      </w:pPr>
+      <w:r>
+        <w:rPr>
+          <w:lang w:val="en-GB"/>
+        </w:rPr>
+        <w:t xml:space="preserve">Quest Npc 17 </w:t>
       </w:r>
       <w:r>
         <w:rPr>
@@ -457,32 +382,24 @@
         </w:rPr>
         <w:t>watching</w:t>
       </w:r>
-    </w:p>
-    <w:p>
-      <w:pPr>
-        <w:rPr>
-          <w:lang w:val="en-GB"/>
-        </w:rPr>
-      </w:pPr>
-      <w:r>
-        <w:rPr>
-          <w:lang w:val="en-GB"/>
-        </w:rPr>
-        <w:t xml:space="preserve">Quest </w:t>
-      </w:r>
-      <w:proofErr w:type="spellStart"/>
-      <w:r>
-        <w:rPr>
-          <w:lang w:val="en-GB"/>
-        </w:rPr>
-        <w:t>Npc</w:t>
-      </w:r>
-      <w:proofErr w:type="spellEnd"/>
-      <w:r>
-        <w:rPr>
-          <w:lang w:val="en-GB"/>
-        </w:rPr>
-        <w:t xml:space="preserve"> 18 </w:t>
+      <w:r>
+        <w:rPr>
+          <w:lang w:val="en-GB"/>
+        </w:rPr>
+        <w:t xml:space="preserve"> {Add some candy to the database}</w:t>
+      </w:r>
+    </w:p>
+    <w:p>
+      <w:pPr>
+        <w:rPr>
+          <w:lang w:val="en-GB"/>
+        </w:rPr>
+      </w:pPr>
+      <w:r>
+        <w:rPr>
+          <w:lang w:val="en-GB"/>
+        </w:rPr>
+        <w:t xml:space="preserve">Quest Npc 18 </w:t>
       </w:r>
       <w:r>
         <w:rPr>
@@ -519,21 +436,7 @@
         <w:rPr>
           <w:lang w:val="en-GB"/>
         </w:rPr>
-        <w:t xml:space="preserve">Quest </w:t>
-      </w:r>
-      <w:proofErr w:type="spellStart"/>
-      <w:r>
-        <w:rPr>
-          <w:lang w:val="en-GB"/>
-        </w:rPr>
-        <w:t>Npc</w:t>
-      </w:r>
-      <w:proofErr w:type="spellEnd"/>
-      <w:r>
-        <w:rPr>
-          <w:lang w:val="en-GB"/>
-        </w:rPr>
-        <w:t xml:space="preserve"> 19 </w:t>
+        <w:t xml:space="preserve">Quest Npc 19 </w:t>
       </w:r>
       <w:r>
         <w:rPr>
@@ -553,32 +456,24 @@
         </w:rPr>
         <w:t>Liquor</w:t>
       </w:r>
-    </w:p>
-    <w:p>
-      <w:pPr>
-        <w:rPr>
-          <w:lang w:val="en-GB"/>
-        </w:rPr>
-      </w:pPr>
-      <w:r>
-        <w:rPr>
-          <w:lang w:val="en-GB"/>
-        </w:rPr>
-        <w:t xml:space="preserve">Quest </w:t>
-      </w:r>
-      <w:proofErr w:type="spellStart"/>
-      <w:r>
-        <w:rPr>
-          <w:lang w:val="en-GB"/>
-        </w:rPr>
-        <w:t>Npc</w:t>
-      </w:r>
-      <w:proofErr w:type="spellEnd"/>
-      <w:r>
-        <w:rPr>
-          <w:lang w:val="en-GB"/>
-        </w:rPr>
-        <w:t xml:space="preserve"> 14 </w:t>
+      <w:r>
+        <w:rPr>
+          <w:lang w:val="en-GB"/>
+        </w:rPr>
+        <w:t xml:space="preserve"> {add the liquor}</w:t>
+      </w:r>
+    </w:p>
+    <w:p>
+      <w:pPr>
+        <w:rPr>
+          <w:lang w:val="en-GB"/>
+        </w:rPr>
+      </w:pPr>
+      <w:r>
+        <w:rPr>
+          <w:lang w:val="en-GB"/>
+        </w:rPr>
+        <w:t xml:space="preserve">Quest Npc 14 </w:t>
       </w:r>
       <w:r>
         <w:rPr>
@@ -590,35 +485,7 @@
         <w:rPr>
           <w:lang w:val="en-GB"/>
         </w:rPr>
-        <w:t xml:space="preserve"> Look for the </w:t>
-      </w:r>
-      <w:proofErr w:type="spellStart"/>
-      <w:r>
-        <w:rPr>
-          <w:lang w:val="en-GB"/>
-        </w:rPr>
-        <w:t>Bakfiest</w:t>
-      </w:r>
-      <w:proofErr w:type="spellEnd"/>
-      <w:r>
-        <w:rPr>
-          <w:lang w:val="en-GB"/>
-        </w:rPr>
-        <w:t xml:space="preserve"> Group and ask them about </w:t>
-      </w:r>
-      <w:proofErr w:type="spellStart"/>
-      <w:r>
-        <w:rPr>
-          <w:lang w:val="en-GB"/>
-        </w:rPr>
-        <w:t>breda</w:t>
-      </w:r>
-      <w:proofErr w:type="spellEnd"/>
-      <w:r>
-        <w:rPr>
-          <w:lang w:val="en-GB"/>
-        </w:rPr>
-        <w:t xml:space="preserve">!!! </w:t>
+        <w:t xml:space="preserve"> Look for the Bakfiest Group and ask them about breda!!! </w:t>
       </w:r>
     </w:p>
     <w:p>

</xml_diff>

<commit_message>
Some Ajustments with Updates
</commit_message>
<xml_diff>
--- a/Klikspel/Ideëen.docx
+++ b/Klikspel/Ideëen.docx
@@ -12,8 +12,44 @@
         <w:rPr>
           <w:lang w:val="en-GB"/>
         </w:rPr>
-        <w:t>-ideeën voor het spel</w:t>
-      </w:r>
+        <w:t>-</w:t>
+      </w:r>
+      <w:proofErr w:type="spellStart"/>
+      <w:r>
+        <w:rPr>
+          <w:lang w:val="en-GB"/>
+        </w:rPr>
+        <w:t>ideeën</w:t>
+      </w:r>
+      <w:proofErr w:type="spellEnd"/>
+      <w:r>
+        <w:rPr>
+          <w:lang w:val="en-GB"/>
+        </w:rPr>
+        <w:t xml:space="preserve"> </w:t>
+      </w:r>
+      <w:proofErr w:type="spellStart"/>
+      <w:r>
+        <w:rPr>
+          <w:lang w:val="en-GB"/>
+        </w:rPr>
+        <w:t>voor</w:t>
+      </w:r>
+      <w:proofErr w:type="spellEnd"/>
+      <w:r>
+        <w:rPr>
+          <w:lang w:val="en-GB"/>
+        </w:rPr>
+        <w:t xml:space="preserve"> het </w:t>
+      </w:r>
+      <w:proofErr w:type="spellStart"/>
+      <w:r>
+        <w:rPr>
+          <w:lang w:val="en-GB"/>
+        </w:rPr>
+        <w:t>spel</w:t>
+      </w:r>
+      <w:proofErr w:type="spellEnd"/>
     </w:p>
     <w:p>
       <w:pPr>
@@ -45,6 +81,44 @@
         <w:rPr>
           <w:lang w:val="en-GB"/>
         </w:rPr>
+        <w:t>{Mood scale 1-&gt;10 ?}</w:t>
+      </w:r>
+    </w:p>
+    <w:p>
+      <w:pPr>
+        <w:rPr>
+          <w:lang w:val="en-GB"/>
+        </w:rPr>
+      </w:pPr>
+      <w:r>
+        <w:rPr>
+          <w:lang w:val="en-GB"/>
+        </w:rPr>
+        <w:t xml:space="preserve">{Timer in every page of game played </w:t>
+      </w:r>
+      <w:r>
+        <w:rPr>
+          <w:lang w:val="en-GB"/>
+        </w:rPr>
+        <w:sym w:font="Wingdings" w:char="F0E0"/>
+      </w:r>
+      <w:r>
+        <w:rPr>
+          <w:lang w:val="en-GB"/>
+        </w:rPr>
+        <w:t xml:space="preserve"> start a day 0}</w:t>
+      </w:r>
+    </w:p>
+    <w:p>
+      <w:pPr>
+        <w:rPr>
+          <w:lang w:val="en-GB"/>
+        </w:rPr>
+      </w:pPr>
+      <w:r>
+        <w:rPr>
+          <w:lang w:val="en-GB"/>
+        </w:rPr>
         <w:t xml:space="preserve">{Prison island behind the hotel </w:t>
       </w:r>
       <w:r>
@@ -70,20 +144,48 @@
         <w:rPr>
           <w:lang w:val="en-GB"/>
         </w:rPr>
-        <w:t xml:space="preserve">{Prison island surond with Mine field 15% you fail </w:t>
-      </w:r>
-    </w:p>
-    <w:p>
-      <w:pPr>
-        <w:rPr>
-          <w:lang w:val="en-GB"/>
-        </w:rPr>
-      </w:pPr>
-      <w:r>
-        <w:rPr>
-          <w:lang w:val="en-GB"/>
-        </w:rPr>
-        <w:t xml:space="preserve">.2 tpls </w:t>
+        <w:t xml:space="preserve">{Prison island </w:t>
+      </w:r>
+      <w:proofErr w:type="spellStart"/>
+      <w:r>
+        <w:rPr>
+          <w:lang w:val="en-GB"/>
+        </w:rPr>
+        <w:t>surond</w:t>
+      </w:r>
+      <w:proofErr w:type="spellEnd"/>
+      <w:r>
+        <w:rPr>
+          <w:lang w:val="en-GB"/>
+        </w:rPr>
+        <w:t xml:space="preserve"> with Mine field 15% you fail </w:t>
+      </w:r>
+    </w:p>
+    <w:p>
+      <w:pPr>
+        <w:rPr>
+          <w:lang w:val="en-GB"/>
+        </w:rPr>
+      </w:pPr>
+      <w:r>
+        <w:rPr>
+          <w:lang w:val="en-GB"/>
+        </w:rPr>
+        <w:t xml:space="preserve">.2 </w:t>
+      </w:r>
+      <w:proofErr w:type="spellStart"/>
+      <w:r>
+        <w:rPr>
+          <w:lang w:val="en-GB"/>
+        </w:rPr>
+        <w:t>tpls</w:t>
+      </w:r>
+      <w:proofErr w:type="spellEnd"/>
+      <w:r>
+        <w:rPr>
+          <w:lang w:val="en-GB"/>
+        </w:rPr>
+        <w:t xml:space="preserve"> </w:t>
       </w:r>
       <w:r>
         <w:rPr>
@@ -95,46 +197,120 @@
         <w:rPr>
           <w:lang w:val="en-GB"/>
         </w:rPr>
-        <w:t xml:space="preserve"> 1 Victory , 1lost</w:t>
-      </w:r>
-    </w:p>
-    <w:p>
-      <w:pPr>
-        <w:rPr>
-          <w:lang w:val="en-GB"/>
-        </w:rPr>
-      </w:pPr>
-      <w:r>
-        <w:rPr>
-          <w:lang w:val="en-GB"/>
-        </w:rPr>
-        <w:t>.Rand system for Mine hit chane $VB = rand(1, 100);</w:t>
-      </w:r>
-    </w:p>
-    <w:p>
-      <w:pPr>
-        <w:rPr>
-          <w:lang w:val="en-GB"/>
-        </w:rPr>
-      </w:pPr>
-      <w:r>
-        <w:rPr>
-          <w:lang w:val="en-GB"/>
-        </w:rPr>
-        <w:t>.Insta dead or so much damge on hit}</w:t>
-      </w:r>
-    </w:p>
-    <w:p>
-      <w:pPr>
-        <w:rPr>
-          <w:lang w:val="en-GB"/>
-        </w:rPr>
-      </w:pPr>
-      <w:r>
-        <w:rPr>
-          <w:lang w:val="en-GB"/>
-        </w:rPr>
-        <w:t>{ More in the subbase</w:t>
+        <w:t xml:space="preserve"> 1 </w:t>
+      </w:r>
+      <w:proofErr w:type="gramStart"/>
+      <w:r>
+        <w:rPr>
+          <w:lang w:val="en-GB"/>
+        </w:rPr>
+        <w:t>Victory ,</w:t>
+      </w:r>
+      <w:proofErr w:type="gramEnd"/>
+      <w:r>
+        <w:rPr>
+          <w:lang w:val="en-GB"/>
+        </w:rPr>
+        <w:t xml:space="preserve"> 1lost</w:t>
+      </w:r>
+    </w:p>
+    <w:p>
+      <w:pPr>
+        <w:rPr>
+          <w:lang w:val="en-GB"/>
+        </w:rPr>
+      </w:pPr>
+      <w:proofErr w:type="gramStart"/>
+      <w:r>
+        <w:rPr>
+          <w:lang w:val="en-GB"/>
+        </w:rPr>
+        <w:t>.Rand</w:t>
+      </w:r>
+      <w:proofErr w:type="gramEnd"/>
+      <w:r>
+        <w:rPr>
+          <w:lang w:val="en-GB"/>
+        </w:rPr>
+        <w:t xml:space="preserve"> system for Mine hit </w:t>
+      </w:r>
+      <w:proofErr w:type="spellStart"/>
+      <w:r>
+        <w:rPr>
+          <w:lang w:val="en-GB"/>
+        </w:rPr>
+        <w:t>chane</w:t>
+      </w:r>
+      <w:proofErr w:type="spellEnd"/>
+      <w:r>
+        <w:rPr>
+          <w:lang w:val="en-GB"/>
+        </w:rPr>
+        <w:t xml:space="preserve"> $VB = rand(1, 100);</w:t>
+      </w:r>
+    </w:p>
+    <w:p>
+      <w:pPr>
+        <w:rPr>
+          <w:lang w:val="en-GB"/>
+        </w:rPr>
+      </w:pPr>
+      <w:proofErr w:type="gramStart"/>
+      <w:r>
+        <w:rPr>
+          <w:lang w:val="en-GB"/>
+        </w:rPr>
+        <w:t>.</w:t>
+      </w:r>
+      <w:proofErr w:type="spellStart"/>
+      <w:r>
+        <w:rPr>
+          <w:lang w:val="en-GB"/>
+        </w:rPr>
+        <w:t>Insta</w:t>
+      </w:r>
+      <w:proofErr w:type="spellEnd"/>
+      <w:proofErr w:type="gramEnd"/>
+      <w:r>
+        <w:rPr>
+          <w:lang w:val="en-GB"/>
+        </w:rPr>
+        <w:t xml:space="preserve"> dead or so much </w:t>
+      </w:r>
+      <w:proofErr w:type="spellStart"/>
+      <w:r>
+        <w:rPr>
+          <w:lang w:val="en-GB"/>
+        </w:rPr>
+        <w:t>damge</w:t>
+      </w:r>
+      <w:proofErr w:type="spellEnd"/>
+      <w:r>
+        <w:rPr>
+          <w:lang w:val="en-GB"/>
+        </w:rPr>
+        <w:t xml:space="preserve"> on hit}</w:t>
+      </w:r>
+    </w:p>
+    <w:p>
+      <w:pPr>
+        <w:rPr>
+          <w:lang w:val="en-GB"/>
+        </w:rPr>
+      </w:pPr>
+      <w:proofErr w:type="gramStart"/>
+      <w:r>
+        <w:rPr>
+          <w:lang w:val="en-GB"/>
+        </w:rPr>
+        <w:t>{ More</w:t>
+      </w:r>
+      <w:proofErr w:type="gramEnd"/>
+      <w:r>
+        <w:rPr>
+          <w:lang w:val="en-GB"/>
+        </w:rPr>
+        <w:t xml:space="preserve"> in the subbase</w:t>
       </w:r>
       <w:r>
         <w:rPr>
@@ -178,7 +354,35 @@
           <w:lang w:val="en-GB"/>
         </w:rPr>
         <w:br/>
-        <w:t>{Keep track that NPC 11 is with you And Npc 3 only wants to talk to you with NPC 11}</w:t>
+        <w:t xml:space="preserve">{Keep track that NPC 11 is with you </w:t>
+      </w:r>
+      <w:proofErr w:type="gramStart"/>
+      <w:r>
+        <w:rPr>
+          <w:lang w:val="en-GB"/>
+        </w:rPr>
+        <w:t>And</w:t>
+      </w:r>
+      <w:proofErr w:type="gramEnd"/>
+      <w:r>
+        <w:rPr>
+          <w:lang w:val="en-GB"/>
+        </w:rPr>
+        <w:t xml:space="preserve"> </w:t>
+      </w:r>
+      <w:proofErr w:type="spellStart"/>
+      <w:r>
+        <w:rPr>
+          <w:lang w:val="en-GB"/>
+        </w:rPr>
+        <w:t>Npc</w:t>
+      </w:r>
+      <w:proofErr w:type="spellEnd"/>
+      <w:r>
+        <w:rPr>
+          <w:lang w:val="en-GB"/>
+        </w:rPr>
+        <w:t xml:space="preserve"> 3 only wants to talk to you with NPC 11}</w:t>
       </w:r>
     </w:p>
     <w:p>
@@ -205,103 +409,122 @@
           <w:lang w:val="en-GB"/>
         </w:rPr>
         <w:t>// Load Npc3_11.js</w:t>
+      </w:r>
+    </w:p>
+    <w:p>
+      <w:pPr>
+        <w:rPr>
+          <w:lang w:val="en-GB"/>
+        </w:rPr>
+      </w:pPr>
+      <w:r>
+        <w:rPr>
+          <w:lang w:val="en-GB"/>
+        </w:rPr>
+        <w:t>}</w:t>
+      </w:r>
+    </w:p>
+    <w:p>
+      <w:pPr>
+        <w:rPr>
+          <w:lang w:val="en-GB"/>
+        </w:rPr>
+      </w:pPr>
+      <w:r>
+        <w:rPr>
+          <w:lang w:val="en-GB"/>
+        </w:rPr>
+        <w:t>Else {</w:t>
+      </w:r>
+    </w:p>
+    <w:p>
+      <w:pPr>
+        <w:rPr>
+          <w:lang w:val="en-GB"/>
+        </w:rPr>
+      </w:pPr>
+      <w:r>
+        <w:rPr>
+          <w:lang w:val="en-GB"/>
+        </w:rPr>
+        <w:t xml:space="preserve">// Load </w:t>
+      </w:r>
+      <w:proofErr w:type="gramStart"/>
+      <w:r>
+        <w:rPr>
+          <w:lang w:val="en-GB"/>
+        </w:rPr>
+        <w:t>Npc3.js }</w:t>
+      </w:r>
+      <w:proofErr w:type="gramEnd"/>
+    </w:p>
+    <w:p>
+      <w:pPr>
+        <w:rPr>
+          <w:lang w:val="en-GB"/>
+        </w:rPr>
+      </w:pPr>
+      <w:r>
+        <w:rPr>
+          <w:lang w:val="en-GB"/>
+        </w:rPr>
+        <w:t xml:space="preserve">{https://www.google.nl/webhp?sourceid=chrome-instant&amp;ion=1&amp;espv=2&amp;ie=UTF-8#q=use+javascript+if+statement+to+load+external+javascript+file as </w:t>
+      </w:r>
+      <w:proofErr w:type="spellStart"/>
+      <w:r>
+        <w:rPr>
+          <w:lang w:val="en-GB"/>
+        </w:rPr>
+        <w:t>voorbeeld</w:t>
+      </w:r>
+      <w:proofErr w:type="spellEnd"/>
+      <w:r>
+        <w:rPr>
+          <w:lang w:val="en-GB"/>
+        </w:rPr>
+        <w:t>}</w:t>
+      </w:r>
+    </w:p>
+    <w:p>
+      <w:pPr>
+        <w:rPr>
+          <w:lang w:val="en-GB"/>
+        </w:rPr>
+      </w:pPr>
+      <w:r>
+        <w:rPr>
+          <w:lang w:val="en-GB"/>
+        </w:rPr>
+        <w:t xml:space="preserve">{Restrooms in SUBBASE, SCHOOL,  </w:t>
+      </w:r>
+      <w:proofErr w:type="spellStart"/>
+      <w:r>
+        <w:rPr>
+          <w:lang w:val="en-GB"/>
+        </w:rPr>
+        <w:t>MALL</w:t>
+      </w:r>
+      <w:r>
+        <w:rPr>
+          <w:lang w:val="en-GB"/>
+        </w:rPr>
+        <w:t>l</w:t>
+      </w:r>
+      <w:proofErr w:type="spellEnd"/>
+      <w:r>
+        <w:rPr>
+          <w:lang w:val="en-GB"/>
+        </w:rPr>
+        <w:t>, Prison</w:t>
+      </w:r>
+      <w:r>
+        <w:rPr>
+          <w:lang w:val="en-GB"/>
+        </w:rPr>
+        <w:t>}</w:t>
       </w:r>
       <w:bookmarkStart w:id="0" w:name="_GoBack"/>
       <w:bookmarkEnd w:id="0"/>
-    </w:p>
-    <w:p>
-      <w:pPr>
-        <w:rPr>
-          <w:lang w:val="en-GB"/>
-        </w:rPr>
-      </w:pPr>
-      <w:r>
-        <w:rPr>
-          <w:lang w:val="en-GB"/>
-        </w:rPr>
-        <w:t>}</w:t>
-      </w:r>
-    </w:p>
-    <w:p>
-      <w:pPr>
-        <w:rPr>
-          <w:lang w:val="en-GB"/>
-        </w:rPr>
-      </w:pPr>
-      <w:r>
-        <w:rPr>
-          <w:lang w:val="en-GB"/>
-        </w:rPr>
-        <w:t>Else {</w:t>
-      </w:r>
-    </w:p>
-    <w:p>
-      <w:pPr>
-        <w:rPr>
-          <w:lang w:val="en-GB"/>
-        </w:rPr>
-      </w:pPr>
-      <w:r>
-        <w:rPr>
-          <w:lang w:val="en-GB"/>
-        </w:rPr>
-        <w:t>// Load Npc3.js }</w:t>
-      </w:r>
-    </w:p>
-    <w:p>
-      <w:r>
-        <w:t>{https://www.google.nl/webhp?sourceid=chrome-instant&amp;ion=1&amp;espv=2&amp;ie=UTF-8#q=use+javascript+if+statement+to+load+external+javascript+file as voorbeeld}</w:t>
-      </w:r>
-    </w:p>
-    <w:p>
-      <w:pPr>
-        <w:rPr>
-          <w:lang w:val="en-GB"/>
-        </w:rPr>
-      </w:pPr>
-      <w:r>
-        <w:rPr>
-          <w:lang w:val="en-GB"/>
-        </w:rPr>
-        <w:t>{Restrooms in SUBBASE, SCHOOL,  MALL</w:t>
-      </w:r>
-      <w:r>
-        <w:rPr>
-          <w:lang w:val="en-GB"/>
-        </w:rPr>
-        <w:t>l, Prison</w:t>
-      </w:r>
-      <w:r>
-        <w:rPr>
-          <w:lang w:val="en-GB"/>
-        </w:rPr>
-        <w:t>}</w:t>
-      </w:r>
-    </w:p>
-    <w:p>
-      <w:pPr>
-        <w:rPr>
-          <w:lang w:val="en-GB"/>
-        </w:rPr>
-      </w:pPr>
-      <w:r>
-        <w:rPr>
-          <w:lang w:val="en-GB"/>
-        </w:rPr>
-        <w:t xml:space="preserve">{Npc 17 and NPC 21 And NPC 12 </w:t>
-      </w:r>
-      <w:r>
-        <w:rPr>
-          <w:lang w:val="en-GB"/>
-        </w:rPr>
-        <w:t xml:space="preserve">And Npc 32 </w:t>
-      </w:r>
-      <w:r>
-        <w:rPr>
-          <w:lang w:val="en-GB"/>
-        </w:rPr>
-        <w:t>Talk different with Npc 11 with me}</w:t>
-      </w:r>
       <w:r>
         <w:rPr>
           <w:lang w:val="en-GB"/>
@@ -319,7 +542,21 @@
         <w:rPr>
           <w:lang w:val="en-GB"/>
         </w:rPr>
-        <w:t xml:space="preserve">Quest Npc 17 </w:t>
+        <w:t xml:space="preserve">Quest </w:t>
+      </w:r>
+      <w:proofErr w:type="spellStart"/>
+      <w:r>
+        <w:rPr>
+          <w:lang w:val="en-GB"/>
+        </w:rPr>
+        <w:t>Npc</w:t>
+      </w:r>
+      <w:proofErr w:type="spellEnd"/>
+      <w:r>
+        <w:rPr>
+          <w:lang w:val="en-GB"/>
+        </w:rPr>
+        <w:t xml:space="preserve"> 17 </w:t>
       </w:r>
       <w:r>
         <w:rPr>
@@ -331,26 +568,82 @@
         <w:rPr>
           <w:lang w:val="en-GB"/>
         </w:rPr>
-        <w:t xml:space="preserve"> Wacht the kids for 2 mins</w:t>
-      </w:r>
-      <w:r>
-        <w:rPr>
-          <w:lang w:val="en-GB"/>
-        </w:rPr>
-        <w:t xml:space="preserve"> {Javascript or Jquery timer}</w:t>
-      </w:r>
-    </w:p>
-    <w:p>
-      <w:pPr>
-        <w:rPr>
-          <w:lang w:val="en-GB"/>
-        </w:rPr>
-      </w:pPr>
-      <w:r>
-        <w:rPr>
-          <w:lang w:val="en-GB"/>
-        </w:rPr>
-        <w:t xml:space="preserve">Quest Npc 17 </w:t>
+        <w:t xml:space="preserve"> </w:t>
+      </w:r>
+      <w:proofErr w:type="spellStart"/>
+      <w:r>
+        <w:rPr>
+          <w:lang w:val="en-GB"/>
+        </w:rPr>
+        <w:t>Wacht</w:t>
+      </w:r>
+      <w:proofErr w:type="spellEnd"/>
+      <w:r>
+        <w:rPr>
+          <w:lang w:val="en-GB"/>
+        </w:rPr>
+        <w:t xml:space="preserve"> the kids for 2 mins</w:t>
+      </w:r>
+      <w:r>
+        <w:rPr>
+          <w:lang w:val="en-GB"/>
+        </w:rPr>
+        <w:t xml:space="preserve"> {</w:t>
+      </w:r>
+      <w:proofErr w:type="spellStart"/>
+      <w:r>
+        <w:rPr>
+          <w:lang w:val="en-GB"/>
+        </w:rPr>
+        <w:t>Javascript</w:t>
+      </w:r>
+      <w:proofErr w:type="spellEnd"/>
+      <w:r>
+        <w:rPr>
+          <w:lang w:val="en-GB"/>
+        </w:rPr>
+        <w:t xml:space="preserve"> or </w:t>
+      </w:r>
+      <w:proofErr w:type="spellStart"/>
+      <w:r>
+        <w:rPr>
+          <w:lang w:val="en-GB"/>
+        </w:rPr>
+        <w:t>Jquery</w:t>
+      </w:r>
+      <w:proofErr w:type="spellEnd"/>
+      <w:r>
+        <w:rPr>
+          <w:lang w:val="en-GB"/>
+        </w:rPr>
+        <w:t xml:space="preserve"> timer}</w:t>
+      </w:r>
+    </w:p>
+    <w:p>
+      <w:pPr>
+        <w:rPr>
+          <w:lang w:val="en-GB"/>
+        </w:rPr>
+      </w:pPr>
+      <w:r>
+        <w:rPr>
+          <w:lang w:val="en-GB"/>
+        </w:rPr>
+        <w:t xml:space="preserve">Quest </w:t>
+      </w:r>
+      <w:proofErr w:type="spellStart"/>
+      <w:r>
+        <w:rPr>
+          <w:lang w:val="en-GB"/>
+        </w:rPr>
+        <w:t>Npc</w:t>
+      </w:r>
+      <w:proofErr w:type="spellEnd"/>
+      <w:r>
+        <w:rPr>
+          <w:lang w:val="en-GB"/>
+        </w:rPr>
+        <w:t xml:space="preserve"> 17 </w:t>
       </w:r>
       <w:r>
         <w:rPr>
@@ -399,7 +692,21 @@
         <w:rPr>
           <w:lang w:val="en-GB"/>
         </w:rPr>
-        <w:t xml:space="preserve">Quest Npc 18 </w:t>
+        <w:t xml:space="preserve">Quest </w:t>
+      </w:r>
+      <w:proofErr w:type="spellStart"/>
+      <w:r>
+        <w:rPr>
+          <w:lang w:val="en-GB"/>
+        </w:rPr>
+        <w:t>Npc</w:t>
+      </w:r>
+      <w:proofErr w:type="spellEnd"/>
+      <w:r>
+        <w:rPr>
+          <w:lang w:val="en-GB"/>
+        </w:rPr>
+        <w:t xml:space="preserve"> 18 </w:t>
       </w:r>
       <w:r>
         <w:rPr>
@@ -436,7 +743,21 @@
         <w:rPr>
           <w:lang w:val="en-GB"/>
         </w:rPr>
-        <w:t xml:space="preserve">Quest Npc 19 </w:t>
+        <w:t xml:space="preserve">Quest </w:t>
+      </w:r>
+      <w:proofErr w:type="spellStart"/>
+      <w:r>
+        <w:rPr>
+          <w:lang w:val="en-GB"/>
+        </w:rPr>
+        <w:t>Npc</w:t>
+      </w:r>
+      <w:proofErr w:type="spellEnd"/>
+      <w:r>
+        <w:rPr>
+          <w:lang w:val="en-GB"/>
+        </w:rPr>
+        <w:t xml:space="preserve"> 19 </w:t>
       </w:r>
       <w:r>
         <w:rPr>
@@ -473,7 +794,21 @@
         <w:rPr>
           <w:lang w:val="en-GB"/>
         </w:rPr>
-        <w:t xml:space="preserve">Quest Npc 14 </w:t>
+        <w:t xml:space="preserve">Quest </w:t>
+      </w:r>
+      <w:proofErr w:type="spellStart"/>
+      <w:r>
+        <w:rPr>
+          <w:lang w:val="en-GB"/>
+        </w:rPr>
+        <w:t>Npc</w:t>
+      </w:r>
+      <w:proofErr w:type="spellEnd"/>
+      <w:r>
+        <w:rPr>
+          <w:lang w:val="en-GB"/>
+        </w:rPr>
+        <w:t xml:space="preserve"> 14 </w:t>
       </w:r>
       <w:r>
         <w:rPr>
@@ -485,7 +820,35 @@
         <w:rPr>
           <w:lang w:val="en-GB"/>
         </w:rPr>
-        <w:t xml:space="preserve"> Look for the Bakfiest Group and ask them about breda!!! </w:t>
+        <w:t xml:space="preserve"> Look for the </w:t>
+      </w:r>
+      <w:proofErr w:type="spellStart"/>
+      <w:r>
+        <w:rPr>
+          <w:lang w:val="en-GB"/>
+        </w:rPr>
+        <w:t>Bakfiest</w:t>
+      </w:r>
+      <w:proofErr w:type="spellEnd"/>
+      <w:r>
+        <w:rPr>
+          <w:lang w:val="en-GB"/>
+        </w:rPr>
+        <w:t xml:space="preserve"> Group and ask them about </w:t>
+      </w:r>
+      <w:proofErr w:type="spellStart"/>
+      <w:r>
+        <w:rPr>
+          <w:lang w:val="en-GB"/>
+        </w:rPr>
+        <w:t>breda</w:t>
+      </w:r>
+      <w:proofErr w:type="spellEnd"/>
+      <w:r>
+        <w:rPr>
+          <w:lang w:val="en-GB"/>
+        </w:rPr>
+        <w:t xml:space="preserve">!!! </w:t>
       </w:r>
     </w:p>
     <w:p>
@@ -499,6 +862,38 @@
           <w:lang w:val="en-GB"/>
         </w:rPr>
         <w:t xml:space="preserve"> </w:t>
+      </w:r>
+      <w:r>
+        <w:rPr>
+          <w:lang w:val="en-GB"/>
+        </w:rPr>
+        <w:t xml:space="preserve">Quest </w:t>
+      </w:r>
+      <w:proofErr w:type="spellStart"/>
+      <w:r>
+        <w:rPr>
+          <w:lang w:val="en-GB"/>
+        </w:rPr>
+        <w:t>Npc</w:t>
+      </w:r>
+      <w:proofErr w:type="spellEnd"/>
+      <w:r>
+        <w:rPr>
+          <w:lang w:val="en-GB"/>
+        </w:rPr>
+        <w:t xml:space="preserve"> 21 </w:t>
+      </w:r>
+      <w:r>
+        <w:rPr>
+          <w:lang w:val="en-GB"/>
+        </w:rPr>
+        <w:sym w:font="Wingdings" w:char="F0E0"/>
+      </w:r>
+      <w:r>
+        <w:rPr>
+          <w:lang w:val="en-GB"/>
+        </w:rPr>
+        <w:t xml:space="preserve"> Bring her to the subbase DOCKS</w:t>
       </w:r>
     </w:p>
     <w:sectPr>

</xml_diff>

<commit_message>
Updates here and there And final adjustments
</commit_message>
<xml_diff>
--- a/Klikspel/Ideëen.docx
+++ b/Klikspel/Ideëen.docx
@@ -12,40 +12,77 @@
         <w:rPr>
           <w:lang w:val="en-GB"/>
         </w:rPr>
-        <w:t>-ideeën voor het spel</w:t>
-      </w:r>
-    </w:p>
-    <w:p>
-      <w:pPr>
-        <w:rPr>
-          <w:lang w:val="en-GB"/>
-        </w:rPr>
-      </w:pPr>
-    </w:p>
-    <w:p>
-      <w:pPr>
-        <w:rPr>
-          <w:lang w:val="en-GB"/>
-        </w:rPr>
-      </w:pPr>
-      <w:r>
-        <w:rPr>
-          <w:lang w:val="en-GB"/>
-        </w:rPr>
-        <w:t>{more Explore of the ship}</w:t>
-      </w:r>
-    </w:p>
-    <w:p>
-      <w:pPr>
-        <w:rPr>
-          <w:lang w:val="en-GB"/>
-        </w:rPr>
-      </w:pPr>
-      <w:r>
-        <w:rPr>
-          <w:lang w:val="en-GB"/>
-        </w:rPr>
-        <w:t>{Mood scale 1-&gt;10 ?}</w:t>
+        <w:t>-</w:t>
+      </w:r>
+      <w:proofErr w:type="spellStart"/>
+      <w:r>
+        <w:rPr>
+          <w:lang w:val="en-GB"/>
+        </w:rPr>
+        <w:t>ideeën</w:t>
+      </w:r>
+      <w:proofErr w:type="spellEnd"/>
+      <w:r>
+        <w:rPr>
+          <w:lang w:val="en-GB"/>
+        </w:rPr>
+        <w:t xml:space="preserve"> </w:t>
+      </w:r>
+      <w:proofErr w:type="spellStart"/>
+      <w:r>
+        <w:rPr>
+          <w:lang w:val="en-GB"/>
+        </w:rPr>
+        <w:t>voor</w:t>
+      </w:r>
+      <w:proofErr w:type="spellEnd"/>
+      <w:r>
+        <w:rPr>
+          <w:lang w:val="en-GB"/>
+        </w:rPr>
+        <w:t xml:space="preserve"> het </w:t>
+      </w:r>
+      <w:proofErr w:type="spellStart"/>
+      <w:r>
+        <w:rPr>
+          <w:lang w:val="en-GB"/>
+        </w:rPr>
+        <w:t>spel</w:t>
+      </w:r>
+      <w:proofErr w:type="spellEnd"/>
+    </w:p>
+    <w:p>
+      <w:pPr>
+        <w:rPr>
+          <w:lang w:val="en-GB"/>
+        </w:rPr>
+      </w:pPr>
+    </w:p>
+    <w:p>
+      <w:pPr>
+        <w:rPr>
+          <w:lang w:val="en-GB"/>
+        </w:rPr>
+      </w:pPr>
+      <w:r>
+        <w:rPr>
+          <w:lang w:val="en-GB"/>
+        </w:rPr>
+        <w:t>{Mood scale 1-&gt;</w:t>
+      </w:r>
+      <w:proofErr w:type="gramStart"/>
+      <w:r>
+        <w:rPr>
+          <w:lang w:val="en-GB"/>
+        </w:rPr>
+        <w:t>10 ?</w:t>
+      </w:r>
+      <w:proofErr w:type="gramEnd"/>
+      <w:r>
+        <w:rPr>
+          <w:lang w:val="en-GB"/>
+        </w:rPr>
+        <w:t>}</w:t>
       </w:r>
     </w:p>
     <w:p>
@@ -108,20 +145,48 @@
         <w:rPr>
           <w:lang w:val="en-GB"/>
         </w:rPr>
-        <w:t xml:space="preserve">{Prison island surond with Mine field 15% you fail </w:t>
-      </w:r>
-    </w:p>
-    <w:p>
-      <w:pPr>
-        <w:rPr>
-          <w:lang w:val="en-GB"/>
-        </w:rPr>
-      </w:pPr>
-      <w:r>
-        <w:rPr>
-          <w:lang w:val="en-GB"/>
-        </w:rPr>
-        <w:t xml:space="preserve">.2 tpls </w:t>
+        <w:t xml:space="preserve">{Prison island </w:t>
+      </w:r>
+      <w:proofErr w:type="spellStart"/>
+      <w:r>
+        <w:rPr>
+          <w:lang w:val="en-GB"/>
+        </w:rPr>
+        <w:t>surond</w:t>
+      </w:r>
+      <w:proofErr w:type="spellEnd"/>
+      <w:r>
+        <w:rPr>
+          <w:lang w:val="en-GB"/>
+        </w:rPr>
+        <w:t xml:space="preserve"> with Mine field 15% you fail </w:t>
+      </w:r>
+    </w:p>
+    <w:p>
+      <w:pPr>
+        <w:rPr>
+          <w:lang w:val="en-GB"/>
+        </w:rPr>
+      </w:pPr>
+      <w:r>
+        <w:rPr>
+          <w:lang w:val="en-GB"/>
+        </w:rPr>
+        <w:t xml:space="preserve">.2 </w:t>
+      </w:r>
+      <w:proofErr w:type="spellStart"/>
+      <w:r>
+        <w:rPr>
+          <w:lang w:val="en-GB"/>
+        </w:rPr>
+        <w:t>tpls</w:t>
+      </w:r>
+      <w:proofErr w:type="spellEnd"/>
+      <w:r>
+        <w:rPr>
+          <w:lang w:val="en-GB"/>
+        </w:rPr>
+        <w:t xml:space="preserve"> </w:t>
       </w:r>
       <w:r>
         <w:rPr>
@@ -133,46 +198,120 @@
         <w:rPr>
           <w:lang w:val="en-GB"/>
         </w:rPr>
-        <w:t xml:space="preserve"> 1 Victory , 1lost</w:t>
-      </w:r>
-    </w:p>
-    <w:p>
-      <w:pPr>
-        <w:rPr>
-          <w:lang w:val="en-GB"/>
-        </w:rPr>
-      </w:pPr>
-      <w:r>
-        <w:rPr>
-          <w:lang w:val="en-GB"/>
-        </w:rPr>
-        <w:t>.Rand system for Mine hit chane $VB = rand(1, 100);</w:t>
-      </w:r>
-    </w:p>
-    <w:p>
-      <w:pPr>
-        <w:rPr>
-          <w:lang w:val="en-GB"/>
-        </w:rPr>
-      </w:pPr>
-      <w:r>
-        <w:rPr>
-          <w:lang w:val="en-GB"/>
-        </w:rPr>
-        <w:t>.Insta dead or so much damge on hit}</w:t>
-      </w:r>
-    </w:p>
-    <w:p>
-      <w:pPr>
-        <w:rPr>
-          <w:lang w:val="en-GB"/>
-        </w:rPr>
-      </w:pPr>
-      <w:r>
-        <w:rPr>
-          <w:lang w:val="en-GB"/>
-        </w:rPr>
-        <w:t>{ More in the subbase</w:t>
+        <w:t xml:space="preserve"> 1 </w:t>
+      </w:r>
+      <w:proofErr w:type="gramStart"/>
+      <w:r>
+        <w:rPr>
+          <w:lang w:val="en-GB"/>
+        </w:rPr>
+        <w:t>Victory ,</w:t>
+      </w:r>
+      <w:proofErr w:type="gramEnd"/>
+      <w:r>
+        <w:rPr>
+          <w:lang w:val="en-GB"/>
+        </w:rPr>
+        <w:t xml:space="preserve"> 1lost</w:t>
+      </w:r>
+    </w:p>
+    <w:p>
+      <w:pPr>
+        <w:rPr>
+          <w:lang w:val="en-GB"/>
+        </w:rPr>
+      </w:pPr>
+      <w:proofErr w:type="gramStart"/>
+      <w:r>
+        <w:rPr>
+          <w:lang w:val="en-GB"/>
+        </w:rPr>
+        <w:t>.Rand</w:t>
+      </w:r>
+      <w:proofErr w:type="gramEnd"/>
+      <w:r>
+        <w:rPr>
+          <w:lang w:val="en-GB"/>
+        </w:rPr>
+        <w:t xml:space="preserve"> system for Mine hit </w:t>
+      </w:r>
+      <w:proofErr w:type="spellStart"/>
+      <w:r>
+        <w:rPr>
+          <w:lang w:val="en-GB"/>
+        </w:rPr>
+        <w:t>chane</w:t>
+      </w:r>
+      <w:proofErr w:type="spellEnd"/>
+      <w:r>
+        <w:rPr>
+          <w:lang w:val="en-GB"/>
+        </w:rPr>
+        <w:t xml:space="preserve"> $VB = rand(1, 100);</w:t>
+      </w:r>
+    </w:p>
+    <w:p>
+      <w:pPr>
+        <w:rPr>
+          <w:lang w:val="en-GB"/>
+        </w:rPr>
+      </w:pPr>
+      <w:proofErr w:type="gramStart"/>
+      <w:r>
+        <w:rPr>
+          <w:lang w:val="en-GB"/>
+        </w:rPr>
+        <w:t>.</w:t>
+      </w:r>
+      <w:proofErr w:type="spellStart"/>
+      <w:r>
+        <w:rPr>
+          <w:lang w:val="en-GB"/>
+        </w:rPr>
+        <w:t>Insta</w:t>
+      </w:r>
+      <w:proofErr w:type="spellEnd"/>
+      <w:proofErr w:type="gramEnd"/>
+      <w:r>
+        <w:rPr>
+          <w:lang w:val="en-GB"/>
+        </w:rPr>
+        <w:t xml:space="preserve"> dead or so much </w:t>
+      </w:r>
+      <w:proofErr w:type="spellStart"/>
+      <w:r>
+        <w:rPr>
+          <w:lang w:val="en-GB"/>
+        </w:rPr>
+        <w:t>damge</w:t>
+      </w:r>
+      <w:proofErr w:type="spellEnd"/>
+      <w:r>
+        <w:rPr>
+          <w:lang w:val="en-GB"/>
+        </w:rPr>
+        <w:t xml:space="preserve"> on hit}</w:t>
+      </w:r>
+    </w:p>
+    <w:p>
+      <w:pPr>
+        <w:rPr>
+          <w:lang w:val="en-GB"/>
+        </w:rPr>
+      </w:pPr>
+      <w:proofErr w:type="gramStart"/>
+      <w:r>
+        <w:rPr>
+          <w:lang w:val="en-GB"/>
+        </w:rPr>
+        <w:t>{ More</w:t>
+      </w:r>
+      <w:proofErr w:type="gramEnd"/>
+      <w:r>
+        <w:rPr>
+          <w:lang w:val="en-GB"/>
+        </w:rPr>
+        <w:t xml:space="preserve"> in the subbase</w:t>
       </w:r>
       <w:r>
         <w:rPr>
@@ -233,26 +372,62 @@
         <w:rPr>
           <w:lang w:val="en-GB"/>
         </w:rPr>
-        <w:t xml:space="preserve"> Npc track keeping}</w:t>
-      </w:r>
-    </w:p>
-    <w:p>
-      <w:pPr>
-        <w:rPr>
-          <w:lang w:val="en-GB"/>
-        </w:rPr>
-      </w:pPr>
-      <w:r>
-        <w:rPr>
-          <w:lang w:val="en-GB"/>
-        </w:rPr>
-        <w:t>{Restrooms in SUBBASE, SCHOOL,  MALL</w:t>
-      </w:r>
-      <w:r>
-        <w:rPr>
-          <w:lang w:val="en-GB"/>
-        </w:rPr>
-        <w:t>l, Prison</w:t>
+        <w:t xml:space="preserve"> </w:t>
+      </w:r>
+      <w:proofErr w:type="spellStart"/>
+      <w:r>
+        <w:rPr>
+          <w:lang w:val="en-GB"/>
+        </w:rPr>
+        <w:t>Npc</w:t>
+      </w:r>
+      <w:proofErr w:type="spellEnd"/>
+      <w:r>
+        <w:rPr>
+          <w:lang w:val="en-GB"/>
+        </w:rPr>
+        <w:t xml:space="preserve"> track keeping}</w:t>
+      </w:r>
+    </w:p>
+    <w:p>
+      <w:pPr>
+        <w:rPr>
+          <w:lang w:val="en-GB"/>
+        </w:rPr>
+      </w:pPr>
+      <w:r>
+        <w:rPr>
+          <w:lang w:val="en-GB"/>
+        </w:rPr>
+        <w:t xml:space="preserve">{Restrooms in SUBBASE, </w:t>
+      </w:r>
+      <w:proofErr w:type="gramStart"/>
+      <w:r>
+        <w:rPr>
+          <w:lang w:val="en-GB"/>
+        </w:rPr>
+        <w:t xml:space="preserve">SCHOOL,  </w:t>
+      </w:r>
+      <w:proofErr w:type="spellStart"/>
+      <w:r>
+        <w:rPr>
+          <w:lang w:val="en-GB"/>
+        </w:rPr>
+        <w:t>MALL</w:t>
+      </w:r>
+      <w:r>
+        <w:rPr>
+          <w:lang w:val="en-GB"/>
+        </w:rPr>
+        <w:t>l</w:t>
+      </w:r>
+      <w:proofErr w:type="spellEnd"/>
+      <w:proofErr w:type="gramEnd"/>
+      <w:r>
+        <w:rPr>
+          <w:lang w:val="en-GB"/>
+        </w:rPr>
+        <w:t>, Prison</w:t>
       </w:r>
       <w:r>
         <w:rPr>
@@ -268,8 +443,29 @@
       </w:r>
     </w:p>
     <w:p>
-      <w:r>
-        <w:t xml:space="preserve">{$_SESSION[‘Bakfiest’] </w:t>
+      <w:pPr>
+        <w:rPr>
+          <w:lang w:val="en-GB"/>
+        </w:rPr>
+      </w:pPr>
+      <w:r>
+        <w:rPr>
+          <w:lang w:val="en-GB"/>
+        </w:rPr>
+        <w:t>{Room 510 make for game}</w:t>
+      </w:r>
+    </w:p>
+    <w:p>
+      <w:r>
+        <w:t>{$_SESSION[‘</w:t>
+      </w:r>
+      <w:proofErr w:type="spellStart"/>
+      <w:r>
+        <w:t>Bakfiest</w:t>
+      </w:r>
+      <w:proofErr w:type="spellEnd"/>
+      <w:r>
+        <w:t xml:space="preserve">’] </w:t>
       </w:r>
       <w:r>
         <w:rPr>
@@ -278,12 +474,289 @@
         <w:sym w:font="Wingdings" w:char="F0E0"/>
       </w:r>
       <w:r>
-        <w:t xml:space="preserve"> Gebruiken voor Quest Npc 5 en 14}</w:t>
-      </w:r>
-    </w:p>
-    <w:p>
-      <w:r>
-        <w:t>Quest Npc 8 Both add the items And a session for Scoripon</w:t>
+        <w:t xml:space="preserve"> Gebruiken voor </w:t>
+      </w:r>
+      <w:proofErr w:type="spellStart"/>
+      <w:r>
+        <w:t>Quest</w:t>
+      </w:r>
+      <w:proofErr w:type="spellEnd"/>
+      <w:r>
+        <w:t xml:space="preserve"> </w:t>
+      </w:r>
+      <w:proofErr w:type="spellStart"/>
+      <w:r>
+        <w:t>Npc</w:t>
+      </w:r>
+      <w:proofErr w:type="spellEnd"/>
+      <w:r>
+        <w:t xml:space="preserve"> 5 en 14}</w:t>
+      </w:r>
+    </w:p>
+    <w:p>
+      <w:pPr>
+        <w:rPr>
+          <w:lang w:val="en-GB"/>
+        </w:rPr>
+      </w:pPr>
+      <w:r>
+        <w:rPr>
+          <w:lang w:val="en-GB"/>
+        </w:rPr>
+        <w:t xml:space="preserve">Quest </w:t>
+      </w:r>
+      <w:proofErr w:type="spellStart"/>
+      <w:r>
+        <w:rPr>
+          <w:lang w:val="en-GB"/>
+        </w:rPr>
+        <w:t>Npc</w:t>
+      </w:r>
+      <w:proofErr w:type="spellEnd"/>
+      <w:r>
+        <w:rPr>
+          <w:lang w:val="en-GB"/>
+        </w:rPr>
+        <w:t xml:space="preserve"> 8 Both add the items </w:t>
+      </w:r>
+      <w:proofErr w:type="gramStart"/>
+      <w:r>
+        <w:rPr>
+          <w:lang w:val="en-GB"/>
+        </w:rPr>
+        <w:t>And</w:t>
+      </w:r>
+      <w:proofErr w:type="gramEnd"/>
+      <w:r>
+        <w:rPr>
+          <w:lang w:val="en-GB"/>
+        </w:rPr>
+        <w:t xml:space="preserve"> a session for </w:t>
+      </w:r>
+      <w:proofErr w:type="spellStart"/>
+      <w:r>
+        <w:rPr>
+          <w:lang w:val="en-GB"/>
+        </w:rPr>
+        <w:t>Scoripon</w:t>
+      </w:r>
+      <w:proofErr w:type="spellEnd"/>
+    </w:p>
+    <w:p>
+      <w:pPr>
+        <w:rPr>
+          <w:lang w:val="en-GB"/>
+        </w:rPr>
+      </w:pPr>
+      <w:r>
+        <w:rPr>
+          <w:lang w:val="en-GB"/>
+        </w:rPr>
+        <w:t xml:space="preserve">Quest </w:t>
+      </w:r>
+      <w:proofErr w:type="spellStart"/>
+      <w:r>
+        <w:rPr>
+          <w:lang w:val="en-GB"/>
+        </w:rPr>
+        <w:t>Npc</w:t>
+      </w:r>
+      <w:proofErr w:type="spellEnd"/>
+      <w:r>
+        <w:rPr>
+          <w:lang w:val="en-GB"/>
+        </w:rPr>
+        <w:t xml:space="preserve"> 17 </w:t>
+      </w:r>
+      <w:r>
+        <w:rPr>
+          <w:lang w:val="en-GB"/>
+        </w:rPr>
+        <w:sym w:font="Wingdings" w:char="F0E0"/>
+      </w:r>
+      <w:r>
+        <w:rPr>
+          <w:lang w:val="en-GB"/>
+        </w:rPr>
+        <w:t xml:space="preserve"> A treat for the kids </w:t>
+      </w:r>
+      <w:r>
+        <w:rPr>
+          <w:lang w:val="en-GB"/>
+        </w:rPr>
+        <w:t xml:space="preserve">while </w:t>
+      </w:r>
+      <w:r>
+        <w:rPr>
+          <w:lang w:val="en-GB"/>
+        </w:rPr>
+        <w:t xml:space="preserve">she is </w:t>
+      </w:r>
+      <w:r>
+        <w:rPr>
+          <w:lang w:val="en-GB"/>
+        </w:rPr>
+        <w:t>watching</w:t>
+      </w:r>
+      <w:r>
+        <w:rPr>
+          <w:lang w:val="en-GB"/>
+        </w:rPr>
+        <w:t xml:space="preserve"> {Add some candy to the database</w:t>
+      </w:r>
+      <w:r>
+        <w:rPr>
+          <w:lang w:val="en-GB"/>
+        </w:rPr>
+        <w:t xml:space="preserve"> </w:t>
+      </w:r>
+      <w:r>
+        <w:rPr>
+          <w:lang w:val="en-GB"/>
+        </w:rPr>
+        <w:sym w:font="Wingdings" w:char="F0E0"/>
+      </w:r>
+      <w:r>
+        <w:rPr>
+          <w:lang w:val="en-GB"/>
+        </w:rPr>
+        <w:t xml:space="preserve"> Candy store behind the subbase</w:t>
+      </w:r>
+      <w:r>
+        <w:rPr>
+          <w:lang w:val="en-GB"/>
+        </w:rPr>
+        <w:t>}</w:t>
+      </w:r>
+    </w:p>
+    <w:p>
+      <w:pPr>
+        <w:rPr>
+          <w:lang w:val="en-GB"/>
+        </w:rPr>
+      </w:pPr>
+      <w:r>
+        <w:rPr>
+          <w:lang w:val="en-GB"/>
+        </w:rPr>
+        <w:t xml:space="preserve">Quest </w:t>
+      </w:r>
+      <w:proofErr w:type="spellStart"/>
+      <w:r>
+        <w:rPr>
+          <w:lang w:val="en-GB"/>
+        </w:rPr>
+        <w:t>Npc</w:t>
+      </w:r>
+      <w:proofErr w:type="spellEnd"/>
+      <w:r>
+        <w:rPr>
+          <w:lang w:val="en-GB"/>
+        </w:rPr>
+        <w:t xml:space="preserve"> 18 </w:t>
+      </w:r>
+      <w:r>
+        <w:rPr>
+          <w:lang w:val="en-GB"/>
+        </w:rPr>
+        <w:sym w:font="Wingdings" w:char="F0E0"/>
+      </w:r>
+      <w:r>
+        <w:rPr>
+          <w:lang w:val="en-GB"/>
+        </w:rPr>
+        <w:t xml:space="preserve"> Get the next items (ADDED !!) (</w:t>
+      </w:r>
+      <w:r>
+        <w:rPr>
+          <w:lang w:val="en-GB"/>
+        </w:rPr>
+        <w:t>Calculator</w:t>
+      </w:r>
+      <w:r>
+        <w:rPr>
+          <w:lang w:val="en-GB"/>
+        </w:rPr>
+        <w:t>, Pen, Notebook,)</w:t>
+      </w:r>
+      <w:r>
+        <w:rPr>
+          <w:lang w:val="en-GB"/>
+        </w:rPr>
+        <w:t xml:space="preserve"> {In </w:t>
+      </w:r>
+      <w:proofErr w:type="spellStart"/>
+      <w:proofErr w:type="gramStart"/>
+      <w:r>
+        <w:rPr>
+          <w:lang w:val="en-GB"/>
+        </w:rPr>
+        <w:t>a</w:t>
+      </w:r>
+      <w:proofErr w:type="spellEnd"/>
+      <w:proofErr w:type="gramEnd"/>
+      <w:r>
+        <w:rPr>
+          <w:lang w:val="en-GB"/>
+        </w:rPr>
+        <w:t xml:space="preserve"> Action shop behind the subbase} </w:t>
+      </w:r>
+    </w:p>
+    <w:p>
+      <w:pPr>
+        <w:rPr>
+          <w:lang w:val="en-GB"/>
+        </w:rPr>
+      </w:pPr>
+      <w:r>
+        <w:rPr>
+          <w:lang w:val="en-GB"/>
+        </w:rPr>
+        <w:t xml:space="preserve">Quest </w:t>
+      </w:r>
+      <w:proofErr w:type="spellStart"/>
+      <w:r>
+        <w:rPr>
+          <w:lang w:val="en-GB"/>
+        </w:rPr>
+        <w:t>Npc</w:t>
+      </w:r>
+      <w:proofErr w:type="spellEnd"/>
+      <w:r>
+        <w:rPr>
+          <w:lang w:val="en-GB"/>
+        </w:rPr>
+        <w:t xml:space="preserve"> 19 </w:t>
+      </w:r>
+      <w:r>
+        <w:rPr>
+          <w:lang w:val="en-GB"/>
+        </w:rPr>
+        <w:sym w:font="Wingdings" w:char="F0E0"/>
+      </w:r>
+      <w:r>
+        <w:rPr>
+          <w:lang w:val="en-GB"/>
+        </w:rPr>
+        <w:t xml:space="preserve"> Get some </w:t>
+      </w:r>
+      <w:r>
+        <w:rPr>
+          <w:lang w:val="en-GB"/>
+        </w:rPr>
+        <w:t>Liquor</w:t>
+      </w:r>
+      <w:r>
+        <w:rPr>
+          <w:lang w:val="en-GB"/>
+        </w:rPr>
+        <w:t xml:space="preserve"> {add the liquor}</w:t>
+      </w:r>
+      <w:r>
+        <w:rPr>
+          <w:lang w:val="en-GB"/>
+        </w:rPr>
+        <w:t xml:space="preserve"> </w:t>
       </w:r>
       <w:bookmarkStart w:id="0" w:name="_GoBack"/>
       <w:bookmarkEnd w:id="0"/>
@@ -298,7 +771,21 @@
         <w:rPr>
           <w:lang w:val="en-GB"/>
         </w:rPr>
-        <w:t xml:space="preserve">Quest Npc 17 </w:t>
+        <w:t xml:space="preserve">Quest </w:t>
+      </w:r>
+      <w:proofErr w:type="spellStart"/>
+      <w:r>
+        <w:rPr>
+          <w:lang w:val="en-GB"/>
+        </w:rPr>
+        <w:t>Npc</w:t>
+      </w:r>
+      <w:proofErr w:type="spellEnd"/>
+      <w:r>
+        <w:rPr>
+          <w:lang w:val="en-GB"/>
+        </w:rPr>
+        <w:t xml:space="preserve"> 31 </w:t>
       </w:r>
       <w:r>
         <w:rPr>
@@ -310,26 +797,34 @@
         <w:rPr>
           <w:lang w:val="en-GB"/>
         </w:rPr>
-        <w:t xml:space="preserve"> Wacht the kids for 2 mins</w:t>
-      </w:r>
-      <w:r>
-        <w:rPr>
-          <w:lang w:val="en-GB"/>
-        </w:rPr>
-        <w:t xml:space="preserve"> {Javascript or Jquery timer}</w:t>
-      </w:r>
-    </w:p>
-    <w:p>
-      <w:pPr>
-        <w:rPr>
-          <w:lang w:val="en-GB"/>
-        </w:rPr>
-      </w:pPr>
-      <w:r>
-        <w:rPr>
-          <w:lang w:val="en-GB"/>
-        </w:rPr>
-        <w:t xml:space="preserve">Quest Npc 17 </w:t>
+        <w:t xml:space="preserve"> Find some are stuff for here {Art shop behind the subbase}</w:t>
+      </w:r>
+    </w:p>
+    <w:p>
+      <w:pPr>
+        <w:rPr>
+          <w:lang w:val="en-GB"/>
+        </w:rPr>
+      </w:pPr>
+      <w:r>
+        <w:rPr>
+          <w:lang w:val="en-GB"/>
+        </w:rPr>
+        <w:t xml:space="preserve">Quest </w:t>
+      </w:r>
+      <w:proofErr w:type="spellStart"/>
+      <w:r>
+        <w:rPr>
+          <w:lang w:val="en-GB"/>
+        </w:rPr>
+        <w:t>Npc</w:t>
+      </w:r>
+      <w:proofErr w:type="spellEnd"/>
+      <w:r>
+        <w:rPr>
+          <w:lang w:val="en-GB"/>
+        </w:rPr>
+        <w:t xml:space="preserve"> 34 </w:t>
       </w:r>
       <w:r>
         <w:rPr>
@@ -341,31 +836,21 @@
         <w:rPr>
           <w:lang w:val="en-GB"/>
         </w:rPr>
-        <w:t xml:space="preserve"> A treat for the kids </w:t>
-      </w:r>
-      <w:r>
-        <w:rPr>
-          <w:lang w:val="en-GB"/>
-        </w:rPr>
-        <w:t xml:space="preserve">while </w:t>
-      </w:r>
-      <w:r>
-        <w:rPr>
-          <w:lang w:val="en-GB"/>
-        </w:rPr>
-        <w:t xml:space="preserve">she is </w:t>
-      </w:r>
-      <w:r>
-        <w:rPr>
-          <w:lang w:val="en-GB"/>
-        </w:rPr>
-        <w:t>watching</w:t>
-      </w:r>
-      <w:r>
-        <w:rPr>
-          <w:lang w:val="en-GB"/>
-        </w:rPr>
-        <w:t xml:space="preserve"> {Add some candy to the database</w:t>
+        <w:t xml:space="preserve"> Go get a laptop so he can connect with his family and students {Media </w:t>
+      </w:r>
+      <w:proofErr w:type="spellStart"/>
+      <w:r>
+        <w:rPr>
+          <w:lang w:val="en-GB"/>
+        </w:rPr>
+        <w:t>markt</w:t>
+      </w:r>
+      <w:proofErr w:type="spellEnd"/>
+      <w:r>
+        <w:rPr>
+          <w:lang w:val="en-GB"/>
+        </w:rPr>
+        <w:t xml:space="preserve"> behind the subbase</w:t>
       </w:r>
       <w:r>
         <w:rPr>
@@ -373,6 +858,39 @@
         </w:rPr>
         <w:t xml:space="preserve"> </w:t>
       </w:r>
+      <w:proofErr w:type="spellStart"/>
+      <w:r>
+        <w:rPr>
+          <w:lang w:val="en-GB"/>
+        </w:rPr>
+        <w:t>Wifi</w:t>
+      </w:r>
+      <w:proofErr w:type="spellEnd"/>
+      <w:r>
+        <w:rPr>
+          <w:lang w:val="en-GB"/>
+        </w:rPr>
+        <w:t xml:space="preserve"> router, phone, Laptop</w:t>
+      </w:r>
+      <w:r>
+        <w:rPr>
+          <w:lang w:val="en-GB"/>
+        </w:rPr>
+        <w:t>}</w:t>
+      </w:r>
+    </w:p>
+    <w:p>
+      <w:pPr>
+        <w:rPr>
+          <w:lang w:val="en-GB"/>
+        </w:rPr>
+      </w:pPr>
+      <w:r>
+        <w:rPr>
+          <w:lang w:val="en-GB"/>
+        </w:rPr>
+        <w:t xml:space="preserve">Quest 7_1 </w:t>
+      </w:r>
       <w:r>
         <w:rPr>
           <w:lang w:val="en-GB"/>
@@ -383,26 +901,20 @@
         <w:rPr>
           <w:lang w:val="en-GB"/>
         </w:rPr>
-        <w:t xml:space="preserve"> Candy store behind the subbase</w:t>
-      </w:r>
-      <w:r>
-        <w:rPr>
-          <w:lang w:val="en-GB"/>
-        </w:rPr>
-        <w:t>}</w:t>
-      </w:r>
-    </w:p>
-    <w:p>
-      <w:pPr>
-        <w:rPr>
-          <w:lang w:val="en-GB"/>
-        </w:rPr>
-      </w:pPr>
-      <w:r>
-        <w:rPr>
-          <w:lang w:val="en-GB"/>
-        </w:rPr>
-        <w:t xml:space="preserve">Quest Npc 18 </w:t>
+        <w:t xml:space="preserve"> Add wine and make-up {Wine Liquor store ||Make-up action} {Add items}</w:t>
+      </w:r>
+    </w:p>
+    <w:p>
+      <w:pPr>
+        <w:rPr>
+          <w:lang w:val="en-GB"/>
+        </w:rPr>
+      </w:pPr>
+      <w:r>
+        <w:rPr>
+          <w:lang w:val="en-GB"/>
+        </w:rPr>
+        <w:t xml:space="preserve">Quest 7_2 </w:t>
       </w:r>
       <w:r>
         <w:rPr>
@@ -414,38 +926,7 @@
         <w:rPr>
           <w:lang w:val="en-GB"/>
         </w:rPr>
-        <w:t xml:space="preserve"> Get the next items (ADDED !!) (</w:t>
-      </w:r>
-      <w:r>
-        <w:rPr>
-          <w:lang w:val="en-GB"/>
-        </w:rPr>
-        <w:t>Calculator</w:t>
-      </w:r>
-      <w:r>
-        <w:rPr>
-          <w:lang w:val="en-GB"/>
-        </w:rPr>
-        <w:t>, Pen, Notebook,)</w:t>
-      </w:r>
-      <w:r>
-        <w:rPr>
-          <w:lang w:val="en-GB"/>
-        </w:rPr>
-        <w:t xml:space="preserve"> {In a Action shop behind the subbase} </w:t>
-      </w:r>
-    </w:p>
-    <w:p>
-      <w:pPr>
-        <w:rPr>
-          <w:lang w:val="en-GB"/>
-        </w:rPr>
-      </w:pPr>
-      <w:r>
-        <w:rPr>
-          <w:lang w:val="en-GB"/>
-        </w:rPr>
-        <w:t xml:space="preserve">Quest Npc 19 </w:t>
+        <w:t xml:space="preserve"> Add a camera </w:t>
       </w:r>
       <w:r>
         <w:rPr>
@@ -457,199 +938,21 @@
         <w:rPr>
           <w:lang w:val="en-GB"/>
         </w:rPr>
-        <w:t xml:space="preserve"> Get some </w:t>
-      </w:r>
-      <w:r>
-        <w:rPr>
-          <w:lang w:val="en-GB"/>
-        </w:rPr>
-        <w:t>Liquor</w:t>
-      </w:r>
-      <w:r>
-        <w:rPr>
-          <w:lang w:val="en-GB"/>
-        </w:rPr>
-        <w:t xml:space="preserve"> {add the liquor}</w:t>
-      </w:r>
-    </w:p>
-    <w:p>
-      <w:pPr>
-        <w:rPr>
-          <w:lang w:val="en-GB"/>
-        </w:rPr>
-      </w:pPr>
-      <w:r>
-        <w:rPr>
-          <w:lang w:val="en-GB"/>
-        </w:rPr>
-        <w:t xml:space="preserve">Quest Npc 14 </w:t>
-      </w:r>
-      <w:r>
-        <w:rPr>
-          <w:lang w:val="en-GB"/>
-        </w:rPr>
-        <w:sym w:font="Wingdings" w:char="F0E0"/>
-      </w:r>
-      <w:r>
-        <w:rPr>
-          <w:lang w:val="en-GB"/>
-        </w:rPr>
-        <w:t xml:space="preserve"> Look for the Bakfiest Group and ask them about breda!!! </w:t>
-      </w:r>
-    </w:p>
-    <w:p>
-      <w:pPr>
-        <w:rPr>
-          <w:lang w:val="en-GB"/>
-        </w:rPr>
-      </w:pPr>
-      <w:r>
-        <w:rPr>
-          <w:lang w:val="en-GB"/>
-        </w:rPr>
-        <w:t xml:space="preserve"> </w:t>
-      </w:r>
-      <w:r>
-        <w:rPr>
-          <w:lang w:val="en-GB"/>
-        </w:rPr>
-        <w:t xml:space="preserve">Quest Npc 21 </w:t>
-      </w:r>
-      <w:r>
-        <w:rPr>
-          <w:lang w:val="en-GB"/>
-        </w:rPr>
-        <w:sym w:font="Wingdings" w:char="F0E0"/>
-      </w:r>
-      <w:r>
-        <w:rPr>
-          <w:lang w:val="en-GB"/>
-        </w:rPr>
-        <w:t xml:space="preserve"> Bring her to the subbase DOCKS</w:t>
-      </w:r>
-    </w:p>
-    <w:p>
-      <w:pPr>
-        <w:rPr>
-          <w:lang w:val="en-GB"/>
-        </w:rPr>
-      </w:pPr>
-      <w:r>
-        <w:rPr>
-          <w:lang w:val="en-GB"/>
-        </w:rPr>
-        <w:t xml:space="preserve">Quest Npc 31 </w:t>
-      </w:r>
-      <w:r>
-        <w:rPr>
-          <w:lang w:val="en-GB"/>
-        </w:rPr>
-        <w:sym w:font="Wingdings" w:char="F0E0"/>
-      </w:r>
-      <w:r>
-        <w:rPr>
-          <w:lang w:val="en-GB"/>
-        </w:rPr>
-        <w:t xml:space="preserve"> Find some are stuff for here {Art shop behind the subbase}</w:t>
-      </w:r>
-    </w:p>
-    <w:p>
-      <w:pPr>
-        <w:rPr>
-          <w:lang w:val="en-GB"/>
-        </w:rPr>
-      </w:pPr>
-      <w:r>
-        <w:rPr>
-          <w:lang w:val="en-GB"/>
-        </w:rPr>
-        <w:t xml:space="preserve">Quest Npc 34 </w:t>
-      </w:r>
-      <w:r>
-        <w:rPr>
-          <w:lang w:val="en-GB"/>
-        </w:rPr>
-        <w:sym w:font="Wingdings" w:char="F0E0"/>
-      </w:r>
-      <w:r>
-        <w:rPr>
-          <w:lang w:val="en-GB"/>
-        </w:rPr>
-        <w:t xml:space="preserve"> Go get a laptop so he can connect with his family and students {Media markt behind the subbase</w:t>
-      </w:r>
-      <w:r>
-        <w:rPr>
-          <w:lang w:val="en-GB"/>
-        </w:rPr>
-        <w:t xml:space="preserve"> Wifi router, phone, Laptop</w:t>
-      </w:r>
-      <w:r>
-        <w:rPr>
-          <w:lang w:val="en-GB"/>
-        </w:rPr>
-        <w:t>}</w:t>
-      </w:r>
-    </w:p>
-    <w:p>
-      <w:pPr>
-        <w:rPr>
-          <w:lang w:val="en-GB"/>
-        </w:rPr>
-      </w:pPr>
-      <w:r>
-        <w:rPr>
-          <w:lang w:val="en-GB"/>
-        </w:rPr>
-        <w:t xml:space="preserve">Quest 7_1 </w:t>
-      </w:r>
-      <w:r>
-        <w:rPr>
-          <w:lang w:val="en-GB"/>
-        </w:rPr>
-        <w:sym w:font="Wingdings" w:char="F0E0"/>
-      </w:r>
-      <w:r>
-        <w:rPr>
-          <w:lang w:val="en-GB"/>
-        </w:rPr>
-        <w:t xml:space="preserve"> Add wine and make-up {Wine Liquor store ||Make-up action} {Add items}</w:t>
-      </w:r>
-    </w:p>
-    <w:p>
-      <w:pPr>
-        <w:rPr>
-          <w:lang w:val="en-GB"/>
-        </w:rPr>
-      </w:pPr>
-      <w:r>
-        <w:rPr>
-          <w:lang w:val="en-GB"/>
-        </w:rPr>
-        <w:t xml:space="preserve">Quest 7_2 </w:t>
-      </w:r>
-      <w:r>
-        <w:rPr>
-          <w:lang w:val="en-GB"/>
-        </w:rPr>
-        <w:sym w:font="Wingdings" w:char="F0E0"/>
-      </w:r>
-      <w:r>
-        <w:rPr>
-          <w:lang w:val="en-GB"/>
-        </w:rPr>
-        <w:t xml:space="preserve"> Add a camera </w:t>
-      </w:r>
-      <w:r>
-        <w:rPr>
-          <w:lang w:val="en-GB"/>
-        </w:rPr>
-        <w:sym w:font="Wingdings" w:char="F0E0"/>
-      </w:r>
-      <w:r>
-        <w:rPr>
-          <w:lang w:val="en-GB"/>
-        </w:rPr>
-        <w:t xml:space="preserve"> Media markt {And to the database}</w:t>
+        <w:t xml:space="preserve"> Media </w:t>
+      </w:r>
+      <w:proofErr w:type="spellStart"/>
+      <w:r>
+        <w:rPr>
+          <w:lang w:val="en-GB"/>
+        </w:rPr>
+        <w:t>markt</w:t>
+      </w:r>
+      <w:proofErr w:type="spellEnd"/>
+      <w:r>
+        <w:rPr>
+          <w:lang w:val="en-GB"/>
+        </w:rPr>
+        <w:t xml:space="preserve"> {And to the database}</w:t>
       </w:r>
     </w:p>
     <w:sectPr>

</xml_diff>

<commit_message>
Few Updates Here and there
</commit_message>
<xml_diff>
--- a/Klikspel/Ideëen.docx
+++ b/Klikspel/Ideëen.docx
@@ -95,671 +95,603 @@
         <w:rPr>
           <w:lang w:val="en-GB"/>
         </w:rPr>
-        <w:t xml:space="preserve">{Timer in every page of game played </w:t>
-      </w:r>
-      <w:r>
-        <w:rPr>
-          <w:lang w:val="en-GB"/>
-        </w:rPr>
-        <w:sym w:font="Wingdings" w:char="F0E0"/>
-      </w:r>
-      <w:r>
-        <w:rPr>
-          <w:lang w:val="en-GB"/>
-        </w:rPr>
-        <w:t xml:space="preserve"> start a day 0}</w:t>
-      </w:r>
-    </w:p>
-    <w:p>
-      <w:pPr>
-        <w:rPr>
-          <w:lang w:val="en-GB"/>
-        </w:rPr>
-      </w:pPr>
-      <w:r>
-        <w:rPr>
-          <w:lang w:val="en-GB"/>
-        </w:rPr>
-        <w:t xml:space="preserve">{Prison island behind the hotel </w:t>
-      </w:r>
-      <w:r>
-        <w:rPr>
-          <w:lang w:val="en-GB"/>
-        </w:rPr>
-        <w:sym w:font="Wingdings" w:char="F0E0"/>
-      </w:r>
-      <w:r>
-        <w:rPr>
-          <w:lang w:val="en-GB"/>
-        </w:rPr>
-        <w:t xml:space="preserve"> docks boat towards the prison}</w:t>
-      </w:r>
-    </w:p>
-    <w:p>
-      <w:pPr>
-        <w:rPr>
-          <w:lang w:val="en-GB"/>
-        </w:rPr>
-      </w:pPr>
-      <w:r>
-        <w:rPr>
-          <w:lang w:val="en-GB"/>
-        </w:rPr>
-        <w:t xml:space="preserve">{Prison island </w:t>
-      </w:r>
-      <w:proofErr w:type="spellStart"/>
-      <w:r>
-        <w:rPr>
-          <w:lang w:val="en-GB"/>
-        </w:rPr>
-        <w:t>surond</w:t>
-      </w:r>
-      <w:proofErr w:type="spellEnd"/>
-      <w:r>
-        <w:rPr>
-          <w:lang w:val="en-GB"/>
-        </w:rPr>
-        <w:t xml:space="preserve"> with Mine field 15% you fail </w:t>
-      </w:r>
-    </w:p>
-    <w:p>
-      <w:pPr>
-        <w:rPr>
-          <w:lang w:val="en-GB"/>
-        </w:rPr>
-      </w:pPr>
-      <w:r>
-        <w:rPr>
-          <w:lang w:val="en-GB"/>
-        </w:rPr>
-        <w:t xml:space="preserve">.2 </w:t>
-      </w:r>
-      <w:proofErr w:type="spellStart"/>
-      <w:r>
-        <w:rPr>
-          <w:lang w:val="en-GB"/>
-        </w:rPr>
-        <w:t>tpls</w:t>
-      </w:r>
-      <w:proofErr w:type="spellEnd"/>
-      <w:r>
-        <w:rPr>
-          <w:lang w:val="en-GB"/>
-        </w:rPr>
-        <w:t xml:space="preserve"> </w:t>
-      </w:r>
-      <w:r>
-        <w:rPr>
-          <w:lang w:val="en-GB"/>
-        </w:rPr>
-        <w:sym w:font="Wingdings" w:char="F0E0"/>
-      </w:r>
-      <w:r>
-        <w:rPr>
-          <w:lang w:val="en-GB"/>
-        </w:rPr>
-        <w:t xml:space="preserve"> 1 </w:t>
-      </w:r>
-      <w:proofErr w:type="gramStart"/>
-      <w:r>
-        <w:rPr>
-          <w:lang w:val="en-GB"/>
-        </w:rPr>
-        <w:t>Victory ,</w:t>
-      </w:r>
-      <w:proofErr w:type="gramEnd"/>
-      <w:r>
-        <w:rPr>
-          <w:lang w:val="en-GB"/>
-        </w:rPr>
-        <w:t xml:space="preserve"> 1lost</w:t>
-      </w:r>
-    </w:p>
-    <w:p>
-      <w:pPr>
-        <w:rPr>
-          <w:lang w:val="en-GB"/>
-        </w:rPr>
-      </w:pPr>
-      <w:proofErr w:type="gramStart"/>
-      <w:r>
-        <w:rPr>
-          <w:lang w:val="en-GB"/>
-        </w:rPr>
-        <w:t>.Rand</w:t>
-      </w:r>
-      <w:proofErr w:type="gramEnd"/>
-      <w:r>
-        <w:rPr>
-          <w:lang w:val="en-GB"/>
-        </w:rPr>
-        <w:t xml:space="preserve"> system for Mine hit </w:t>
-      </w:r>
-      <w:proofErr w:type="spellStart"/>
-      <w:r>
-        <w:rPr>
-          <w:lang w:val="en-GB"/>
-        </w:rPr>
-        <w:t>chane</w:t>
-      </w:r>
-      <w:proofErr w:type="spellEnd"/>
-      <w:r>
-        <w:rPr>
-          <w:lang w:val="en-GB"/>
-        </w:rPr>
-        <w:t xml:space="preserve"> $VB = rand(1, 100);</w:t>
-      </w:r>
-    </w:p>
-    <w:p>
-      <w:pPr>
-        <w:rPr>
-          <w:lang w:val="en-GB"/>
-        </w:rPr>
-      </w:pPr>
-      <w:proofErr w:type="gramStart"/>
-      <w:r>
-        <w:rPr>
-          <w:lang w:val="en-GB"/>
-        </w:rPr>
-        <w:t>.</w:t>
-      </w:r>
-      <w:proofErr w:type="spellStart"/>
-      <w:r>
-        <w:rPr>
-          <w:lang w:val="en-GB"/>
-        </w:rPr>
-        <w:t>Insta</w:t>
-      </w:r>
-      <w:proofErr w:type="spellEnd"/>
-      <w:proofErr w:type="gramEnd"/>
-      <w:r>
-        <w:rPr>
-          <w:lang w:val="en-GB"/>
-        </w:rPr>
-        <w:t xml:space="preserve"> dead or so much </w:t>
-      </w:r>
-      <w:proofErr w:type="spellStart"/>
-      <w:r>
-        <w:rPr>
-          <w:lang w:val="en-GB"/>
-        </w:rPr>
-        <w:t>damge</w:t>
-      </w:r>
-      <w:proofErr w:type="spellEnd"/>
-      <w:r>
-        <w:rPr>
-          <w:lang w:val="en-GB"/>
-        </w:rPr>
-        <w:t xml:space="preserve"> on hit}</w:t>
-      </w:r>
-    </w:p>
-    <w:p>
-      <w:pPr>
-        <w:rPr>
-          <w:lang w:val="en-GB"/>
-        </w:rPr>
-      </w:pPr>
-      <w:proofErr w:type="gramStart"/>
-      <w:r>
-        <w:rPr>
-          <w:lang w:val="en-GB"/>
-        </w:rPr>
-        <w:t>{ More</w:t>
-      </w:r>
-      <w:proofErr w:type="gramEnd"/>
-      <w:r>
-        <w:rPr>
-          <w:lang w:val="en-GB"/>
-        </w:rPr>
-        <w:t xml:space="preserve"> in the subbase</w:t>
-      </w:r>
-      <w:r>
-        <w:rPr>
-          <w:lang w:val="en-GB"/>
-        </w:rPr>
-        <w:t xml:space="preserve"> to explore </w:t>
-      </w:r>
-      <w:r>
-        <w:rPr>
-          <w:lang w:val="en-GB"/>
-        </w:rPr>
-        <w:sym w:font="Wingdings" w:char="F0E0"/>
-      </w:r>
-      <w:r>
-        <w:rPr>
-          <w:lang w:val="en-GB"/>
-        </w:rPr>
-        <w:t xml:space="preserve"> Leads to a part of a new abonded city</w:t>
-      </w:r>
-      <w:r>
-        <w:rPr>
-          <w:lang w:val="en-GB"/>
-        </w:rPr>
-        <w:t>}</w:t>
-      </w:r>
-    </w:p>
-    <w:p>
-      <w:pPr>
-        <w:rPr>
-          <w:lang w:val="en-GB"/>
-        </w:rPr>
-      </w:pPr>
-      <w:r>
-        <w:rPr>
-          <w:lang w:val="en-GB"/>
-        </w:rPr>
-        <w:t>{Candy store Behind the subbase}</w:t>
-      </w:r>
-      <w:r>
-        <w:rPr>
-          <w:lang w:val="en-GB"/>
-        </w:rPr>
-        <w:br/>
-      </w:r>
-      <w:r>
-        <w:rPr>
-          <w:lang w:val="en-GB"/>
-        </w:rPr>
-        <w:t xml:space="preserve">{window.name </w:t>
-      </w:r>
-      <w:r>
-        <w:rPr>
-          <w:lang w:val="en-GB"/>
-        </w:rPr>
-        <w:sym w:font="Wingdings" w:char="F0E0"/>
-      </w:r>
-      <w:r>
-        <w:rPr>
-          <w:lang w:val="en-GB"/>
-        </w:rPr>
-        <w:t xml:space="preserve"> </w:t>
-      </w:r>
-      <w:proofErr w:type="spellStart"/>
-      <w:r>
-        <w:rPr>
-          <w:lang w:val="en-GB"/>
-        </w:rPr>
-        <w:t>Npc</w:t>
-      </w:r>
-      <w:proofErr w:type="spellEnd"/>
-      <w:r>
-        <w:rPr>
-          <w:lang w:val="en-GB"/>
-        </w:rPr>
-        <w:t xml:space="preserve"> track keeping}</w:t>
-      </w:r>
-    </w:p>
-    <w:p>
-      <w:pPr>
-        <w:rPr>
-          <w:lang w:val="en-GB"/>
-        </w:rPr>
-      </w:pPr>
-      <w:r>
-        <w:rPr>
-          <w:lang w:val="en-GB"/>
-        </w:rPr>
-        <w:t xml:space="preserve">{Restrooms in SUBBASE, </w:t>
-      </w:r>
-      <w:proofErr w:type="gramStart"/>
-      <w:r>
-        <w:rPr>
-          <w:lang w:val="en-GB"/>
-        </w:rPr>
-        <w:t xml:space="preserve">SCHOOL,  </w:t>
-      </w:r>
-      <w:proofErr w:type="spellStart"/>
-      <w:r>
-        <w:rPr>
-          <w:lang w:val="en-GB"/>
-        </w:rPr>
-        <w:t>MALL</w:t>
-      </w:r>
-      <w:r>
-        <w:rPr>
-          <w:lang w:val="en-GB"/>
-        </w:rPr>
-        <w:t>l</w:t>
-      </w:r>
-      <w:proofErr w:type="spellEnd"/>
-      <w:proofErr w:type="gramEnd"/>
-      <w:r>
-        <w:rPr>
-          <w:lang w:val="en-GB"/>
-        </w:rPr>
-        <w:t>, Prison</w:t>
-      </w:r>
-      <w:r>
-        <w:rPr>
-          <w:lang w:val="en-GB"/>
-        </w:rPr>
-        <w:t>}</w:t>
-      </w:r>
-      <w:r>
-        <w:rPr>
-          <w:lang w:val="en-GB"/>
-        </w:rPr>
-        <w:t xml:space="preserve"> </w:t>
-      </w:r>
-    </w:p>
-    <w:p>
-      <w:pPr>
-        <w:rPr>
-          <w:lang w:val="en-GB"/>
-        </w:rPr>
-      </w:pPr>
-      <w:r>
-        <w:rPr>
-          <w:lang w:val="en-GB"/>
-        </w:rPr>
-        <w:t>{Room 510 make for game}</w:t>
-      </w:r>
-    </w:p>
-    <w:p>
-      <w:r>
-        <w:t>{$_SESSION[‘</w:t>
-      </w:r>
-      <w:proofErr w:type="spellStart"/>
-      <w:r>
-        <w:t>Bakfiest</w:t>
-      </w:r>
-      <w:proofErr w:type="spellEnd"/>
-      <w:r>
-        <w:t xml:space="preserve">’] </w:t>
-      </w:r>
-      <w:r>
-        <w:rPr>
-          <w:lang w:val="en-GB"/>
-        </w:rPr>
-        <w:sym w:font="Wingdings" w:char="F0E0"/>
-      </w:r>
-      <w:r>
-        <w:t xml:space="preserve"> Gebruiken voor </w:t>
-      </w:r>
-      <w:proofErr w:type="spellStart"/>
-      <w:r>
-        <w:t>Quest</w:t>
-      </w:r>
-      <w:proofErr w:type="spellEnd"/>
-      <w:r>
-        <w:t xml:space="preserve"> </w:t>
-      </w:r>
-      <w:proofErr w:type="spellStart"/>
-      <w:r>
-        <w:t>Npc</w:t>
-      </w:r>
-      <w:proofErr w:type="spellEnd"/>
-      <w:r>
-        <w:t xml:space="preserve"> 5 en 14}</w:t>
-      </w:r>
-    </w:p>
-    <w:p>
-      <w:pPr>
-        <w:rPr>
-          <w:lang w:val="en-GB"/>
-        </w:rPr>
-      </w:pPr>
-      <w:r>
-        <w:rPr>
-          <w:lang w:val="en-GB"/>
-        </w:rPr>
-        <w:t xml:space="preserve">Quest </w:t>
-      </w:r>
-      <w:proofErr w:type="spellStart"/>
-      <w:r>
-        <w:rPr>
-          <w:lang w:val="en-GB"/>
-        </w:rPr>
-        <w:t>Npc</w:t>
-      </w:r>
-      <w:proofErr w:type="spellEnd"/>
-      <w:r>
-        <w:rPr>
-          <w:lang w:val="en-GB"/>
-        </w:rPr>
-        <w:t xml:space="preserve"> 8 Both add the items </w:t>
-      </w:r>
-      <w:proofErr w:type="gramStart"/>
-      <w:r>
-        <w:rPr>
-          <w:lang w:val="en-GB"/>
-        </w:rPr>
-        <w:t>And</w:t>
-      </w:r>
-      <w:proofErr w:type="gramEnd"/>
-      <w:r>
-        <w:rPr>
-          <w:lang w:val="en-GB"/>
-        </w:rPr>
-        <w:t xml:space="preserve"> a session for </w:t>
-      </w:r>
-      <w:proofErr w:type="spellStart"/>
-      <w:r>
-        <w:rPr>
-          <w:lang w:val="en-GB"/>
-        </w:rPr>
-        <w:t>Scoripon</w:t>
-      </w:r>
-      <w:proofErr w:type="spellEnd"/>
-    </w:p>
-    <w:p>
-      <w:pPr>
-        <w:rPr>
-          <w:lang w:val="en-GB"/>
-        </w:rPr>
-      </w:pPr>
-      <w:r>
-        <w:rPr>
-          <w:lang w:val="en-GB"/>
-        </w:rPr>
-        <w:t xml:space="preserve">Quest </w:t>
-      </w:r>
-      <w:proofErr w:type="spellStart"/>
-      <w:r>
-        <w:rPr>
-          <w:lang w:val="en-GB"/>
-        </w:rPr>
-        <w:t>Npc</w:t>
-      </w:r>
-      <w:proofErr w:type="spellEnd"/>
-      <w:r>
-        <w:rPr>
-          <w:lang w:val="en-GB"/>
-        </w:rPr>
-        <w:t xml:space="preserve"> 17 </w:t>
-      </w:r>
-      <w:r>
-        <w:rPr>
-          <w:lang w:val="en-GB"/>
-        </w:rPr>
-        <w:sym w:font="Wingdings" w:char="F0E0"/>
-      </w:r>
-      <w:r>
-        <w:rPr>
-          <w:lang w:val="en-GB"/>
-        </w:rPr>
-        <w:t xml:space="preserve"> A treat for the kids </w:t>
-      </w:r>
-      <w:r>
-        <w:rPr>
-          <w:lang w:val="en-GB"/>
-        </w:rPr>
-        <w:t xml:space="preserve">while </w:t>
-      </w:r>
-      <w:r>
-        <w:rPr>
-          <w:lang w:val="en-GB"/>
-        </w:rPr>
-        <w:t xml:space="preserve">she is </w:t>
-      </w:r>
-      <w:r>
-        <w:rPr>
-          <w:lang w:val="en-GB"/>
-        </w:rPr>
-        <w:t>watching</w:t>
-      </w:r>
-      <w:r>
-        <w:rPr>
-          <w:lang w:val="en-GB"/>
-        </w:rPr>
-        <w:t xml:space="preserve"> {Add some candy to the database</w:t>
-      </w:r>
-      <w:r>
-        <w:rPr>
-          <w:lang w:val="en-GB"/>
-        </w:rPr>
-        <w:t xml:space="preserve"> </w:t>
-      </w:r>
-      <w:r>
-        <w:rPr>
-          <w:lang w:val="en-GB"/>
-        </w:rPr>
-        <w:sym w:font="Wingdings" w:char="F0E0"/>
-      </w:r>
-      <w:r>
-        <w:rPr>
-          <w:lang w:val="en-GB"/>
-        </w:rPr>
-        <w:t xml:space="preserve"> Candy store behind the subbase</w:t>
-      </w:r>
-      <w:r>
-        <w:rPr>
-          <w:lang w:val="en-GB"/>
-        </w:rPr>
-        <w:t>}</w:t>
-      </w:r>
-    </w:p>
-    <w:p>
-      <w:pPr>
-        <w:rPr>
-          <w:lang w:val="en-GB"/>
-        </w:rPr>
-      </w:pPr>
-      <w:r>
-        <w:rPr>
-          <w:lang w:val="en-GB"/>
-        </w:rPr>
-        <w:t xml:space="preserve">Quest </w:t>
-      </w:r>
-      <w:proofErr w:type="spellStart"/>
-      <w:r>
-        <w:rPr>
-          <w:lang w:val="en-GB"/>
-        </w:rPr>
-        <w:t>Npc</w:t>
-      </w:r>
-      <w:proofErr w:type="spellEnd"/>
-      <w:r>
-        <w:rPr>
-          <w:lang w:val="en-GB"/>
-        </w:rPr>
-        <w:t xml:space="preserve"> 18 </w:t>
-      </w:r>
-      <w:r>
-        <w:rPr>
-          <w:lang w:val="en-GB"/>
-        </w:rPr>
-        <w:sym w:font="Wingdings" w:char="F0E0"/>
-      </w:r>
-      <w:r>
-        <w:rPr>
-          <w:lang w:val="en-GB"/>
-        </w:rPr>
-        <w:t xml:space="preserve"> Get the next items (ADDED !!) (</w:t>
-      </w:r>
-      <w:r>
-        <w:rPr>
-          <w:lang w:val="en-GB"/>
-        </w:rPr>
-        <w:t>Calculator</w:t>
-      </w:r>
-      <w:r>
-        <w:rPr>
-          <w:lang w:val="en-GB"/>
-        </w:rPr>
-        <w:t>, Pen, Notebook,)</w:t>
-      </w:r>
-      <w:r>
-        <w:rPr>
-          <w:lang w:val="en-GB"/>
-        </w:rPr>
-        <w:t xml:space="preserve"> {In </w:t>
-      </w:r>
-      <w:proofErr w:type="spellStart"/>
-      <w:proofErr w:type="gramStart"/>
-      <w:r>
-        <w:rPr>
-          <w:lang w:val="en-GB"/>
-        </w:rPr>
-        <w:t>a</w:t>
-      </w:r>
-      <w:proofErr w:type="spellEnd"/>
-      <w:proofErr w:type="gramEnd"/>
-      <w:r>
-        <w:rPr>
-          <w:lang w:val="en-GB"/>
-        </w:rPr>
-        <w:t xml:space="preserve"> Action shop behind the subbase} </w:t>
-      </w:r>
-    </w:p>
-    <w:p>
-      <w:pPr>
-        <w:rPr>
-          <w:lang w:val="en-GB"/>
-        </w:rPr>
-      </w:pPr>
-      <w:r>
-        <w:rPr>
-          <w:lang w:val="en-GB"/>
-        </w:rPr>
-        <w:t xml:space="preserve">Quest </w:t>
-      </w:r>
-      <w:proofErr w:type="spellStart"/>
-      <w:r>
-        <w:rPr>
-          <w:lang w:val="en-GB"/>
-        </w:rPr>
-        <w:t>Npc</w:t>
-      </w:r>
-      <w:proofErr w:type="spellEnd"/>
-      <w:r>
-        <w:rPr>
-          <w:lang w:val="en-GB"/>
-        </w:rPr>
-        <w:t xml:space="preserve"> 19 </w:t>
-      </w:r>
-      <w:r>
-        <w:rPr>
-          <w:lang w:val="en-GB"/>
-        </w:rPr>
-        <w:sym w:font="Wingdings" w:char="F0E0"/>
-      </w:r>
-      <w:r>
-        <w:rPr>
-          <w:lang w:val="en-GB"/>
-        </w:rPr>
-        <w:t xml:space="preserve"> Get some </w:t>
-      </w:r>
-      <w:r>
-        <w:rPr>
-          <w:lang w:val="en-GB"/>
-        </w:rPr>
-        <w:t>Liquor</w:t>
-      </w:r>
-      <w:r>
-        <w:rPr>
-          <w:lang w:val="en-GB"/>
-        </w:rPr>
-        <w:t xml:space="preserve"> {add the liquor}</w:t>
-      </w:r>
-      <w:r>
-        <w:rPr>
-          <w:lang w:val="en-GB"/>
-        </w:rPr>
-        <w:t xml:space="preserve"> </w:t>
+        <w:t>{Use of the stat Magic?}</w:t>
       </w:r>
       <w:bookmarkStart w:id="0" w:name="_GoBack"/>
       <w:bookmarkEnd w:id="0"/>
+    </w:p>
+    <w:p>
+      <w:pPr>
+        <w:rPr>
+          <w:lang w:val="en-GB"/>
+        </w:rPr>
+      </w:pPr>
+      <w:r>
+        <w:rPr>
+          <w:lang w:val="en-GB"/>
+        </w:rPr>
+        <w:t xml:space="preserve">{Timer in every page of game played </w:t>
+      </w:r>
+      <w:r>
+        <w:rPr>
+          <w:lang w:val="en-GB"/>
+        </w:rPr>
+        <w:sym w:font="Wingdings" w:char="F0E0"/>
+      </w:r>
+      <w:r>
+        <w:rPr>
+          <w:lang w:val="en-GB"/>
+        </w:rPr>
+        <w:t xml:space="preserve"> start a day 0}</w:t>
+      </w:r>
+    </w:p>
+    <w:p>
+      <w:pPr>
+        <w:rPr>
+          <w:lang w:val="en-GB"/>
+        </w:rPr>
+      </w:pPr>
+      <w:r>
+        <w:rPr>
+          <w:lang w:val="en-GB"/>
+        </w:rPr>
+        <w:t xml:space="preserve">{Prison island behind the hotel </w:t>
+      </w:r>
+      <w:r>
+        <w:rPr>
+          <w:lang w:val="en-GB"/>
+        </w:rPr>
+        <w:sym w:font="Wingdings" w:char="F0E0"/>
+      </w:r>
+      <w:r>
+        <w:rPr>
+          <w:lang w:val="en-GB"/>
+        </w:rPr>
+        <w:t xml:space="preserve"> docks boat towards the prison}</w:t>
+      </w:r>
+    </w:p>
+    <w:p>
+      <w:pPr>
+        <w:rPr>
+          <w:lang w:val="en-GB"/>
+        </w:rPr>
+      </w:pPr>
+      <w:r>
+        <w:rPr>
+          <w:lang w:val="en-GB"/>
+        </w:rPr>
+        <w:t xml:space="preserve">{Prison island </w:t>
+      </w:r>
+      <w:proofErr w:type="spellStart"/>
+      <w:r>
+        <w:rPr>
+          <w:lang w:val="en-GB"/>
+        </w:rPr>
+        <w:t>surond</w:t>
+      </w:r>
+      <w:proofErr w:type="spellEnd"/>
+      <w:r>
+        <w:rPr>
+          <w:lang w:val="en-GB"/>
+        </w:rPr>
+        <w:t xml:space="preserve"> with Mine field 15% you fail </w:t>
+      </w:r>
+    </w:p>
+    <w:p>
+      <w:pPr>
+        <w:rPr>
+          <w:lang w:val="en-GB"/>
+        </w:rPr>
+      </w:pPr>
+      <w:r>
+        <w:rPr>
+          <w:lang w:val="en-GB"/>
+        </w:rPr>
+        <w:t xml:space="preserve">.2 </w:t>
+      </w:r>
+      <w:proofErr w:type="spellStart"/>
+      <w:r>
+        <w:rPr>
+          <w:lang w:val="en-GB"/>
+        </w:rPr>
+        <w:t>tpls</w:t>
+      </w:r>
+      <w:proofErr w:type="spellEnd"/>
+      <w:r>
+        <w:rPr>
+          <w:lang w:val="en-GB"/>
+        </w:rPr>
+        <w:t xml:space="preserve"> </w:t>
+      </w:r>
+      <w:r>
+        <w:rPr>
+          <w:lang w:val="en-GB"/>
+        </w:rPr>
+        <w:sym w:font="Wingdings" w:char="F0E0"/>
+      </w:r>
+      <w:r>
+        <w:rPr>
+          <w:lang w:val="en-GB"/>
+        </w:rPr>
+        <w:t xml:space="preserve"> 1 </w:t>
+      </w:r>
+      <w:proofErr w:type="gramStart"/>
+      <w:r>
+        <w:rPr>
+          <w:lang w:val="en-GB"/>
+        </w:rPr>
+        <w:t>Victory ,</w:t>
+      </w:r>
+      <w:proofErr w:type="gramEnd"/>
+      <w:r>
+        <w:rPr>
+          <w:lang w:val="en-GB"/>
+        </w:rPr>
+        <w:t xml:space="preserve"> 1lost</w:t>
+      </w:r>
+    </w:p>
+    <w:p>
+      <w:pPr>
+        <w:rPr>
+          <w:lang w:val="en-GB"/>
+        </w:rPr>
+      </w:pPr>
+      <w:proofErr w:type="gramStart"/>
+      <w:r>
+        <w:rPr>
+          <w:lang w:val="en-GB"/>
+        </w:rPr>
+        <w:t>.Rand</w:t>
+      </w:r>
+      <w:proofErr w:type="gramEnd"/>
+      <w:r>
+        <w:rPr>
+          <w:lang w:val="en-GB"/>
+        </w:rPr>
+        <w:t xml:space="preserve"> system for Mine hit </w:t>
+      </w:r>
+      <w:proofErr w:type="spellStart"/>
+      <w:r>
+        <w:rPr>
+          <w:lang w:val="en-GB"/>
+        </w:rPr>
+        <w:t>chane</w:t>
+      </w:r>
+      <w:proofErr w:type="spellEnd"/>
+      <w:r>
+        <w:rPr>
+          <w:lang w:val="en-GB"/>
+        </w:rPr>
+        <w:t xml:space="preserve"> $VB = rand(1, 100);</w:t>
+      </w:r>
+    </w:p>
+    <w:p>
+      <w:pPr>
+        <w:rPr>
+          <w:lang w:val="en-GB"/>
+        </w:rPr>
+      </w:pPr>
+      <w:proofErr w:type="gramStart"/>
+      <w:r>
+        <w:rPr>
+          <w:lang w:val="en-GB"/>
+        </w:rPr>
+        <w:t>.</w:t>
+      </w:r>
+      <w:proofErr w:type="spellStart"/>
+      <w:r>
+        <w:rPr>
+          <w:lang w:val="en-GB"/>
+        </w:rPr>
+        <w:t>Insta</w:t>
+      </w:r>
+      <w:proofErr w:type="spellEnd"/>
+      <w:proofErr w:type="gramEnd"/>
+      <w:r>
+        <w:rPr>
+          <w:lang w:val="en-GB"/>
+        </w:rPr>
+        <w:t xml:space="preserve"> dead or so much </w:t>
+      </w:r>
+      <w:proofErr w:type="spellStart"/>
+      <w:r>
+        <w:rPr>
+          <w:lang w:val="en-GB"/>
+        </w:rPr>
+        <w:t>damge</w:t>
+      </w:r>
+      <w:proofErr w:type="spellEnd"/>
+      <w:r>
+        <w:rPr>
+          <w:lang w:val="en-GB"/>
+        </w:rPr>
+        <w:t xml:space="preserve"> on hit}</w:t>
+      </w:r>
+    </w:p>
+    <w:p>
+      <w:pPr>
+        <w:rPr>
+          <w:lang w:val="en-GB"/>
+        </w:rPr>
+      </w:pPr>
+      <w:proofErr w:type="gramStart"/>
+      <w:r>
+        <w:rPr>
+          <w:lang w:val="en-GB"/>
+        </w:rPr>
+        <w:t>{ More</w:t>
+      </w:r>
+      <w:proofErr w:type="gramEnd"/>
+      <w:r>
+        <w:rPr>
+          <w:lang w:val="en-GB"/>
+        </w:rPr>
+        <w:t xml:space="preserve"> in the subbase</w:t>
+      </w:r>
+      <w:r>
+        <w:rPr>
+          <w:lang w:val="en-GB"/>
+        </w:rPr>
+        <w:t xml:space="preserve"> to explore </w:t>
+      </w:r>
+      <w:r>
+        <w:rPr>
+          <w:lang w:val="en-GB"/>
+        </w:rPr>
+        <w:sym w:font="Wingdings" w:char="F0E0"/>
+      </w:r>
+      <w:r>
+        <w:rPr>
+          <w:lang w:val="en-GB"/>
+        </w:rPr>
+        <w:t xml:space="preserve"> Leads to a part of a new abonded city</w:t>
+      </w:r>
+      <w:r>
+        <w:rPr>
+          <w:lang w:val="en-GB"/>
+        </w:rPr>
+        <w:t>}</w:t>
+      </w:r>
+    </w:p>
+    <w:p>
+      <w:pPr>
+        <w:rPr>
+          <w:lang w:val="en-GB"/>
+        </w:rPr>
+      </w:pPr>
+      <w:r>
+        <w:rPr>
+          <w:lang w:val="en-GB"/>
+        </w:rPr>
+        <w:t>{Candy store Behind the subbase}</w:t>
+      </w:r>
+    </w:p>
+    <w:p>
+      <w:pPr>
+        <w:rPr>
+          <w:lang w:val="en-GB"/>
+        </w:rPr>
+      </w:pPr>
+      <w:r>
+        <w:rPr>
+          <w:lang w:val="en-GB"/>
+        </w:rPr>
+        <w:t xml:space="preserve">{Restrooms in SUBBASE, </w:t>
+      </w:r>
+      <w:proofErr w:type="gramStart"/>
+      <w:r>
+        <w:rPr>
+          <w:lang w:val="en-GB"/>
+        </w:rPr>
+        <w:t xml:space="preserve">SCHOOL,  </w:t>
+      </w:r>
+      <w:proofErr w:type="spellStart"/>
+      <w:r>
+        <w:rPr>
+          <w:lang w:val="en-GB"/>
+        </w:rPr>
+        <w:t>MALL</w:t>
+      </w:r>
+      <w:r>
+        <w:rPr>
+          <w:lang w:val="en-GB"/>
+        </w:rPr>
+        <w:t>l</w:t>
+      </w:r>
+      <w:proofErr w:type="spellEnd"/>
+      <w:proofErr w:type="gramEnd"/>
+      <w:r>
+        <w:rPr>
+          <w:lang w:val="en-GB"/>
+        </w:rPr>
+        <w:t>, Prison</w:t>
+      </w:r>
+      <w:r>
+        <w:rPr>
+          <w:lang w:val="en-GB"/>
+        </w:rPr>
+        <w:t>}</w:t>
+      </w:r>
+      <w:r>
+        <w:rPr>
+          <w:lang w:val="en-GB"/>
+        </w:rPr>
+        <w:t xml:space="preserve"> </w:t>
+      </w:r>
+    </w:p>
+    <w:p>
+      <w:r>
+        <w:rPr>
+          <w:lang w:val="en-GB"/>
+        </w:rPr>
+        <w:t>{Room 510 make for game}</w:t>
+      </w:r>
+    </w:p>
+    <w:p>
+      <w:pPr>
+        <w:rPr>
+          <w:lang w:val="en-GB"/>
+        </w:rPr>
+      </w:pPr>
+      <w:r>
+        <w:rPr>
+          <w:lang w:val="en-GB"/>
+        </w:rPr>
+        <w:t xml:space="preserve">Quest </w:t>
+      </w:r>
+      <w:proofErr w:type="spellStart"/>
+      <w:r>
+        <w:rPr>
+          <w:lang w:val="en-GB"/>
+        </w:rPr>
+        <w:t>Npc</w:t>
+      </w:r>
+      <w:proofErr w:type="spellEnd"/>
+      <w:r>
+        <w:rPr>
+          <w:lang w:val="en-GB"/>
+        </w:rPr>
+        <w:t xml:space="preserve"> 8 Both add the items </w:t>
+      </w:r>
+      <w:proofErr w:type="gramStart"/>
+      <w:r>
+        <w:rPr>
+          <w:lang w:val="en-GB"/>
+        </w:rPr>
+        <w:t>And</w:t>
+      </w:r>
+      <w:proofErr w:type="gramEnd"/>
+      <w:r>
+        <w:rPr>
+          <w:lang w:val="en-GB"/>
+        </w:rPr>
+        <w:t xml:space="preserve"> a session for </w:t>
+      </w:r>
+      <w:proofErr w:type="spellStart"/>
+      <w:r>
+        <w:rPr>
+          <w:lang w:val="en-GB"/>
+        </w:rPr>
+        <w:t>Scoripon</w:t>
+      </w:r>
+      <w:proofErr w:type="spellEnd"/>
+    </w:p>
+    <w:p>
+      <w:pPr>
+        <w:rPr>
+          <w:lang w:val="en-GB"/>
+        </w:rPr>
+      </w:pPr>
+      <w:r>
+        <w:rPr>
+          <w:lang w:val="en-GB"/>
+        </w:rPr>
+        <w:t xml:space="preserve">Quest </w:t>
+      </w:r>
+      <w:proofErr w:type="spellStart"/>
+      <w:r>
+        <w:rPr>
+          <w:lang w:val="en-GB"/>
+        </w:rPr>
+        <w:t>Npc</w:t>
+      </w:r>
+      <w:proofErr w:type="spellEnd"/>
+      <w:r>
+        <w:rPr>
+          <w:lang w:val="en-GB"/>
+        </w:rPr>
+        <w:t xml:space="preserve"> 17 </w:t>
+      </w:r>
+      <w:r>
+        <w:rPr>
+          <w:lang w:val="en-GB"/>
+        </w:rPr>
+        <w:sym w:font="Wingdings" w:char="F0E0"/>
+      </w:r>
+      <w:r>
+        <w:rPr>
+          <w:lang w:val="en-GB"/>
+        </w:rPr>
+        <w:t xml:space="preserve"> A treat for the kids </w:t>
+      </w:r>
+      <w:r>
+        <w:rPr>
+          <w:lang w:val="en-GB"/>
+        </w:rPr>
+        <w:t xml:space="preserve">while </w:t>
+      </w:r>
+      <w:r>
+        <w:rPr>
+          <w:lang w:val="en-GB"/>
+        </w:rPr>
+        <w:t xml:space="preserve">she is </w:t>
+      </w:r>
+      <w:r>
+        <w:rPr>
+          <w:lang w:val="en-GB"/>
+        </w:rPr>
+        <w:t>watching</w:t>
+      </w:r>
+      <w:r>
+        <w:rPr>
+          <w:lang w:val="en-GB"/>
+        </w:rPr>
+        <w:t xml:space="preserve"> {Add some candy to the database</w:t>
+      </w:r>
+      <w:r>
+        <w:rPr>
+          <w:lang w:val="en-GB"/>
+        </w:rPr>
+        <w:t xml:space="preserve"> </w:t>
+      </w:r>
+      <w:r>
+        <w:rPr>
+          <w:lang w:val="en-GB"/>
+        </w:rPr>
+        <w:sym w:font="Wingdings" w:char="F0E0"/>
+      </w:r>
+      <w:r>
+        <w:rPr>
+          <w:lang w:val="en-GB"/>
+        </w:rPr>
+        <w:t xml:space="preserve"> Candy store behind the subbase</w:t>
+      </w:r>
+      <w:r>
+        <w:rPr>
+          <w:lang w:val="en-GB"/>
+        </w:rPr>
+        <w:t>}</w:t>
+      </w:r>
+    </w:p>
+    <w:p>
+      <w:pPr>
+        <w:rPr>
+          <w:lang w:val="en-GB"/>
+        </w:rPr>
+      </w:pPr>
+      <w:r>
+        <w:rPr>
+          <w:lang w:val="en-GB"/>
+        </w:rPr>
+        <w:t xml:space="preserve">Quest </w:t>
+      </w:r>
+      <w:proofErr w:type="spellStart"/>
+      <w:r>
+        <w:rPr>
+          <w:lang w:val="en-GB"/>
+        </w:rPr>
+        <w:t>Npc</w:t>
+      </w:r>
+      <w:proofErr w:type="spellEnd"/>
+      <w:r>
+        <w:rPr>
+          <w:lang w:val="en-GB"/>
+        </w:rPr>
+        <w:t xml:space="preserve"> 18 </w:t>
+      </w:r>
+      <w:r>
+        <w:rPr>
+          <w:lang w:val="en-GB"/>
+        </w:rPr>
+        <w:sym w:font="Wingdings" w:char="F0E0"/>
+      </w:r>
+      <w:r>
+        <w:rPr>
+          <w:lang w:val="en-GB"/>
+        </w:rPr>
+        <w:t xml:space="preserve"> Get the next items (ADDED !!) (</w:t>
+      </w:r>
+      <w:r>
+        <w:rPr>
+          <w:lang w:val="en-GB"/>
+        </w:rPr>
+        <w:t>Calculator</w:t>
+      </w:r>
+      <w:r>
+        <w:rPr>
+          <w:lang w:val="en-GB"/>
+        </w:rPr>
+        <w:t>, Pen, Notebook,)</w:t>
+      </w:r>
+      <w:r>
+        <w:rPr>
+          <w:lang w:val="en-GB"/>
+        </w:rPr>
+        <w:t xml:space="preserve"> {In </w:t>
+      </w:r>
+      <w:proofErr w:type="spellStart"/>
+      <w:proofErr w:type="gramStart"/>
+      <w:r>
+        <w:rPr>
+          <w:lang w:val="en-GB"/>
+        </w:rPr>
+        <w:t>a</w:t>
+      </w:r>
+      <w:proofErr w:type="spellEnd"/>
+      <w:proofErr w:type="gramEnd"/>
+      <w:r>
+        <w:rPr>
+          <w:lang w:val="en-GB"/>
+        </w:rPr>
+        <w:t xml:space="preserve"> Action shop behind the subbase} </w:t>
+      </w:r>
+    </w:p>
+    <w:p>
+      <w:pPr>
+        <w:rPr>
+          <w:lang w:val="en-GB"/>
+        </w:rPr>
+      </w:pPr>
+      <w:r>
+        <w:rPr>
+          <w:lang w:val="en-GB"/>
+        </w:rPr>
+        <w:t xml:space="preserve">Quest </w:t>
+      </w:r>
+      <w:proofErr w:type="spellStart"/>
+      <w:r>
+        <w:rPr>
+          <w:lang w:val="en-GB"/>
+        </w:rPr>
+        <w:t>Npc</w:t>
+      </w:r>
+      <w:proofErr w:type="spellEnd"/>
+      <w:r>
+        <w:rPr>
+          <w:lang w:val="en-GB"/>
+        </w:rPr>
+        <w:t xml:space="preserve"> 19 </w:t>
+      </w:r>
+      <w:r>
+        <w:rPr>
+          <w:lang w:val="en-GB"/>
+        </w:rPr>
+        <w:sym w:font="Wingdings" w:char="F0E0"/>
+      </w:r>
+      <w:r>
+        <w:rPr>
+          <w:lang w:val="en-GB"/>
+        </w:rPr>
+        <w:t xml:space="preserve"> Get some </w:t>
+      </w:r>
+      <w:r>
+        <w:rPr>
+          <w:lang w:val="en-GB"/>
+        </w:rPr>
+        <w:t>Liquor</w:t>
+      </w:r>
+      <w:r>
+        <w:rPr>
+          <w:lang w:val="en-GB"/>
+        </w:rPr>
+        <w:t xml:space="preserve"> {add the liquor}</w:t>
+      </w:r>
+      <w:r>
+        <w:rPr>
+          <w:lang w:val="en-GB"/>
+        </w:rPr>
+        <w:t xml:space="preserve"> </w:t>
+      </w:r>
     </w:p>
     <w:p>
       <w:pPr>

</xml_diff>

<commit_message>
Huge update For both game and database
</commit_message>
<xml_diff>
--- a/Klikspel/Ideëen.docx
+++ b/Klikspel/Ideëen.docx
@@ -3,695 +3,400 @@
 <w:document xmlns:wpc="http://schemas.microsoft.com/office/word/2010/wordprocessingCanvas" xmlns:cx="http://schemas.microsoft.com/office/drawing/2014/chartex" xmlns:cx1="http://schemas.microsoft.com/office/drawing/2015/9/8/chartex" xmlns:cx2="http://schemas.microsoft.com/office/drawing/2015/10/21/chartex" xmlns:mc="http://schemas.openxmlformats.org/markup-compatibility/2006" xmlns:o="urn:schemas-microsoft-com:office:office" xmlns:r="http://schemas.openxmlformats.org/officeDocument/2006/relationships" xmlns:m="http://schemas.openxmlformats.org/officeDocument/2006/math" xmlns:v="urn:schemas-microsoft-com:vml" xmlns:wp14="http://schemas.microsoft.com/office/word/2010/wordprocessingDrawing" xmlns:wp="http://schemas.openxmlformats.org/drawingml/2006/wordprocessingDrawing" xmlns:w10="urn:schemas-microsoft-com:office:word" xmlns:w="http://schemas.openxmlformats.org/wordprocessingml/2006/main" xmlns:w14="http://schemas.microsoft.com/office/word/2010/wordml" xmlns:w15="http://schemas.microsoft.com/office/word/2012/wordml" xmlns:w16se="http://schemas.microsoft.com/office/word/2015/wordml/symex" xmlns:wpg="http://schemas.microsoft.com/office/word/2010/wordprocessingGroup" xmlns:wpi="http://schemas.microsoft.com/office/word/2010/wordprocessingInk" xmlns:wne="http://schemas.microsoft.com/office/word/2006/wordml" xmlns:wps="http://schemas.microsoft.com/office/word/2010/wordprocessingShape" mc:Ignorable="w14 w15 w16se wp14">
   <w:body>
     <w:p>
-      <w:pPr>
-        <w:rPr>
-          <w:lang w:val="en-GB"/>
-        </w:rPr>
-      </w:pPr>
-      <w:r>
-        <w:rPr>
-          <w:lang w:val="en-GB"/>
-        </w:rPr>
-        <w:t>-</w:t>
+      <w:r>
+        <w:t>-ideeën voor het spel</w:t>
+      </w:r>
+    </w:p>
+    <w:p/>
+    <w:p>
+      <w:r>
+        <w:t>{</w:t>
       </w:r>
       <w:proofErr w:type="spellStart"/>
       <w:r>
-        <w:rPr>
-          <w:lang w:val="en-GB"/>
-        </w:rPr>
-        <w:t>ideeën</w:t>
+        <w:t>Mood</w:t>
       </w:r>
       <w:proofErr w:type="spellEnd"/>
       <w:r>
-        <w:rPr>
-          <w:lang w:val="en-GB"/>
-        </w:rPr>
         <w:t xml:space="preserve"> </w:t>
       </w:r>
       <w:proofErr w:type="spellStart"/>
       <w:r>
-        <w:rPr>
-          <w:lang w:val="en-GB"/>
-        </w:rPr>
-        <w:t>voor</w:t>
+        <w:t>scale</w:t>
       </w:r>
       <w:proofErr w:type="spellEnd"/>
       <w:r>
-        <w:rPr>
-          <w:lang w:val="en-GB"/>
-        </w:rPr>
-        <w:t xml:space="preserve"> het </w:t>
+        <w:t xml:space="preserve"> 1-&gt;</w:t>
+      </w:r>
+      <w:proofErr w:type="gramStart"/>
+      <w:r>
+        <w:t>10 ?</w:t>
+      </w:r>
+      <w:proofErr w:type="gramEnd"/>
+      <w:r>
+        <w:t>}</w:t>
+      </w:r>
+    </w:p>
+    <w:p>
+      <w:pPr>
+        <w:rPr>
+          <w:lang w:val="en-GB"/>
+        </w:rPr>
+      </w:pPr>
+      <w:r>
+        <w:rPr>
+          <w:lang w:val="en-GB"/>
+        </w:rPr>
+        <w:t>{Use of the stat Magic?}</w:t>
+      </w:r>
+    </w:p>
+    <w:p>
+      <w:pPr>
+        <w:rPr>
+          <w:lang w:val="en-GB"/>
+        </w:rPr>
+      </w:pPr>
+      <w:r>
+        <w:rPr>
+          <w:lang w:val="en-GB"/>
+        </w:rPr>
+        <w:t xml:space="preserve">{Timer in every page of game played </w:t>
+      </w:r>
+      <w:r>
+        <w:rPr>
+          <w:lang w:val="en-GB"/>
+        </w:rPr>
+        <w:sym w:font="Wingdings" w:char="F0E0"/>
+      </w:r>
+      <w:r>
+        <w:rPr>
+          <w:lang w:val="en-GB"/>
+        </w:rPr>
+        <w:t xml:space="preserve"> start a day 0}</w:t>
+      </w:r>
+    </w:p>
+    <w:p>
+      <w:pPr>
+        <w:rPr>
+          <w:lang w:val="en-GB"/>
+        </w:rPr>
+      </w:pPr>
+      <w:proofErr w:type="gramStart"/>
+      <w:r>
+        <w:rPr>
+          <w:lang w:val="en-GB"/>
+        </w:rPr>
+        <w:t>{ More</w:t>
+      </w:r>
+      <w:proofErr w:type="gramEnd"/>
+      <w:r>
+        <w:rPr>
+          <w:lang w:val="en-GB"/>
+        </w:rPr>
+        <w:t xml:space="preserve"> in the subbase</w:t>
+      </w:r>
+      <w:r>
+        <w:rPr>
+          <w:lang w:val="en-GB"/>
+        </w:rPr>
+        <w:t xml:space="preserve"> to explore </w:t>
+      </w:r>
+      <w:r>
+        <w:rPr>
+          <w:lang w:val="en-GB"/>
+        </w:rPr>
+        <w:sym w:font="Wingdings" w:char="F0E0"/>
+      </w:r>
+      <w:r>
+        <w:rPr>
+          <w:lang w:val="en-GB"/>
+        </w:rPr>
+        <w:t xml:space="preserve"> Leads to a part of a new abonded city</w:t>
+      </w:r>
+      <w:r>
+        <w:rPr>
+          <w:lang w:val="en-GB"/>
+        </w:rPr>
+        <w:t xml:space="preserve"> and a forest</w:t>
+      </w:r>
+      <w:r>
+        <w:rPr>
+          <w:lang w:val="en-GB"/>
+        </w:rPr>
+        <w:t xml:space="preserve"> where monsters come</w:t>
+      </w:r>
+      <w:r>
+        <w:rPr>
+          <w:lang w:val="en-GB"/>
+        </w:rPr>
+        <w:t>}</w:t>
+      </w:r>
+    </w:p>
+    <w:p>
+      <w:pPr>
+        <w:rPr>
+          <w:lang w:val="en-GB"/>
+        </w:rPr>
+      </w:pPr>
+      <w:r>
+        <w:rPr>
+          <w:lang w:val="en-GB"/>
+        </w:rPr>
+        <w:t>{Candy store Behind the subbase}</w:t>
+      </w:r>
+    </w:p>
+    <w:p>
+      <w:pPr>
+        <w:rPr>
+          <w:lang w:val="en-GB"/>
+        </w:rPr>
+      </w:pPr>
+      <w:r>
+        <w:rPr>
+          <w:lang w:val="en-GB"/>
+        </w:rPr>
+        <w:t xml:space="preserve">{Restrooms in SUBBASE, </w:t>
+      </w:r>
+      <w:proofErr w:type="gramStart"/>
+      <w:r>
+        <w:rPr>
+          <w:lang w:val="en-GB"/>
+        </w:rPr>
+        <w:t xml:space="preserve">SCHOOL,  </w:t>
       </w:r>
       <w:proofErr w:type="spellStart"/>
       <w:r>
         <w:rPr>
           <w:lang w:val="en-GB"/>
         </w:rPr>
-        <w:t>spel</w:t>
+        <w:t>MALL</w:t>
+      </w:r>
+      <w:r>
+        <w:rPr>
+          <w:lang w:val="en-GB"/>
+        </w:rPr>
+        <w:t>l</w:t>
       </w:r>
       <w:proofErr w:type="spellEnd"/>
-    </w:p>
-    <w:p>
-      <w:pPr>
-        <w:rPr>
-          <w:lang w:val="en-GB"/>
-        </w:rPr>
-      </w:pPr>
-    </w:p>
-    <w:p>
-      <w:pPr>
-        <w:rPr>
-          <w:lang w:val="en-GB"/>
-        </w:rPr>
-      </w:pPr>
-      <w:r>
-        <w:rPr>
-          <w:lang w:val="en-GB"/>
-        </w:rPr>
-        <w:t>{Mood scale 1-&gt;</w:t>
-      </w:r>
-      <w:proofErr w:type="gramStart"/>
-      <w:r>
-        <w:rPr>
-          <w:lang w:val="en-GB"/>
-        </w:rPr>
-        <w:t>10 ?</w:t>
-      </w:r>
       <w:proofErr w:type="gramEnd"/>
       <w:r>
         <w:rPr>
           <w:lang w:val="en-GB"/>
         </w:rPr>
+        <w:t>, Prison</w:t>
+      </w:r>
+      <w:r>
+        <w:rPr>
+          <w:lang w:val="en-GB"/>
+        </w:rPr>
         <w:t>}</w:t>
       </w:r>
-    </w:p>
-    <w:p>
-      <w:pPr>
-        <w:rPr>
-          <w:lang w:val="en-GB"/>
-        </w:rPr>
-      </w:pPr>
-      <w:r>
-        <w:rPr>
-          <w:lang w:val="en-GB"/>
-        </w:rPr>
-        <w:t>{Use of the stat Magic?}</w:t>
+      <w:r>
+        <w:rPr>
+          <w:lang w:val="en-GB"/>
+        </w:rPr>
+        <w:t xml:space="preserve"> </w:t>
+      </w:r>
+    </w:p>
+    <w:p>
+      <w:pPr>
+        <w:rPr>
+          <w:lang w:val="en-GB"/>
+        </w:rPr>
+      </w:pPr>
+      <w:r>
+        <w:rPr>
+          <w:lang w:val="en-GB"/>
+        </w:rPr>
+        <w:t>{Room 510 make for game}</w:t>
+      </w:r>
+    </w:p>
+    <w:p>
+      <w:pPr>
+        <w:rPr>
+          <w:lang w:val="en-GB"/>
+        </w:rPr>
+      </w:pPr>
+      <w:r>
+        <w:rPr>
+          <w:lang w:val="en-GB"/>
+        </w:rPr>
+        <w:t xml:space="preserve">Quest </w:t>
+      </w:r>
+      <w:proofErr w:type="spellStart"/>
+      <w:r>
+        <w:rPr>
+          <w:lang w:val="en-GB"/>
+        </w:rPr>
+        <w:t>Npc</w:t>
+      </w:r>
+      <w:proofErr w:type="spellEnd"/>
+      <w:r>
+        <w:rPr>
+          <w:lang w:val="en-GB"/>
+        </w:rPr>
+        <w:t xml:space="preserve"> 8 Both add the items</w:t>
+      </w:r>
+    </w:p>
+    <w:p>
+      <w:pPr>
+        <w:rPr>
+          <w:lang w:val="en-GB"/>
+        </w:rPr>
+      </w:pPr>
+      <w:r>
+        <w:rPr>
+          <w:lang w:val="en-GB"/>
+        </w:rPr>
+        <w:t xml:space="preserve">Quest </w:t>
+      </w:r>
+      <w:proofErr w:type="spellStart"/>
+      <w:r>
+        <w:rPr>
+          <w:lang w:val="en-GB"/>
+        </w:rPr>
+        <w:t>Npc</w:t>
+      </w:r>
+      <w:proofErr w:type="spellEnd"/>
+      <w:r>
+        <w:rPr>
+          <w:lang w:val="en-GB"/>
+        </w:rPr>
+        <w:t xml:space="preserve"> 17 </w:t>
+      </w:r>
+      <w:r>
+        <w:rPr>
+          <w:lang w:val="en-GB"/>
+        </w:rPr>
+        <w:sym w:font="Wingdings" w:char="F0E0"/>
+      </w:r>
+      <w:r>
+        <w:rPr>
+          <w:lang w:val="en-GB"/>
+        </w:rPr>
+        <w:t xml:space="preserve"> A treat for the kids </w:t>
+      </w:r>
+      <w:r>
+        <w:rPr>
+          <w:lang w:val="en-GB"/>
+        </w:rPr>
+        <w:t xml:space="preserve">while </w:t>
+      </w:r>
+      <w:r>
+        <w:rPr>
+          <w:lang w:val="en-GB"/>
+        </w:rPr>
+        <w:t xml:space="preserve">she is </w:t>
+      </w:r>
+      <w:r>
+        <w:rPr>
+          <w:lang w:val="en-GB"/>
+        </w:rPr>
+        <w:t>watching</w:t>
+      </w:r>
+      <w:r>
+        <w:rPr>
+          <w:lang w:val="en-GB"/>
+        </w:rPr>
+        <w:t xml:space="preserve"> {Add some candy to the database</w:t>
+      </w:r>
+      <w:r>
+        <w:rPr>
+          <w:lang w:val="en-GB"/>
+        </w:rPr>
+        <w:t xml:space="preserve"> </w:t>
+      </w:r>
+      <w:r>
+        <w:rPr>
+          <w:lang w:val="en-GB"/>
+        </w:rPr>
+        <w:sym w:font="Wingdings" w:char="F0E0"/>
+      </w:r>
+      <w:r>
+        <w:rPr>
+          <w:lang w:val="en-GB"/>
+        </w:rPr>
+        <w:t xml:space="preserve"> Candy store behind the subbase</w:t>
+      </w:r>
+      <w:r>
+        <w:rPr>
+          <w:lang w:val="en-GB"/>
+        </w:rPr>
+        <w:t>}</w:t>
+      </w:r>
+    </w:p>
+    <w:p>
+      <w:pPr>
+        <w:rPr>
+          <w:lang w:val="en-GB"/>
+        </w:rPr>
+      </w:pPr>
+      <w:r>
+        <w:rPr>
+          <w:lang w:val="en-GB"/>
+        </w:rPr>
+        <w:t xml:space="preserve">Quest </w:t>
+      </w:r>
+      <w:proofErr w:type="spellStart"/>
+      <w:r>
+        <w:rPr>
+          <w:lang w:val="en-GB"/>
+        </w:rPr>
+        <w:t>Npc</w:t>
+      </w:r>
+      <w:proofErr w:type="spellEnd"/>
+      <w:r>
+        <w:rPr>
+          <w:lang w:val="en-GB"/>
+        </w:rPr>
+        <w:t xml:space="preserve"> 18 </w:t>
+      </w:r>
+      <w:r>
+        <w:rPr>
+          <w:lang w:val="en-GB"/>
+        </w:rPr>
+        <w:sym w:font="Wingdings" w:char="F0E0"/>
+      </w:r>
+      <w:r>
+        <w:rPr>
+          <w:lang w:val="en-GB"/>
+        </w:rPr>
+        <w:t xml:space="preserve"> Get the next items (ADDED !!) (</w:t>
+      </w:r>
+      <w:r>
+        <w:rPr>
+          <w:lang w:val="en-GB"/>
+        </w:rPr>
+        <w:t>Calculator</w:t>
+      </w:r>
+      <w:r>
+        <w:rPr>
+          <w:lang w:val="en-GB"/>
+        </w:rPr>
+        <w:t>, Pen, Notebook,)</w:t>
+      </w:r>
+      <w:r>
+        <w:rPr>
+          <w:lang w:val="en-GB"/>
+        </w:rPr>
+        <w:t xml:space="preserve"> {In </w:t>
+      </w:r>
+      <w:proofErr w:type="spellStart"/>
+      <w:r>
+        <w:rPr>
+          <w:lang w:val="en-GB"/>
+        </w:rPr>
+        <w:t>a</w:t>
+      </w:r>
+      <w:proofErr w:type="spellEnd"/>
+      <w:r>
+        <w:rPr>
+          <w:lang w:val="en-GB"/>
+        </w:rPr>
+        <w:t xml:space="preserve"> Action shop behind the subbase} </w:t>
       </w:r>
       <w:bookmarkStart w:id="0" w:name="_GoBack"/>
       <w:bookmarkEnd w:id="0"/>
-    </w:p>
-    <w:p>
-      <w:pPr>
-        <w:rPr>
-          <w:lang w:val="en-GB"/>
-        </w:rPr>
-      </w:pPr>
-      <w:r>
-        <w:rPr>
-          <w:lang w:val="en-GB"/>
-        </w:rPr>
-        <w:t xml:space="preserve">{Timer in every page of game played </w:t>
-      </w:r>
-      <w:r>
-        <w:rPr>
-          <w:lang w:val="en-GB"/>
-        </w:rPr>
-        <w:sym w:font="Wingdings" w:char="F0E0"/>
-      </w:r>
-      <w:r>
-        <w:rPr>
-          <w:lang w:val="en-GB"/>
-        </w:rPr>
-        <w:t xml:space="preserve"> start a day 0}</w:t>
-      </w:r>
-    </w:p>
-    <w:p>
-      <w:pPr>
-        <w:rPr>
-          <w:lang w:val="en-GB"/>
-        </w:rPr>
-      </w:pPr>
-      <w:r>
-        <w:rPr>
-          <w:lang w:val="en-GB"/>
-        </w:rPr>
-        <w:t xml:space="preserve">{Prison island behind the hotel </w:t>
-      </w:r>
-      <w:r>
-        <w:rPr>
-          <w:lang w:val="en-GB"/>
-        </w:rPr>
-        <w:sym w:font="Wingdings" w:char="F0E0"/>
-      </w:r>
-      <w:r>
-        <w:rPr>
-          <w:lang w:val="en-GB"/>
-        </w:rPr>
-        <w:t xml:space="preserve"> docks boat towards the prison}</w:t>
-      </w:r>
-    </w:p>
-    <w:p>
-      <w:pPr>
-        <w:rPr>
-          <w:lang w:val="en-GB"/>
-        </w:rPr>
-      </w:pPr>
-      <w:r>
-        <w:rPr>
-          <w:lang w:val="en-GB"/>
-        </w:rPr>
-        <w:t xml:space="preserve">{Prison island </w:t>
-      </w:r>
-      <w:proofErr w:type="spellStart"/>
-      <w:r>
-        <w:rPr>
-          <w:lang w:val="en-GB"/>
-        </w:rPr>
-        <w:t>surond</w:t>
-      </w:r>
-      <w:proofErr w:type="spellEnd"/>
-      <w:r>
-        <w:rPr>
-          <w:lang w:val="en-GB"/>
-        </w:rPr>
-        <w:t xml:space="preserve"> with Mine field 15% you fail </w:t>
-      </w:r>
-    </w:p>
-    <w:p>
-      <w:pPr>
-        <w:rPr>
-          <w:lang w:val="en-GB"/>
-        </w:rPr>
-      </w:pPr>
-      <w:r>
-        <w:rPr>
-          <w:lang w:val="en-GB"/>
-        </w:rPr>
-        <w:t xml:space="preserve">.2 </w:t>
-      </w:r>
-      <w:proofErr w:type="spellStart"/>
-      <w:r>
-        <w:rPr>
-          <w:lang w:val="en-GB"/>
-        </w:rPr>
-        <w:t>tpls</w:t>
-      </w:r>
-      <w:proofErr w:type="spellEnd"/>
-      <w:r>
-        <w:rPr>
-          <w:lang w:val="en-GB"/>
-        </w:rPr>
-        <w:t xml:space="preserve"> </w:t>
-      </w:r>
-      <w:r>
-        <w:rPr>
-          <w:lang w:val="en-GB"/>
-        </w:rPr>
-        <w:sym w:font="Wingdings" w:char="F0E0"/>
-      </w:r>
-      <w:r>
-        <w:rPr>
-          <w:lang w:val="en-GB"/>
-        </w:rPr>
-        <w:t xml:space="preserve"> 1 </w:t>
-      </w:r>
-      <w:proofErr w:type="gramStart"/>
-      <w:r>
-        <w:rPr>
-          <w:lang w:val="en-GB"/>
-        </w:rPr>
-        <w:t>Victory ,</w:t>
-      </w:r>
-      <w:proofErr w:type="gramEnd"/>
-      <w:r>
-        <w:rPr>
-          <w:lang w:val="en-GB"/>
-        </w:rPr>
-        <w:t xml:space="preserve"> 1lost</w:t>
-      </w:r>
-    </w:p>
-    <w:p>
-      <w:pPr>
-        <w:rPr>
-          <w:lang w:val="en-GB"/>
-        </w:rPr>
-      </w:pPr>
-      <w:proofErr w:type="gramStart"/>
-      <w:r>
-        <w:rPr>
-          <w:lang w:val="en-GB"/>
-        </w:rPr>
-        <w:t>.Rand</w:t>
-      </w:r>
-      <w:proofErr w:type="gramEnd"/>
-      <w:r>
-        <w:rPr>
-          <w:lang w:val="en-GB"/>
-        </w:rPr>
-        <w:t xml:space="preserve"> system for Mine hit </w:t>
-      </w:r>
-      <w:proofErr w:type="spellStart"/>
-      <w:r>
-        <w:rPr>
-          <w:lang w:val="en-GB"/>
-        </w:rPr>
-        <w:t>chane</w:t>
-      </w:r>
-      <w:proofErr w:type="spellEnd"/>
-      <w:r>
-        <w:rPr>
-          <w:lang w:val="en-GB"/>
-        </w:rPr>
-        <w:t xml:space="preserve"> $VB = rand(1, 100);</w:t>
-      </w:r>
-    </w:p>
-    <w:p>
-      <w:pPr>
-        <w:rPr>
-          <w:lang w:val="en-GB"/>
-        </w:rPr>
-      </w:pPr>
-      <w:proofErr w:type="gramStart"/>
-      <w:r>
-        <w:rPr>
-          <w:lang w:val="en-GB"/>
-        </w:rPr>
-        <w:t>.</w:t>
-      </w:r>
-      <w:proofErr w:type="spellStart"/>
-      <w:r>
-        <w:rPr>
-          <w:lang w:val="en-GB"/>
-        </w:rPr>
-        <w:t>Insta</w:t>
-      </w:r>
-      <w:proofErr w:type="spellEnd"/>
-      <w:proofErr w:type="gramEnd"/>
-      <w:r>
-        <w:rPr>
-          <w:lang w:val="en-GB"/>
-        </w:rPr>
-        <w:t xml:space="preserve"> dead or so much </w:t>
-      </w:r>
-      <w:proofErr w:type="spellStart"/>
-      <w:r>
-        <w:rPr>
-          <w:lang w:val="en-GB"/>
-        </w:rPr>
-        <w:t>damge</w:t>
-      </w:r>
-      <w:proofErr w:type="spellEnd"/>
-      <w:r>
-        <w:rPr>
-          <w:lang w:val="en-GB"/>
-        </w:rPr>
-        <w:t xml:space="preserve"> on hit}</w:t>
-      </w:r>
-    </w:p>
-    <w:p>
-      <w:pPr>
-        <w:rPr>
-          <w:lang w:val="en-GB"/>
-        </w:rPr>
-      </w:pPr>
-      <w:proofErr w:type="gramStart"/>
-      <w:r>
-        <w:rPr>
-          <w:lang w:val="en-GB"/>
-        </w:rPr>
-        <w:t>{ More</w:t>
-      </w:r>
-      <w:proofErr w:type="gramEnd"/>
-      <w:r>
-        <w:rPr>
-          <w:lang w:val="en-GB"/>
-        </w:rPr>
-        <w:t xml:space="preserve"> in the subbase</w:t>
-      </w:r>
-      <w:r>
-        <w:rPr>
-          <w:lang w:val="en-GB"/>
-        </w:rPr>
-        <w:t xml:space="preserve"> to explore </w:t>
-      </w:r>
-      <w:r>
-        <w:rPr>
-          <w:lang w:val="en-GB"/>
-        </w:rPr>
-        <w:sym w:font="Wingdings" w:char="F0E0"/>
-      </w:r>
-      <w:r>
-        <w:rPr>
-          <w:lang w:val="en-GB"/>
-        </w:rPr>
-        <w:t xml:space="preserve"> Leads to a part of a new abonded city</w:t>
-      </w:r>
-      <w:r>
-        <w:rPr>
-          <w:lang w:val="en-GB"/>
-        </w:rPr>
-        <w:t>}</w:t>
-      </w:r>
-    </w:p>
-    <w:p>
-      <w:pPr>
-        <w:rPr>
-          <w:lang w:val="en-GB"/>
-        </w:rPr>
-      </w:pPr>
-      <w:r>
-        <w:rPr>
-          <w:lang w:val="en-GB"/>
-        </w:rPr>
-        <w:t>{Candy store Behind the subbase}</w:t>
-      </w:r>
-    </w:p>
-    <w:p>
-      <w:pPr>
-        <w:rPr>
-          <w:lang w:val="en-GB"/>
-        </w:rPr>
-      </w:pPr>
-      <w:r>
-        <w:rPr>
-          <w:lang w:val="en-GB"/>
-        </w:rPr>
-        <w:t xml:space="preserve">{Restrooms in SUBBASE, </w:t>
-      </w:r>
-      <w:proofErr w:type="gramStart"/>
-      <w:r>
-        <w:rPr>
-          <w:lang w:val="en-GB"/>
-        </w:rPr>
-        <w:t xml:space="preserve">SCHOOL,  </w:t>
-      </w:r>
-      <w:proofErr w:type="spellStart"/>
-      <w:r>
-        <w:rPr>
-          <w:lang w:val="en-GB"/>
-        </w:rPr>
-        <w:t>MALL</w:t>
-      </w:r>
-      <w:r>
-        <w:rPr>
-          <w:lang w:val="en-GB"/>
-        </w:rPr>
-        <w:t>l</w:t>
-      </w:r>
-      <w:proofErr w:type="spellEnd"/>
-      <w:proofErr w:type="gramEnd"/>
-      <w:r>
-        <w:rPr>
-          <w:lang w:val="en-GB"/>
-        </w:rPr>
-        <w:t>, Prison</w:t>
-      </w:r>
-      <w:r>
-        <w:rPr>
-          <w:lang w:val="en-GB"/>
-        </w:rPr>
-        <w:t>}</w:t>
-      </w:r>
-      <w:r>
-        <w:rPr>
-          <w:lang w:val="en-GB"/>
-        </w:rPr>
-        <w:t xml:space="preserve"> </w:t>
-      </w:r>
-    </w:p>
-    <w:p>
-      <w:r>
-        <w:rPr>
-          <w:lang w:val="en-GB"/>
-        </w:rPr>
-        <w:t>{Room 510 make for game}</w:t>
-      </w:r>
-    </w:p>
-    <w:p>
-      <w:pPr>
-        <w:rPr>
-          <w:lang w:val="en-GB"/>
-        </w:rPr>
-      </w:pPr>
-      <w:r>
-        <w:rPr>
-          <w:lang w:val="en-GB"/>
-        </w:rPr>
-        <w:t xml:space="preserve">Quest </w:t>
-      </w:r>
-      <w:proofErr w:type="spellStart"/>
-      <w:r>
-        <w:rPr>
-          <w:lang w:val="en-GB"/>
-        </w:rPr>
-        <w:t>Npc</w:t>
-      </w:r>
-      <w:proofErr w:type="spellEnd"/>
-      <w:r>
-        <w:rPr>
-          <w:lang w:val="en-GB"/>
-        </w:rPr>
-        <w:t xml:space="preserve"> 8 Both add the items </w:t>
-      </w:r>
-      <w:proofErr w:type="gramStart"/>
-      <w:r>
-        <w:rPr>
-          <w:lang w:val="en-GB"/>
-        </w:rPr>
-        <w:t>And</w:t>
-      </w:r>
-      <w:proofErr w:type="gramEnd"/>
-      <w:r>
-        <w:rPr>
-          <w:lang w:val="en-GB"/>
-        </w:rPr>
-        <w:t xml:space="preserve"> a session for </w:t>
-      </w:r>
-      <w:proofErr w:type="spellStart"/>
-      <w:r>
-        <w:rPr>
-          <w:lang w:val="en-GB"/>
-        </w:rPr>
-        <w:t>Scoripon</w:t>
-      </w:r>
-      <w:proofErr w:type="spellEnd"/>
-    </w:p>
-    <w:p>
-      <w:pPr>
-        <w:rPr>
-          <w:lang w:val="en-GB"/>
-        </w:rPr>
-      </w:pPr>
-      <w:r>
-        <w:rPr>
-          <w:lang w:val="en-GB"/>
-        </w:rPr>
-        <w:t xml:space="preserve">Quest </w:t>
-      </w:r>
-      <w:proofErr w:type="spellStart"/>
-      <w:r>
-        <w:rPr>
-          <w:lang w:val="en-GB"/>
-        </w:rPr>
-        <w:t>Npc</w:t>
-      </w:r>
-      <w:proofErr w:type="spellEnd"/>
-      <w:r>
-        <w:rPr>
-          <w:lang w:val="en-GB"/>
-        </w:rPr>
-        <w:t xml:space="preserve"> 17 </w:t>
-      </w:r>
-      <w:r>
-        <w:rPr>
-          <w:lang w:val="en-GB"/>
-        </w:rPr>
-        <w:sym w:font="Wingdings" w:char="F0E0"/>
-      </w:r>
-      <w:r>
-        <w:rPr>
-          <w:lang w:val="en-GB"/>
-        </w:rPr>
-        <w:t xml:space="preserve"> A treat for the kids </w:t>
-      </w:r>
-      <w:r>
-        <w:rPr>
-          <w:lang w:val="en-GB"/>
-        </w:rPr>
-        <w:t xml:space="preserve">while </w:t>
-      </w:r>
-      <w:r>
-        <w:rPr>
-          <w:lang w:val="en-GB"/>
-        </w:rPr>
-        <w:t xml:space="preserve">she is </w:t>
-      </w:r>
-      <w:r>
-        <w:rPr>
-          <w:lang w:val="en-GB"/>
-        </w:rPr>
-        <w:t>watching</w:t>
-      </w:r>
-      <w:r>
-        <w:rPr>
-          <w:lang w:val="en-GB"/>
-        </w:rPr>
-        <w:t xml:space="preserve"> {Add some candy to the database</w:t>
-      </w:r>
-      <w:r>
-        <w:rPr>
-          <w:lang w:val="en-GB"/>
-        </w:rPr>
-        <w:t xml:space="preserve"> </w:t>
-      </w:r>
-      <w:r>
-        <w:rPr>
-          <w:lang w:val="en-GB"/>
-        </w:rPr>
-        <w:sym w:font="Wingdings" w:char="F0E0"/>
-      </w:r>
-      <w:r>
-        <w:rPr>
-          <w:lang w:val="en-GB"/>
-        </w:rPr>
-        <w:t xml:space="preserve"> Candy store behind the subbase</w:t>
-      </w:r>
-      <w:r>
-        <w:rPr>
-          <w:lang w:val="en-GB"/>
-        </w:rPr>
-        <w:t>}</w:t>
-      </w:r>
-    </w:p>
-    <w:p>
-      <w:pPr>
-        <w:rPr>
-          <w:lang w:val="en-GB"/>
-        </w:rPr>
-      </w:pPr>
-      <w:r>
-        <w:rPr>
-          <w:lang w:val="en-GB"/>
-        </w:rPr>
-        <w:t xml:space="preserve">Quest </w:t>
-      </w:r>
-      <w:proofErr w:type="spellStart"/>
-      <w:r>
-        <w:rPr>
-          <w:lang w:val="en-GB"/>
-        </w:rPr>
-        <w:t>Npc</w:t>
-      </w:r>
-      <w:proofErr w:type="spellEnd"/>
-      <w:r>
-        <w:rPr>
-          <w:lang w:val="en-GB"/>
-        </w:rPr>
-        <w:t xml:space="preserve"> 18 </w:t>
-      </w:r>
-      <w:r>
-        <w:rPr>
-          <w:lang w:val="en-GB"/>
-        </w:rPr>
-        <w:sym w:font="Wingdings" w:char="F0E0"/>
-      </w:r>
-      <w:r>
-        <w:rPr>
-          <w:lang w:val="en-GB"/>
-        </w:rPr>
-        <w:t xml:space="preserve"> Get the next items (ADDED !!) (</w:t>
-      </w:r>
-      <w:r>
-        <w:rPr>
-          <w:lang w:val="en-GB"/>
-        </w:rPr>
-        <w:t>Calculator</w:t>
-      </w:r>
-      <w:r>
-        <w:rPr>
-          <w:lang w:val="en-GB"/>
-        </w:rPr>
-        <w:t>, Pen, Notebook,)</w:t>
-      </w:r>
-      <w:r>
-        <w:rPr>
-          <w:lang w:val="en-GB"/>
-        </w:rPr>
-        <w:t xml:space="preserve"> {In </w:t>
-      </w:r>
-      <w:proofErr w:type="spellStart"/>
-      <w:proofErr w:type="gramStart"/>
-      <w:r>
-        <w:rPr>
-          <w:lang w:val="en-GB"/>
-        </w:rPr>
-        <w:t>a</w:t>
-      </w:r>
-      <w:proofErr w:type="spellEnd"/>
-      <w:proofErr w:type="gramEnd"/>
-      <w:r>
-        <w:rPr>
-          <w:lang w:val="en-GB"/>
-        </w:rPr>
-        <w:t xml:space="preserve"> Action shop behind the subbase} </w:t>
-      </w:r>
-    </w:p>
-    <w:p>
-      <w:pPr>
-        <w:rPr>
-          <w:lang w:val="en-GB"/>
-        </w:rPr>
-      </w:pPr>
-      <w:r>
-        <w:rPr>
-          <w:lang w:val="en-GB"/>
-        </w:rPr>
-        <w:t xml:space="preserve">Quest </w:t>
-      </w:r>
-      <w:proofErr w:type="spellStart"/>
-      <w:r>
-        <w:rPr>
-          <w:lang w:val="en-GB"/>
-        </w:rPr>
-        <w:t>Npc</w:t>
-      </w:r>
-      <w:proofErr w:type="spellEnd"/>
-      <w:r>
-        <w:rPr>
-          <w:lang w:val="en-GB"/>
-        </w:rPr>
-        <w:t xml:space="preserve"> 19 </w:t>
-      </w:r>
-      <w:r>
-        <w:rPr>
-          <w:lang w:val="en-GB"/>
-        </w:rPr>
-        <w:sym w:font="Wingdings" w:char="F0E0"/>
-      </w:r>
-      <w:r>
-        <w:rPr>
-          <w:lang w:val="en-GB"/>
-        </w:rPr>
-        <w:t xml:space="preserve"> Get some </w:t>
-      </w:r>
-      <w:r>
-        <w:rPr>
-          <w:lang w:val="en-GB"/>
-        </w:rPr>
-        <w:t>Liquor</w:t>
-      </w:r>
-      <w:r>
-        <w:rPr>
-          <w:lang w:val="en-GB"/>
-        </w:rPr>
-        <w:t xml:space="preserve"> {add the liquor}</w:t>
-      </w:r>
-      <w:r>
-        <w:rPr>
-          <w:lang w:val="en-GB"/>
-        </w:rPr>
-        <w:t xml:space="preserve"> </w:t>
-      </w:r>
     </w:p>
     <w:p>
       <w:pPr>

</xml_diff>

<commit_message>
Level System, More Npcs, And more
</commit_message>
<xml_diff>
--- a/Klikspel/Ideëen.docx
+++ b/Klikspel/Ideëen.docx
@@ -3,53 +3,39 @@
 <w:document xmlns:wpc="http://schemas.microsoft.com/office/word/2010/wordprocessingCanvas" xmlns:cx="http://schemas.microsoft.com/office/drawing/2014/chartex" xmlns:cx1="http://schemas.microsoft.com/office/drawing/2015/9/8/chartex" xmlns:cx2="http://schemas.microsoft.com/office/drawing/2015/10/21/chartex" xmlns:mc="http://schemas.openxmlformats.org/markup-compatibility/2006" xmlns:o="urn:schemas-microsoft-com:office:office" xmlns:r="http://schemas.openxmlformats.org/officeDocument/2006/relationships" xmlns:m="http://schemas.openxmlformats.org/officeDocument/2006/math" xmlns:v="urn:schemas-microsoft-com:vml" xmlns:wp14="http://schemas.microsoft.com/office/word/2010/wordprocessingDrawing" xmlns:wp="http://schemas.openxmlformats.org/drawingml/2006/wordprocessingDrawing" xmlns:w10="urn:schemas-microsoft-com:office:word" xmlns:w="http://schemas.openxmlformats.org/wordprocessingml/2006/main" xmlns:w14="http://schemas.microsoft.com/office/word/2010/wordml" xmlns:w15="http://schemas.microsoft.com/office/word/2012/wordml" xmlns:w16se="http://schemas.microsoft.com/office/word/2015/wordml/symex" xmlns:wpg="http://schemas.microsoft.com/office/word/2010/wordprocessingGroup" xmlns:wpi="http://schemas.microsoft.com/office/word/2010/wordprocessingInk" xmlns:wne="http://schemas.microsoft.com/office/word/2006/wordml" xmlns:wps="http://schemas.microsoft.com/office/word/2010/wordprocessingShape" mc:Ignorable="w14 w15 w16se wp14">
   <w:body>
     <w:p>
-      <w:pPr>
-        <w:rPr>
-          <w:lang w:val="en-GB"/>
-        </w:rPr>
-      </w:pPr>
-      <w:r>
-        <w:rPr>
-          <w:lang w:val="en-GB"/>
-        </w:rPr>
-        <w:t>-</w:t>
+      <w:r>
+        <w:t>-ideeën voor het spel</w:t>
+      </w:r>
+    </w:p>
+    <w:p/>
+    <w:p>
+      <w:r>
+        <w:t>{</w:t>
       </w:r>
       <w:proofErr w:type="spellStart"/>
       <w:r>
-        <w:rPr>
-          <w:lang w:val="en-GB"/>
-        </w:rPr>
-        <w:t>ideeën</w:t>
+        <w:t>Mood</w:t>
       </w:r>
       <w:proofErr w:type="spellEnd"/>
       <w:r>
-        <w:rPr>
-          <w:lang w:val="en-GB"/>
-        </w:rPr>
         <w:t xml:space="preserve"> </w:t>
       </w:r>
       <w:proofErr w:type="spellStart"/>
       <w:r>
-        <w:rPr>
-          <w:lang w:val="en-GB"/>
-        </w:rPr>
-        <w:t>voor</w:t>
+        <w:t>scale</w:t>
       </w:r>
       <w:proofErr w:type="spellEnd"/>
       <w:r>
-        <w:rPr>
-          <w:lang w:val="en-GB"/>
-        </w:rPr>
-        <w:t xml:space="preserve"> het </w:t>
-      </w:r>
-      <w:proofErr w:type="spellStart"/>
-      <w:r>
-        <w:rPr>
-          <w:lang w:val="en-GB"/>
-        </w:rPr>
-        <w:t>spel</w:t>
-      </w:r>
-      <w:proofErr w:type="spellEnd"/>
+        <w:t xml:space="preserve"> 1-&gt;</w:t>
+      </w:r>
+      <w:proofErr w:type="gramStart"/>
+      <w:r>
+        <w:t>10 ?</w:t>
+      </w:r>
+      <w:proofErr w:type="gramEnd"/>
+      <w:r>
+        <w:t>}</w:t>
+      </w:r>
     </w:p>
     <w:p>
       <w:pPr>
@@ -57,6 +43,12 @@
           <w:lang w:val="en-GB"/>
         </w:rPr>
       </w:pPr>
+      <w:r>
+        <w:rPr>
+          <w:lang w:val="en-GB"/>
+        </w:rPr>
+        <w:t>{Use of the stat Magic?}</w:t>
+      </w:r>
     </w:p>
     <w:p>
       <w:pPr>
@@ -68,21 +60,19 @@
         <w:rPr>
           <w:lang w:val="en-GB"/>
         </w:rPr>
-        <w:t>{Mood scale 1-&gt;</w:t>
-      </w:r>
-      <w:proofErr w:type="gramStart"/>
-      <w:r>
-        <w:rPr>
-          <w:lang w:val="en-GB"/>
-        </w:rPr>
-        <w:t>10 ?</w:t>
-      </w:r>
-      <w:proofErr w:type="gramEnd"/>
-      <w:r>
-        <w:rPr>
-          <w:lang w:val="en-GB"/>
-        </w:rPr>
-        <w:t>}</w:t>
+        <w:t xml:space="preserve">{Timer in every page of game played </w:t>
+      </w:r>
+      <w:r>
+        <w:rPr>
+          <w:lang w:val="en-GB"/>
+        </w:rPr>
+        <w:sym w:font="Wingdings" w:char="F0E0"/>
+      </w:r>
+      <w:r>
+        <w:rPr>
+          <w:lang w:val="en-GB"/>
+        </w:rPr>
+        <w:t xml:space="preserve"> start a day 0}</w:t>
       </w:r>
     </w:p>
     <w:p>
@@ -95,7 +85,49 @@
         <w:rPr>
           <w:lang w:val="en-GB"/>
         </w:rPr>
-        <w:t>{Use of the stat Magic?}</w:t>
+        <w:t>{</w:t>
+      </w:r>
+      <w:proofErr w:type="spellStart"/>
+      <w:r>
+        <w:rPr>
+          <w:lang w:val="en-GB"/>
+        </w:rPr>
+        <w:t>serect</w:t>
+      </w:r>
+      <w:proofErr w:type="spellEnd"/>
+      <w:r>
+        <w:rPr>
+          <w:lang w:val="en-GB"/>
+        </w:rPr>
+        <w:t xml:space="preserve"> block D on completion of Quest </w:t>
+      </w:r>
+      <w:proofErr w:type="spellStart"/>
+      <w:r>
+        <w:rPr>
+          <w:lang w:val="en-GB"/>
+        </w:rPr>
+        <w:t>Kichten</w:t>
+      </w:r>
+      <w:proofErr w:type="spellEnd"/>
+      <w:r>
+        <w:rPr>
+          <w:lang w:val="en-GB"/>
+        </w:rPr>
+        <w:t xml:space="preserve"> and Quest Prisoner </w:t>
+      </w:r>
+      <w:proofErr w:type="spellStart"/>
+      <w:r>
+        <w:rPr>
+          <w:lang w:val="en-GB"/>
+        </w:rPr>
+        <w:t>Serach</w:t>
+      </w:r>
+      <w:proofErr w:type="spellEnd"/>
+      <w:r>
+        <w:rPr>
+          <w:lang w:val="en-GB"/>
+        </w:rPr>
+        <w:t>}</w:t>
       </w:r>
     </w:p>
     <w:p>
@@ -108,19 +140,75 @@
         <w:rPr>
           <w:lang w:val="en-GB"/>
         </w:rPr>
-        <w:t xml:space="preserve">{Timer in every page of game played </w:t>
-      </w:r>
-      <w:r>
-        <w:rPr>
-          <w:lang w:val="en-GB"/>
-        </w:rPr>
-        <w:sym w:font="Wingdings" w:char="F0E0"/>
-      </w:r>
-      <w:r>
-        <w:rPr>
-          <w:lang w:val="en-GB"/>
-        </w:rPr>
-        <w:t xml:space="preserve"> start a day 0}</w:t>
+        <w:t>{</w:t>
+      </w:r>
+      <w:proofErr w:type="spellStart"/>
+      <w:r>
+        <w:rPr>
+          <w:lang w:val="en-GB"/>
+        </w:rPr>
+        <w:t>serect</w:t>
+      </w:r>
+      <w:proofErr w:type="spellEnd"/>
+      <w:r>
+        <w:rPr>
+          <w:lang w:val="en-GB"/>
+        </w:rPr>
+        <w:t xml:space="preserve"> escape towards the roof and from there fly chopper towards </w:t>
+      </w:r>
+      <w:proofErr w:type="spellStart"/>
+      <w:r>
+        <w:rPr>
+          <w:lang w:val="en-GB"/>
+        </w:rPr>
+        <w:t>elctro</w:t>
+      </w:r>
+      <w:proofErr w:type="spellEnd"/>
+      <w:r>
+        <w:rPr>
+          <w:lang w:val="en-GB"/>
+        </w:rPr>
+        <w:t xml:space="preserve"> store roof}</w:t>
+      </w:r>
+    </w:p>
+    <w:p>
+      <w:pPr>
+        <w:rPr>
+          <w:lang w:val="en-GB"/>
+        </w:rPr>
+      </w:pPr>
+      <w:r>
+        <w:rPr>
+          <w:lang w:val="en-GB"/>
+        </w:rPr>
+        <w:t>{Once Above things happen prison is not accessible again}</w:t>
+      </w:r>
+    </w:p>
+    <w:p>
+      <w:pPr>
+        <w:rPr>
+          <w:lang w:val="en-GB"/>
+        </w:rPr>
+      </w:pPr>
+      <w:r>
+        <w:rPr>
+          <w:lang w:val="en-GB"/>
+        </w:rPr>
+        <w:t xml:space="preserve">{add </w:t>
+      </w:r>
+      <w:proofErr w:type="spellStart"/>
+      <w:r>
+        <w:rPr>
+          <w:lang w:val="en-GB"/>
+        </w:rPr>
+        <w:t>Npc</w:t>
+      </w:r>
+      <w:proofErr w:type="spellEnd"/>
+      <w:r>
+        <w:rPr>
+          <w:lang w:val="en-GB"/>
+        </w:rPr>
+        <w:t xml:space="preserve"> Fred}</w:t>
       </w:r>
       <w:bookmarkStart w:id="0" w:name="_GoBack"/>
       <w:bookmarkEnd w:id="0"/>

</xml_diff>

<commit_message>
Update to be sure without bugs
</commit_message>
<xml_diff>
--- a/Klikspel/Ideëen.docx
+++ b/Klikspel/Ideëen.docx
@@ -3,38 +3,36 @@
 <w:document xmlns:wpc="http://schemas.microsoft.com/office/word/2010/wordprocessingCanvas" xmlns:cx="http://schemas.microsoft.com/office/drawing/2014/chartex" xmlns:cx1="http://schemas.microsoft.com/office/drawing/2015/9/8/chartex" xmlns:cx2="http://schemas.microsoft.com/office/drawing/2015/10/21/chartex" xmlns:mc="http://schemas.openxmlformats.org/markup-compatibility/2006" xmlns:o="urn:schemas-microsoft-com:office:office" xmlns:r="http://schemas.openxmlformats.org/officeDocument/2006/relationships" xmlns:m="http://schemas.openxmlformats.org/officeDocument/2006/math" xmlns:v="urn:schemas-microsoft-com:vml" xmlns:wp14="http://schemas.microsoft.com/office/word/2010/wordprocessingDrawing" xmlns:wp="http://schemas.openxmlformats.org/drawingml/2006/wordprocessingDrawing" xmlns:w10="urn:schemas-microsoft-com:office:word" xmlns:w="http://schemas.openxmlformats.org/wordprocessingml/2006/main" xmlns:w14="http://schemas.microsoft.com/office/word/2010/wordml" xmlns:w15="http://schemas.microsoft.com/office/word/2012/wordml" xmlns:w16se="http://schemas.microsoft.com/office/word/2015/wordml/symex" xmlns:wpg="http://schemas.microsoft.com/office/word/2010/wordprocessingGroup" xmlns:wpi="http://schemas.microsoft.com/office/word/2010/wordprocessingInk" xmlns:wne="http://schemas.microsoft.com/office/word/2006/wordml" xmlns:wps="http://schemas.microsoft.com/office/word/2010/wordprocessingShape" mc:Ignorable="w14 w15 w16se wp14">
   <w:body>
     <w:p>
-      <w:r>
+      <w:pPr>
+        <w:rPr>
+          <w:lang w:val="en-GB"/>
+        </w:rPr>
+      </w:pPr>
+      <w:r>
+        <w:rPr>
+          <w:lang w:val="en-GB"/>
+        </w:rPr>
         <w:t>-ideeën voor het spel</w:t>
       </w:r>
     </w:p>
-    <w:p/>
-    <w:p>
-      <w:r>
-        <w:t>{</w:t>
-      </w:r>
-      <w:proofErr w:type="spellStart"/>
-      <w:r>
-        <w:t>Mood</w:t>
-      </w:r>
-      <w:proofErr w:type="spellEnd"/>
-      <w:r>
-        <w:t xml:space="preserve"> </w:t>
-      </w:r>
-      <w:proofErr w:type="spellStart"/>
-      <w:r>
-        <w:t>scale</w:t>
-      </w:r>
-      <w:proofErr w:type="spellEnd"/>
-      <w:r>
-        <w:t xml:space="preserve"> 1-&gt;</w:t>
-      </w:r>
-      <w:proofErr w:type="gramStart"/>
-      <w:r>
-        <w:t>10 ?</w:t>
-      </w:r>
-      <w:proofErr w:type="gramEnd"/>
-      <w:r>
-        <w:t>}</w:t>
+    <w:p>
+      <w:pPr>
+        <w:rPr>
+          <w:lang w:val="en-GB"/>
+        </w:rPr>
+      </w:pPr>
+    </w:p>
+    <w:p>
+      <w:pPr>
+        <w:rPr>
+          <w:lang w:val="en-GB"/>
+        </w:rPr>
+      </w:pPr>
+      <w:r>
+        <w:rPr>
+          <w:lang w:val="en-GB"/>
+        </w:rPr>
+        <w:t>{Mood scale 1-&gt;10 ?}</w:t>
       </w:r>
     </w:p>
     <w:p>
@@ -85,90 +83,20 @@
         <w:rPr>
           <w:lang w:val="en-GB"/>
         </w:rPr>
-        <w:t>{</w:t>
-      </w:r>
-      <w:proofErr w:type="spellStart"/>
-      <w:r>
-        <w:rPr>
-          <w:lang w:val="en-GB"/>
-        </w:rPr>
-        <w:t>serect</w:t>
-      </w:r>
-      <w:proofErr w:type="spellEnd"/>
-      <w:r>
-        <w:rPr>
-          <w:lang w:val="en-GB"/>
-        </w:rPr>
-        <w:t xml:space="preserve"> block D on completion of Quest </w:t>
-      </w:r>
-      <w:proofErr w:type="spellStart"/>
-      <w:r>
-        <w:rPr>
-          <w:lang w:val="en-GB"/>
-        </w:rPr>
-        <w:t>Kichten</w:t>
-      </w:r>
-      <w:proofErr w:type="spellEnd"/>
-      <w:r>
-        <w:rPr>
-          <w:lang w:val="en-GB"/>
-        </w:rPr>
-        <w:t xml:space="preserve"> and Quest Prisoner </w:t>
-      </w:r>
-      <w:proofErr w:type="spellStart"/>
-      <w:r>
-        <w:rPr>
-          <w:lang w:val="en-GB"/>
-        </w:rPr>
-        <w:t>Serach</w:t>
-      </w:r>
-      <w:proofErr w:type="spellEnd"/>
-      <w:r>
-        <w:rPr>
-          <w:lang w:val="en-GB"/>
-        </w:rPr>
-        <w:t>}</w:t>
-      </w:r>
-    </w:p>
-    <w:p>
-      <w:pPr>
-        <w:rPr>
-          <w:lang w:val="en-GB"/>
-        </w:rPr>
-      </w:pPr>
-      <w:r>
-        <w:rPr>
-          <w:lang w:val="en-GB"/>
-        </w:rPr>
-        <w:t>{</w:t>
-      </w:r>
-      <w:proofErr w:type="spellStart"/>
-      <w:r>
-        <w:rPr>
-          <w:lang w:val="en-GB"/>
-        </w:rPr>
-        <w:t>serect</w:t>
-      </w:r>
-      <w:proofErr w:type="spellEnd"/>
-      <w:r>
-        <w:rPr>
-          <w:lang w:val="en-GB"/>
-        </w:rPr>
-        <w:t xml:space="preserve"> escape towards the roof and from there fly chopper towards </w:t>
-      </w:r>
-      <w:proofErr w:type="spellStart"/>
-      <w:r>
-        <w:rPr>
-          <w:lang w:val="en-GB"/>
-        </w:rPr>
-        <w:t>elctro</w:t>
-      </w:r>
-      <w:proofErr w:type="spellEnd"/>
-      <w:r>
-        <w:rPr>
-          <w:lang w:val="en-GB"/>
-        </w:rPr>
-        <w:t xml:space="preserve"> store roof}</w:t>
+        <w:t>{serect block D on completion of Quest Kichten and Quest Prisoner Serach}</w:t>
+      </w:r>
+    </w:p>
+    <w:p>
+      <w:pPr>
+        <w:rPr>
+          <w:lang w:val="en-GB"/>
+        </w:rPr>
+      </w:pPr>
+      <w:r>
+        <w:rPr>
+          <w:lang w:val="en-GB"/>
+        </w:rPr>
+        <w:t>{serect escape towards the roof and from there fly chopper towards elctro store roof}</w:t>
       </w:r>
     </w:p>
     <w:p>
@@ -194,24 +122,59 @@
         <w:rPr>
           <w:lang w:val="en-GB"/>
         </w:rPr>
-        <w:t xml:space="preserve">{add </w:t>
-      </w:r>
-      <w:proofErr w:type="spellStart"/>
-      <w:r>
-        <w:rPr>
-          <w:lang w:val="en-GB"/>
-        </w:rPr>
-        <w:t>Npc</w:t>
-      </w:r>
-      <w:proofErr w:type="spellEnd"/>
-      <w:r>
-        <w:rPr>
-          <w:lang w:val="en-GB"/>
-        </w:rPr>
-        <w:t xml:space="preserve"> Fred}</w:t>
+        <w:t>{add Npc Fred}</w:t>
+      </w:r>
+      <w:r>
+        <w:rPr>
+          <w:lang w:val="en-GB"/>
+        </w:rPr>
+        <w:t xml:space="preserve"> {Add new part of city behind the TownMall,php}</w:t>
+      </w:r>
+    </w:p>
+    <w:p>
+      <w:pPr>
+        <w:rPr>
+          <w:lang w:val="en-GB"/>
+        </w:rPr>
+      </w:pPr>
+      <w:r>
+        <w:rPr>
+          <w:lang w:val="en-GB"/>
+        </w:rPr>
+        <w:t xml:space="preserve">{use of the chopper on the ship after prison escape} </w:t>
+      </w:r>
+      <w:r>
+        <w:rPr>
+          <w:lang w:val="en-GB"/>
+        </w:rPr>
+        <w:sym w:font="Wingdings" w:char="F0E0"/>
+      </w:r>
+      <w:r>
+        <w:rPr>
+          <w:lang w:val="en-GB"/>
+        </w:rPr>
+        <w:t xml:space="preserve"> {Fly towards Eroof.php, Policeroof.php, New city part, Deck.php} </w:t>
+      </w:r>
+      <w:r>
+        <w:rPr>
+          <w:lang w:val="en-GB"/>
+        </w:rPr>
+        <w:sym w:font="Wingdings" w:char="F0E0"/>
+      </w:r>
+      <w:r>
+        <w:rPr>
+          <w:lang w:val="en-GB"/>
+        </w:rPr>
+        <w:t xml:space="preserve"> Where you fly towards there is the chopper</w:t>
       </w:r>
       <w:bookmarkStart w:id="0" w:name="_GoBack"/>
       <w:bookmarkEnd w:id="0"/>
+      <w:r>
+        <w:rPr>
+          <w:lang w:val="en-GB"/>
+        </w:rPr>
+        <w:t xml:space="preserve"> </w:t>
+      </w:r>
     </w:p>
     <w:sectPr>
       <w:pgSz w:w="11906" w:h="16838"/>

</xml_diff>